<commit_message>
data integrity constraints and so on
</commit_message>
<xml_diff>
--- a/docs/Записка.docx
+++ b/docs/Записка.docx
@@ -6,7 +6,7 @@
       <w:pPr>
         <w:spacing w:line="360" w:lineRule="auto"/>
         <w:ind w:left="-142"/>
-        <w:jc w:val="both"/>
+        <w:jc w:val="center"/>
         <w:rPr>
           <w:rFonts w:ascii="Times New Roman" w:hAnsi="Times New Roman" w:cs="Times New Roman"/>
           <w:sz w:val="28"/>
@@ -443,7 +443,7 @@
       <w:pPr>
         <w:spacing w:line="360" w:lineRule="auto"/>
         <w:ind w:left="-142" w:firstLine="567"/>
-        <w:jc w:val="both"/>
+        <w:jc w:val="center"/>
         <w:rPr>
           <w:rFonts w:ascii="Times New Roman" w:hAnsi="Times New Roman" w:cs="Times New Roman"/>
           <w:sz w:val="28"/>
@@ -513,7 +513,7 @@
       <w:pPr>
         <w:spacing w:line="360" w:lineRule="auto"/>
         <w:ind w:left="-142" w:firstLine="567"/>
-        <w:jc w:val="both"/>
+        <w:jc w:val="center"/>
         <w:rPr>
           <w:rFonts w:ascii="Times New Roman" w:hAnsi="Times New Roman" w:cs="Times New Roman"/>
           <w:sz w:val="28"/>
@@ -525,7 +525,7 @@
       <w:pPr>
         <w:spacing w:line="360" w:lineRule="auto"/>
         <w:ind w:left="-142" w:firstLine="567"/>
-        <w:jc w:val="both"/>
+        <w:jc w:val="center"/>
         <w:rPr>
           <w:rFonts w:ascii="Times New Roman" w:hAnsi="Times New Roman" w:cs="Times New Roman"/>
           <w:sz w:val="28"/>
@@ -1315,7 +1315,23 @@
           <w:sz w:val="28"/>
           <w:szCs w:val="28"/>
         </w:rPr>
-        <w:t>добавление новых сущностей (склады, магазины, автомобили);</w:t>
+        <w:t>добавление но</w:t>
+      </w:r>
+      <w:r>
+        <w:rPr>
+          <w:rFonts w:ascii="Times New Roman" w:hAnsi="Times New Roman" w:cs="Times New Roman"/>
+          <w:sz w:val="28"/>
+          <w:szCs w:val="28"/>
+        </w:rPr>
+        <w:t>вых сущностей (склады, магазины</w:t>
+      </w:r>
+      <w:r>
+        <w:rPr>
+          <w:rFonts w:ascii="Times New Roman" w:hAnsi="Times New Roman" w:cs="Times New Roman"/>
+          <w:sz w:val="28"/>
+          <w:szCs w:val="28"/>
+        </w:rPr>
+        <w:t>);</w:t>
       </w:r>
     </w:p>
     <w:p>
@@ -1450,7 +1466,7 @@
           <w:sz w:val="28"/>
           <w:szCs w:val="28"/>
         </w:rPr>
-        <w:t xml:space="preserve"> (день/</w:t>
+        <w:t xml:space="preserve"> (день, квартал, год)</w:t>
       </w:r>
       <w:r>
         <w:rPr>
@@ -1507,7 +1523,23 @@
           <w:sz w:val="28"/>
           <w:szCs w:val="28"/>
         </w:rPr>
-        <w:t xml:space="preserve"> (оружия и сопутствующих товаров)</w:t>
+        <w:t xml:space="preserve"> (</w:t>
+      </w:r>
+      <w:r>
+        <w:rPr>
+          <w:rFonts w:ascii="Times New Roman" w:hAnsi="Times New Roman" w:cs="Times New Roman"/>
+          <w:sz w:val="28"/>
+          <w:szCs w:val="28"/>
+        </w:rPr>
+        <w:t>огнестрельное оружие, ножи, арбалеты, топоры, алебарды, перочинные ножи, патроны, картечь, противотанковые мины и пр.</w:t>
+      </w:r>
+      <w:r>
+        <w:rPr>
+          <w:rFonts w:ascii="Times New Roman" w:hAnsi="Times New Roman" w:cs="Times New Roman"/>
+          <w:sz w:val="28"/>
+          <w:szCs w:val="28"/>
+        </w:rPr>
+        <w:t>)</w:t>
       </w:r>
       <w:r>
         <w:rPr>
@@ -1718,12 +1750,37 @@
           <w:szCs w:val="28"/>
         </w:rPr>
       </w:pPr>
-      <w:r>
-        <w:rPr>
-          <w:rFonts w:ascii="Times New Roman" w:hAnsi="Times New Roman" w:cs="Times New Roman"/>
-          <w:sz w:val="28"/>
-          <w:szCs w:val="28"/>
-        </w:rPr>
+    </w:p>
+    <w:p>
+      <w:pPr>
+        <w:spacing w:line="360" w:lineRule="auto"/>
+        <w:ind w:left="-142" w:firstLine="709"/>
+        <w:jc w:val="both"/>
+        <w:rPr>
+          <w:rFonts w:ascii="Times New Roman" w:hAnsi="Times New Roman" w:cs="Times New Roman"/>
+          <w:sz w:val="28"/>
+          <w:szCs w:val="28"/>
+        </w:rPr>
+      </w:pPr>
+    </w:p>
+    <w:p>
+      <w:pPr>
+        <w:spacing w:line="360" w:lineRule="auto"/>
+        <w:ind w:left="-142" w:firstLine="709"/>
+        <w:jc w:val="both"/>
+        <w:rPr>
+          <w:rFonts w:ascii="Times New Roman" w:hAnsi="Times New Roman" w:cs="Times New Roman"/>
+          <w:sz w:val="28"/>
+          <w:szCs w:val="28"/>
+        </w:rPr>
+      </w:pPr>
+      <w:r>
+        <w:rPr>
+          <w:rFonts w:ascii="Times New Roman" w:hAnsi="Times New Roman" w:cs="Times New Roman"/>
+          <w:sz w:val="28"/>
+          <w:szCs w:val="28"/>
+        </w:rPr>
+        <w:lastRenderedPageBreak/>
         <w:t>Описание объектов ПО и их атрибутов:</w:t>
       </w:r>
     </w:p>
@@ -1782,218 +1839,441 @@
           <w:sz w:val="28"/>
           <w:szCs w:val="28"/>
         </w:rPr>
+        <w:t>товар: Id товара, модель, описание, размеры, вес, производитель</w:t>
+      </w:r>
+      <w:r>
+        <w:rPr>
+          <w:rFonts w:ascii="Times New Roman" w:hAnsi="Times New Roman" w:cs="Times New Roman"/>
+          <w:sz w:val="28"/>
+          <w:szCs w:val="28"/>
+        </w:rPr>
+        <w:t>, фотографии</w:t>
+      </w:r>
+      <w:r>
+        <w:rPr>
+          <w:rFonts w:ascii="Times New Roman" w:hAnsi="Times New Roman" w:cs="Times New Roman"/>
+          <w:sz w:val="28"/>
+          <w:szCs w:val="28"/>
+        </w:rPr>
+        <w:t>;</w:t>
+      </w:r>
+    </w:p>
+    <w:p>
+      <w:pPr>
+        <w:pStyle w:val="a3"/>
+        <w:numPr>
+          <w:ilvl w:val="0"/>
+          <w:numId w:val="8"/>
+        </w:numPr>
+        <w:spacing w:line="360" w:lineRule="auto"/>
+        <w:ind w:left="-142" w:firstLine="829"/>
+        <w:jc w:val="both"/>
+        <w:rPr>
+          <w:rFonts w:ascii="Times New Roman" w:hAnsi="Times New Roman" w:cs="Times New Roman"/>
+          <w:sz w:val="28"/>
+          <w:szCs w:val="28"/>
+        </w:rPr>
+      </w:pPr>
+      <w:r>
+        <w:rPr>
+          <w:rFonts w:ascii="Times New Roman" w:hAnsi="Times New Roman" w:cs="Times New Roman"/>
+          <w:sz w:val="28"/>
+          <w:szCs w:val="28"/>
+        </w:rPr>
+        <w:t>корзина: Id корзины, покупатель, список товаров с указанием их количества</w:t>
+      </w:r>
+      <w:r>
+        <w:rPr>
+          <w:rFonts w:ascii="Times New Roman" w:hAnsi="Times New Roman" w:cs="Times New Roman"/>
+          <w:sz w:val="28"/>
+          <w:szCs w:val="28"/>
+        </w:rPr>
+        <w:t>;</w:t>
+      </w:r>
+    </w:p>
+    <w:p>
+      <w:pPr>
+        <w:pStyle w:val="a3"/>
+        <w:numPr>
+          <w:ilvl w:val="0"/>
+          <w:numId w:val="8"/>
+        </w:numPr>
+        <w:spacing w:line="360" w:lineRule="auto"/>
+        <w:ind w:left="-142" w:firstLine="829"/>
+        <w:jc w:val="both"/>
+        <w:rPr>
+          <w:rFonts w:ascii="Times New Roman" w:hAnsi="Times New Roman" w:cs="Times New Roman"/>
+          <w:sz w:val="28"/>
+          <w:szCs w:val="28"/>
+        </w:rPr>
+      </w:pPr>
+      <w:r>
+        <w:rPr>
+          <w:rFonts w:ascii="Times New Roman" w:hAnsi="Times New Roman" w:cs="Times New Roman"/>
+          <w:sz w:val="28"/>
+          <w:szCs w:val="28"/>
+        </w:rPr>
+        <w:t>заказ: Id заказа, покупатель, список товаров с указанием их количества</w:t>
+      </w:r>
+      <w:r>
+        <w:rPr>
+          <w:rFonts w:ascii="Times New Roman" w:hAnsi="Times New Roman" w:cs="Times New Roman"/>
+          <w:sz w:val="28"/>
+          <w:szCs w:val="28"/>
+        </w:rPr>
+        <w:t>;</w:t>
+      </w:r>
+    </w:p>
+    <w:p>
+      <w:pPr>
+        <w:pStyle w:val="a3"/>
+        <w:numPr>
+          <w:ilvl w:val="0"/>
+          <w:numId w:val="8"/>
+        </w:numPr>
+        <w:spacing w:line="360" w:lineRule="auto"/>
+        <w:ind w:left="-142" w:firstLine="829"/>
+        <w:jc w:val="both"/>
+        <w:rPr>
+          <w:rFonts w:ascii="Times New Roman" w:hAnsi="Times New Roman" w:cs="Times New Roman"/>
+          <w:sz w:val="28"/>
+          <w:szCs w:val="28"/>
+        </w:rPr>
+      </w:pPr>
+      <w:r>
+        <w:rPr>
+          <w:rFonts w:ascii="Times New Roman" w:hAnsi="Times New Roman" w:cs="Times New Roman"/>
+          <w:sz w:val="28"/>
+          <w:szCs w:val="28"/>
+        </w:rPr>
+        <w:t>производитель: Id</w:t>
+      </w:r>
+      <w:r>
+        <w:rPr>
+          <w:rFonts w:ascii="Times New Roman" w:hAnsi="Times New Roman" w:cs="Times New Roman"/>
+          <w:sz w:val="28"/>
+          <w:szCs w:val="28"/>
+        </w:rPr>
+        <w:t xml:space="preserve"> производителя, товары, название, страна;</w:t>
+      </w:r>
+    </w:p>
+    <w:p>
+      <w:pPr>
+        <w:pStyle w:val="a3"/>
+        <w:numPr>
+          <w:ilvl w:val="0"/>
+          <w:numId w:val="8"/>
+        </w:numPr>
+        <w:spacing w:line="360" w:lineRule="auto"/>
+        <w:ind w:left="-142" w:firstLine="829"/>
+        <w:jc w:val="both"/>
+        <w:rPr>
+          <w:rFonts w:ascii="Times New Roman" w:hAnsi="Times New Roman" w:cs="Times New Roman"/>
+          <w:sz w:val="28"/>
+          <w:szCs w:val="28"/>
+        </w:rPr>
+      </w:pPr>
+      <w:r>
+        <w:rPr>
+          <w:rFonts w:ascii="Times New Roman" w:hAnsi="Times New Roman" w:cs="Times New Roman"/>
+          <w:sz w:val="28"/>
+          <w:szCs w:val="28"/>
+        </w:rPr>
+        <w:t>категория: Id категории, имя, родительская категория, свойства категории;</w:t>
+      </w:r>
+    </w:p>
+    <w:p>
+      <w:pPr>
+        <w:pStyle w:val="a3"/>
+        <w:numPr>
+          <w:ilvl w:val="0"/>
+          <w:numId w:val="8"/>
+        </w:numPr>
+        <w:spacing w:line="360" w:lineRule="auto"/>
+        <w:ind w:left="-142" w:firstLine="829"/>
+        <w:jc w:val="both"/>
+        <w:rPr>
+          <w:rFonts w:ascii="Times New Roman" w:hAnsi="Times New Roman" w:cs="Times New Roman"/>
+          <w:sz w:val="28"/>
+          <w:szCs w:val="28"/>
+        </w:rPr>
+      </w:pPr>
+      <w:r>
+        <w:rPr>
+          <w:rFonts w:ascii="Times New Roman" w:hAnsi="Times New Roman" w:cs="Times New Roman"/>
+          <w:sz w:val="28"/>
+          <w:szCs w:val="28"/>
+        </w:rPr>
+        <w:t xml:space="preserve">свойство товара: Id свойства, тип свойства, допустимые значения, </w:t>
+      </w:r>
+      <w:r>
+        <w:rPr>
+          <w:rFonts w:ascii="Times New Roman" w:hAnsi="Times New Roman" w:cs="Times New Roman"/>
+          <w:sz w:val="28"/>
+          <w:szCs w:val="28"/>
+        </w:rPr>
+        <w:t>категория</w:t>
+      </w:r>
+      <w:r>
+        <w:rPr>
+          <w:rFonts w:ascii="Times New Roman" w:hAnsi="Times New Roman" w:cs="Times New Roman"/>
+          <w:sz w:val="28"/>
+          <w:szCs w:val="28"/>
+        </w:rPr>
+        <w:t>.</w:t>
+      </w:r>
+    </w:p>
+    <w:p>
+      <w:pPr>
+        <w:spacing w:line="360" w:lineRule="auto"/>
+        <w:ind w:left="687"/>
+        <w:jc w:val="both"/>
+        <w:rPr>
+          <w:rFonts w:ascii="Times New Roman" w:hAnsi="Times New Roman" w:cs="Times New Roman"/>
+          <w:sz w:val="28"/>
+          <w:szCs w:val="28"/>
+        </w:rPr>
+      </w:pPr>
+      <w:r>
+        <w:rPr>
+          <w:rFonts w:ascii="Times New Roman" w:hAnsi="Times New Roman" w:cs="Times New Roman"/>
+          <w:sz w:val="28"/>
+          <w:szCs w:val="28"/>
+        </w:rPr>
+        <w:t xml:space="preserve">Описание </w:t>
+      </w:r>
+      <w:r>
+        <w:rPr>
+          <w:rFonts w:ascii="Times New Roman" w:hAnsi="Times New Roman" w:cs="Times New Roman"/>
+          <w:sz w:val="28"/>
+          <w:szCs w:val="28"/>
+        </w:rPr>
+        <w:t>ограничений целостности</w:t>
+      </w:r>
+      <w:r>
+        <w:rPr>
+          <w:rFonts w:ascii="Times New Roman" w:hAnsi="Times New Roman" w:cs="Times New Roman"/>
+          <w:sz w:val="28"/>
+          <w:szCs w:val="28"/>
+        </w:rPr>
+        <w:t>:</w:t>
+      </w:r>
+    </w:p>
+    <w:p>
+      <w:pPr>
+        <w:pStyle w:val="a3"/>
+        <w:numPr>
+          <w:ilvl w:val="0"/>
+          <w:numId w:val="14"/>
+        </w:numPr>
+        <w:spacing w:line="360" w:lineRule="auto"/>
+        <w:ind w:left="0" w:firstLine="567"/>
+        <w:jc w:val="both"/>
+        <w:rPr>
+          <w:rFonts w:ascii="Times New Roman" w:hAnsi="Times New Roman" w:cs="Times New Roman"/>
+          <w:sz w:val="28"/>
+          <w:szCs w:val="28"/>
+        </w:rPr>
+      </w:pPr>
+      <w:r>
+        <w:rPr>
+          <w:rFonts w:ascii="Times New Roman" w:hAnsi="Times New Roman" w:cs="Times New Roman"/>
+          <w:sz w:val="28"/>
+          <w:szCs w:val="28"/>
+        </w:rPr>
+        <w:t>один производитель производит множество товаров;</w:t>
+      </w:r>
+    </w:p>
+    <w:p>
+      <w:pPr>
+        <w:pStyle w:val="a3"/>
+        <w:numPr>
+          <w:ilvl w:val="0"/>
+          <w:numId w:val="14"/>
+        </w:numPr>
+        <w:spacing w:line="360" w:lineRule="auto"/>
+        <w:ind w:left="0" w:firstLine="567"/>
+        <w:jc w:val="both"/>
+        <w:rPr>
+          <w:rFonts w:ascii="Times New Roman" w:hAnsi="Times New Roman" w:cs="Times New Roman"/>
+          <w:sz w:val="28"/>
+          <w:szCs w:val="28"/>
+        </w:rPr>
+      </w:pPr>
+      <w:r>
+        <w:rPr>
+          <w:rFonts w:ascii="Times New Roman" w:hAnsi="Times New Roman" w:cs="Times New Roman"/>
+          <w:sz w:val="28"/>
+          <w:szCs w:val="28"/>
+        </w:rPr>
+        <w:t>к каждому типу товара могут прилагаться фотографии</w:t>
+      </w:r>
+    </w:p>
+    <w:p>
+      <w:pPr>
+        <w:pStyle w:val="a3"/>
+        <w:numPr>
+          <w:ilvl w:val="0"/>
+          <w:numId w:val="14"/>
+        </w:numPr>
+        <w:spacing w:line="360" w:lineRule="auto"/>
+        <w:ind w:left="0" w:firstLine="567"/>
+        <w:jc w:val="both"/>
+        <w:rPr>
+          <w:rFonts w:ascii="Times New Roman" w:hAnsi="Times New Roman" w:cs="Times New Roman"/>
+          <w:sz w:val="28"/>
+          <w:szCs w:val="28"/>
+        </w:rPr>
+      </w:pPr>
+      <w:r>
+        <w:rPr>
+          <w:rFonts w:ascii="Times New Roman" w:hAnsi="Times New Roman" w:cs="Times New Roman"/>
+          <w:sz w:val="28"/>
+          <w:szCs w:val="28"/>
+        </w:rPr>
+        <w:t>каждый товар имеет свой тип</w:t>
+      </w:r>
+    </w:p>
+    <w:p>
+      <w:pPr>
+        <w:pStyle w:val="a3"/>
+        <w:numPr>
+          <w:ilvl w:val="0"/>
+          <w:numId w:val="14"/>
+        </w:numPr>
+        <w:spacing w:line="360" w:lineRule="auto"/>
+        <w:ind w:left="0" w:firstLine="567"/>
+        <w:jc w:val="both"/>
+        <w:rPr>
+          <w:rFonts w:ascii="Times New Roman" w:hAnsi="Times New Roman" w:cs="Times New Roman"/>
+          <w:sz w:val="28"/>
+          <w:szCs w:val="28"/>
+        </w:rPr>
+      </w:pPr>
+      <w:r>
+        <w:rPr>
+          <w:rFonts w:ascii="Times New Roman" w:hAnsi="Times New Roman" w:cs="Times New Roman"/>
+          <w:sz w:val="28"/>
+          <w:szCs w:val="28"/>
+        </w:rPr>
+        <w:t>каждая категория включает типы товаров</w:t>
+      </w:r>
+    </w:p>
+    <w:p>
+      <w:pPr>
+        <w:pStyle w:val="a3"/>
+        <w:numPr>
+          <w:ilvl w:val="0"/>
+          <w:numId w:val="14"/>
+        </w:numPr>
+        <w:spacing w:line="360" w:lineRule="auto"/>
+        <w:ind w:left="0" w:firstLine="567"/>
+        <w:jc w:val="both"/>
+        <w:rPr>
+          <w:rFonts w:ascii="Times New Roman" w:hAnsi="Times New Roman" w:cs="Times New Roman"/>
+          <w:sz w:val="28"/>
+          <w:szCs w:val="28"/>
+        </w:rPr>
+      </w:pPr>
+      <w:r>
+        <w:rPr>
+          <w:rFonts w:ascii="Times New Roman" w:hAnsi="Times New Roman" w:cs="Times New Roman"/>
+          <w:sz w:val="28"/>
+          <w:szCs w:val="28"/>
+        </w:rPr>
+        <w:t>один тип товара может относиться к разным категориям</w:t>
+      </w:r>
+    </w:p>
+    <w:p>
+      <w:pPr>
+        <w:pStyle w:val="a3"/>
+        <w:numPr>
+          <w:ilvl w:val="0"/>
+          <w:numId w:val="14"/>
+        </w:numPr>
+        <w:spacing w:line="360" w:lineRule="auto"/>
+        <w:ind w:left="0" w:firstLine="567"/>
+        <w:jc w:val="both"/>
+        <w:rPr>
+          <w:rFonts w:ascii="Times New Roman" w:hAnsi="Times New Roman" w:cs="Times New Roman"/>
+          <w:sz w:val="28"/>
+          <w:szCs w:val="28"/>
+        </w:rPr>
+      </w:pPr>
+      <w:r>
+        <w:rPr>
+          <w:rFonts w:ascii="Times New Roman" w:hAnsi="Times New Roman" w:cs="Times New Roman"/>
+          <w:sz w:val="28"/>
+          <w:szCs w:val="28"/>
+        </w:rPr>
+        <w:t>каждая категория имеет ряд характеристик товаров;</w:t>
+      </w:r>
+    </w:p>
+    <w:p>
+      <w:pPr>
+        <w:pStyle w:val="a3"/>
+        <w:numPr>
+          <w:ilvl w:val="0"/>
+          <w:numId w:val="14"/>
+        </w:numPr>
+        <w:spacing w:line="360" w:lineRule="auto"/>
+        <w:ind w:left="0" w:firstLine="567"/>
+        <w:jc w:val="both"/>
+        <w:rPr>
+          <w:rFonts w:ascii="Times New Roman" w:hAnsi="Times New Roman" w:cs="Times New Roman"/>
+          <w:sz w:val="28"/>
+          <w:szCs w:val="28"/>
+        </w:rPr>
+      </w:pPr>
+      <w:r>
+        <w:rPr>
+          <w:rFonts w:ascii="Times New Roman" w:hAnsi="Times New Roman" w:cs="Times New Roman"/>
+          <w:sz w:val="28"/>
+          <w:szCs w:val="28"/>
+        </w:rPr>
+        <w:t>каждому конкретному типу товара соответствует множество значений характеристик, которые определяются категориями, в которые этот товар входит.</w:t>
+      </w:r>
+    </w:p>
+    <w:p>
+      <w:pPr>
+        <w:spacing w:line="360" w:lineRule="auto"/>
+        <w:ind w:firstLine="709"/>
+        <w:jc w:val="both"/>
+        <w:rPr>
+          <w:rFonts w:ascii="Times New Roman" w:hAnsi="Times New Roman" w:cs="Times New Roman"/>
+          <w:sz w:val="28"/>
+          <w:szCs w:val="28"/>
+        </w:rPr>
+      </w:pPr>
+    </w:p>
+    <w:p>
+      <w:pPr>
+        <w:spacing w:line="360" w:lineRule="auto"/>
+        <w:jc w:val="both"/>
+        <w:rPr>
+          <w:rFonts w:ascii="Times New Roman" w:hAnsi="Times New Roman" w:cs="Times New Roman"/>
+          <w:sz w:val="28"/>
+          <w:szCs w:val="28"/>
+        </w:rPr>
+      </w:pPr>
+    </w:p>
+    <w:p>
+      <w:pPr>
+        <w:spacing w:line="360" w:lineRule="auto"/>
+        <w:jc w:val="center"/>
+        <w:rPr>
+          <w:rFonts w:ascii="Times New Roman" w:hAnsi="Times New Roman" w:cs="Times New Roman"/>
+          <w:sz w:val="28"/>
+          <w:szCs w:val="28"/>
+        </w:rPr>
+      </w:pPr>
+      <w:r>
+        <w:rPr>
+          <w:rFonts w:ascii="Times New Roman" w:hAnsi="Times New Roman" w:cs="Times New Roman"/>
+          <w:sz w:val="28"/>
+          <w:szCs w:val="28"/>
+        </w:rPr>
         <w:lastRenderedPageBreak/>
-        <w:t>товар: Id товара, модель, описание, размеры, вес, производитель</w:t>
-      </w:r>
-      <w:r>
-        <w:rPr>
-          <w:rFonts w:ascii="Times New Roman" w:hAnsi="Times New Roman" w:cs="Times New Roman"/>
-          <w:sz w:val="28"/>
-          <w:szCs w:val="28"/>
-        </w:rPr>
-        <w:t>, фотографии</w:t>
-      </w:r>
-      <w:r>
-        <w:rPr>
-          <w:rFonts w:ascii="Times New Roman" w:hAnsi="Times New Roman" w:cs="Times New Roman"/>
-          <w:sz w:val="28"/>
-          <w:szCs w:val="28"/>
-        </w:rPr>
-        <w:t>;</w:t>
-      </w:r>
-    </w:p>
-    <w:p>
-      <w:pPr>
-        <w:pStyle w:val="a3"/>
-        <w:numPr>
-          <w:ilvl w:val="0"/>
-          <w:numId w:val="8"/>
-        </w:numPr>
-        <w:spacing w:line="360" w:lineRule="auto"/>
-        <w:ind w:left="-142" w:firstLine="829"/>
-        <w:jc w:val="both"/>
-        <w:rPr>
-          <w:rFonts w:ascii="Times New Roman" w:hAnsi="Times New Roman" w:cs="Times New Roman"/>
-          <w:sz w:val="28"/>
-          <w:szCs w:val="28"/>
-        </w:rPr>
-      </w:pPr>
-      <w:r>
-        <w:rPr>
-          <w:rFonts w:ascii="Times New Roman" w:hAnsi="Times New Roman" w:cs="Times New Roman"/>
-          <w:sz w:val="28"/>
-          <w:szCs w:val="28"/>
-        </w:rPr>
-        <w:t>корзина: Id корзины, покупатель, список товаров с указанием их количества</w:t>
-      </w:r>
-      <w:r>
-        <w:rPr>
-          <w:rFonts w:ascii="Times New Roman" w:hAnsi="Times New Roman" w:cs="Times New Roman"/>
-          <w:sz w:val="28"/>
-          <w:szCs w:val="28"/>
-        </w:rPr>
-        <w:t>;</w:t>
-      </w:r>
-    </w:p>
-    <w:p>
-      <w:pPr>
-        <w:pStyle w:val="a3"/>
-        <w:numPr>
-          <w:ilvl w:val="0"/>
-          <w:numId w:val="8"/>
-        </w:numPr>
-        <w:spacing w:line="360" w:lineRule="auto"/>
-        <w:ind w:left="-142" w:firstLine="829"/>
-        <w:jc w:val="both"/>
-        <w:rPr>
-          <w:rFonts w:ascii="Times New Roman" w:hAnsi="Times New Roman" w:cs="Times New Roman"/>
-          <w:sz w:val="28"/>
-          <w:szCs w:val="28"/>
-        </w:rPr>
-      </w:pPr>
-      <w:r>
-        <w:rPr>
-          <w:rFonts w:ascii="Times New Roman" w:hAnsi="Times New Roman" w:cs="Times New Roman"/>
-          <w:sz w:val="28"/>
-          <w:szCs w:val="28"/>
-        </w:rPr>
-        <w:t>заказ: Id заказа, покупатель, список товаров с указанием их количества</w:t>
-      </w:r>
-      <w:r>
-        <w:rPr>
-          <w:rFonts w:ascii="Times New Roman" w:hAnsi="Times New Roman" w:cs="Times New Roman"/>
-          <w:sz w:val="28"/>
-          <w:szCs w:val="28"/>
-        </w:rPr>
-        <w:t>;</w:t>
-      </w:r>
-    </w:p>
-    <w:p>
-      <w:pPr>
-        <w:pStyle w:val="a3"/>
-        <w:numPr>
-          <w:ilvl w:val="0"/>
-          <w:numId w:val="8"/>
-        </w:numPr>
-        <w:spacing w:line="360" w:lineRule="auto"/>
-        <w:ind w:left="-142" w:firstLine="829"/>
-        <w:jc w:val="both"/>
-        <w:rPr>
-          <w:rFonts w:ascii="Times New Roman" w:hAnsi="Times New Roman" w:cs="Times New Roman"/>
-          <w:sz w:val="28"/>
-          <w:szCs w:val="28"/>
-        </w:rPr>
-      </w:pPr>
-      <w:r>
-        <w:rPr>
-          <w:rFonts w:ascii="Times New Roman" w:hAnsi="Times New Roman" w:cs="Times New Roman"/>
-          <w:sz w:val="28"/>
-          <w:szCs w:val="28"/>
-        </w:rPr>
-        <w:t>производитель: Id</w:t>
-      </w:r>
-      <w:r>
-        <w:rPr>
-          <w:rFonts w:ascii="Times New Roman" w:hAnsi="Times New Roman" w:cs="Times New Roman"/>
-          <w:sz w:val="28"/>
-          <w:szCs w:val="28"/>
-        </w:rPr>
-        <w:t xml:space="preserve"> производителя, товары, название, страна;</w:t>
-      </w:r>
-    </w:p>
-    <w:p>
-      <w:pPr>
-        <w:pStyle w:val="a3"/>
-        <w:numPr>
-          <w:ilvl w:val="0"/>
-          <w:numId w:val="8"/>
-        </w:numPr>
-        <w:spacing w:line="360" w:lineRule="auto"/>
-        <w:ind w:left="-142" w:firstLine="829"/>
-        <w:jc w:val="both"/>
-        <w:rPr>
-          <w:rFonts w:ascii="Times New Roman" w:hAnsi="Times New Roman" w:cs="Times New Roman"/>
-          <w:sz w:val="28"/>
-          <w:szCs w:val="28"/>
-        </w:rPr>
-      </w:pPr>
-      <w:r>
-        <w:rPr>
-          <w:rFonts w:ascii="Times New Roman" w:hAnsi="Times New Roman" w:cs="Times New Roman"/>
-          <w:sz w:val="28"/>
-          <w:szCs w:val="28"/>
-        </w:rPr>
-        <w:t>категория: Id категории, имя, родительская категория, свойства категории;</w:t>
-      </w:r>
-    </w:p>
-    <w:p>
-      <w:pPr>
-        <w:pStyle w:val="a3"/>
-        <w:numPr>
-          <w:ilvl w:val="0"/>
-          <w:numId w:val="8"/>
-        </w:numPr>
-        <w:spacing w:line="360" w:lineRule="auto"/>
-        <w:ind w:left="-142" w:firstLine="829"/>
-        <w:jc w:val="both"/>
-        <w:rPr>
-          <w:rFonts w:ascii="Times New Roman" w:hAnsi="Times New Roman" w:cs="Times New Roman"/>
-          <w:sz w:val="28"/>
-          <w:szCs w:val="28"/>
-        </w:rPr>
-      </w:pPr>
-      <w:r>
-        <w:rPr>
-          <w:rFonts w:ascii="Times New Roman" w:hAnsi="Times New Roman" w:cs="Times New Roman"/>
-          <w:sz w:val="28"/>
-          <w:szCs w:val="28"/>
-        </w:rPr>
-        <w:t xml:space="preserve">свойство товара: Id свойства, тип свойства, допустимые значения, </w:t>
-      </w:r>
-      <w:r>
-        <w:rPr>
-          <w:rFonts w:ascii="Times New Roman" w:hAnsi="Times New Roman" w:cs="Times New Roman"/>
-          <w:sz w:val="28"/>
-          <w:szCs w:val="28"/>
-        </w:rPr>
-        <w:t>категория</w:t>
-      </w:r>
-      <w:r>
-        <w:rPr>
-          <w:rFonts w:ascii="Times New Roman" w:hAnsi="Times New Roman" w:cs="Times New Roman"/>
-          <w:sz w:val="28"/>
-          <w:szCs w:val="28"/>
-        </w:rPr>
-        <w:t>.</w:t>
-      </w:r>
-    </w:p>
-    <w:p>
-      <w:pPr>
-        <w:spacing w:line="360" w:lineRule="auto"/>
-        <w:jc w:val="both"/>
-        <w:rPr>
-          <w:rFonts w:ascii="Times New Roman" w:hAnsi="Times New Roman" w:cs="Times New Roman"/>
-          <w:sz w:val="28"/>
-          <w:szCs w:val="28"/>
-        </w:rPr>
-      </w:pPr>
-    </w:p>
-    <w:p>
-      <w:pPr>
-        <w:spacing w:line="360" w:lineRule="auto"/>
-        <w:jc w:val="center"/>
-        <w:rPr>
-          <w:rFonts w:ascii="Times New Roman" w:hAnsi="Times New Roman" w:cs="Times New Roman"/>
-          <w:sz w:val="28"/>
-          <w:szCs w:val="28"/>
-        </w:rPr>
-      </w:pPr>
-      <w:r>
-        <w:rPr>
-          <w:rFonts w:ascii="Times New Roman" w:hAnsi="Times New Roman" w:cs="Times New Roman"/>
-          <w:sz w:val="28"/>
-          <w:szCs w:val="28"/>
-        </w:rPr>
         <w:pict>
           <v:shapetype id="_x0000_t75" coordsize="21600,21600" o:spt="75" o:preferrelative="t" path="m@4@5l@4@11@9@11@9@5xe" filled="f" stroked="f">
             <v:stroke joinstyle="miter"/>
@@ -2014,7 +2294,7 @@
             <v:path o:extrusionok="f" gradientshapeok="t" o:connecttype="rect"/>
             <o:lock v:ext="edit" aspectratio="t"/>
           </v:shapetype>
-          <v:shape id="_x0000_i1025" type="#_x0000_t75" style="width:303pt;height:341.55pt">
+          <v:shape id="_x0000_i1025" type="#_x0000_t75" style="width:266.1pt;height:300.1pt">
             <v:imagedata r:id="rId7" o:title="ПО"/>
           </v:shape>
         </w:pict>
@@ -2080,255 +2360,255 @@
           <w:sz w:val="28"/>
           <w:szCs w:val="28"/>
         </w:rPr>
+        <w:t>В данной предметной области присутствуют такие алгоритмические зависимости:</w:t>
+      </w:r>
+    </w:p>
+    <w:p>
+      <w:pPr>
+        <w:pStyle w:val="a3"/>
+        <w:numPr>
+          <w:ilvl w:val="0"/>
+          <w:numId w:val="9"/>
+        </w:numPr>
+        <w:spacing w:line="360" w:lineRule="auto"/>
+        <w:ind w:left="0" w:firstLine="567"/>
+        <w:jc w:val="both"/>
+        <w:rPr>
+          <w:rFonts w:ascii="Times New Roman" w:hAnsi="Times New Roman" w:cs="Times New Roman"/>
+          <w:sz w:val="28"/>
+          <w:szCs w:val="28"/>
+        </w:rPr>
+      </w:pPr>
+      <w:r>
+        <w:rPr>
+          <w:rFonts w:ascii="Times New Roman" w:hAnsi="Times New Roman" w:cs="Times New Roman"/>
+          <w:sz w:val="28"/>
+          <w:szCs w:val="28"/>
+        </w:rPr>
+        <w:t>категория определяет набор свойств</w:t>
+      </w:r>
+      <w:r>
+        <w:rPr>
+          <w:rFonts w:ascii="Times New Roman" w:hAnsi="Times New Roman" w:cs="Times New Roman"/>
+          <w:sz w:val="28"/>
+          <w:szCs w:val="28"/>
+        </w:rPr>
+        <w:t>;</w:t>
+      </w:r>
+    </w:p>
+    <w:p>
+      <w:pPr>
+        <w:pStyle w:val="a3"/>
+        <w:numPr>
+          <w:ilvl w:val="0"/>
+          <w:numId w:val="9"/>
+        </w:numPr>
+        <w:spacing w:line="360" w:lineRule="auto"/>
+        <w:ind w:left="0" w:firstLine="567"/>
+        <w:jc w:val="both"/>
+        <w:rPr>
+          <w:rFonts w:ascii="Times New Roman" w:hAnsi="Times New Roman" w:cs="Times New Roman"/>
+          <w:sz w:val="28"/>
+          <w:szCs w:val="28"/>
+        </w:rPr>
+      </w:pPr>
+      <w:r>
+        <w:rPr>
+          <w:rFonts w:ascii="Times New Roman" w:hAnsi="Times New Roman" w:cs="Times New Roman"/>
+          <w:sz w:val="28"/>
+          <w:szCs w:val="28"/>
+        </w:rPr>
+        <w:t>свойства могут иметь либо встроенный, либо пользовательский тип</w:t>
+      </w:r>
+      <w:r>
+        <w:rPr>
+          <w:rFonts w:ascii="Times New Roman" w:hAnsi="Times New Roman" w:cs="Times New Roman"/>
+          <w:sz w:val="28"/>
+          <w:szCs w:val="28"/>
+        </w:rPr>
+        <w:t>;</w:t>
+      </w:r>
+    </w:p>
+    <w:p>
+      <w:pPr>
+        <w:pStyle w:val="a3"/>
+        <w:numPr>
+          <w:ilvl w:val="0"/>
+          <w:numId w:val="9"/>
+        </w:numPr>
+        <w:spacing w:line="360" w:lineRule="auto"/>
+        <w:ind w:left="0" w:firstLine="567"/>
+        <w:jc w:val="both"/>
+        <w:rPr>
+          <w:rFonts w:ascii="Times New Roman" w:hAnsi="Times New Roman" w:cs="Times New Roman"/>
+          <w:sz w:val="28"/>
+          <w:szCs w:val="28"/>
+        </w:rPr>
+      </w:pPr>
+      <w:r>
+        <w:rPr>
+          <w:rFonts w:ascii="Times New Roman" w:hAnsi="Times New Roman" w:cs="Times New Roman"/>
+          <w:sz w:val="28"/>
+          <w:szCs w:val="28"/>
+        </w:rPr>
+        <w:t>для пользовательских типов свойств задается множество допустимых значений</w:t>
+      </w:r>
+      <w:r>
+        <w:rPr>
+          <w:rFonts w:ascii="Times New Roman" w:hAnsi="Times New Roman" w:cs="Times New Roman"/>
+          <w:sz w:val="28"/>
+          <w:szCs w:val="28"/>
+        </w:rPr>
+        <w:t>;</w:t>
+      </w:r>
+    </w:p>
+    <w:p>
+      <w:pPr>
+        <w:pStyle w:val="a3"/>
+        <w:numPr>
+          <w:ilvl w:val="0"/>
+          <w:numId w:val="9"/>
+        </w:numPr>
+        <w:spacing w:line="360" w:lineRule="auto"/>
+        <w:ind w:left="0" w:firstLine="567"/>
+        <w:jc w:val="both"/>
+        <w:rPr>
+          <w:rFonts w:ascii="Times New Roman" w:hAnsi="Times New Roman" w:cs="Times New Roman"/>
+          <w:sz w:val="28"/>
+          <w:szCs w:val="28"/>
+        </w:rPr>
+      </w:pPr>
+      <w:r>
+        <w:rPr>
+          <w:rFonts w:ascii="Times New Roman" w:hAnsi="Times New Roman" w:cs="Times New Roman"/>
+          <w:sz w:val="28"/>
+          <w:szCs w:val="28"/>
+        </w:rPr>
+        <w:t>свойства дочерней категории наследуются от родительской</w:t>
+      </w:r>
+      <w:r>
+        <w:rPr>
+          <w:rFonts w:ascii="Times New Roman" w:hAnsi="Times New Roman" w:cs="Times New Roman"/>
+          <w:sz w:val="28"/>
+          <w:szCs w:val="28"/>
+        </w:rPr>
+        <w:t>;</w:t>
+      </w:r>
+    </w:p>
+    <w:p>
+      <w:pPr>
+        <w:pStyle w:val="a3"/>
+        <w:numPr>
+          <w:ilvl w:val="0"/>
+          <w:numId w:val="9"/>
+        </w:numPr>
+        <w:spacing w:line="360" w:lineRule="auto"/>
+        <w:ind w:left="0" w:firstLine="567"/>
+        <w:jc w:val="both"/>
+        <w:rPr>
+          <w:rFonts w:ascii="Times New Roman" w:hAnsi="Times New Roman" w:cs="Times New Roman"/>
+          <w:sz w:val="28"/>
+          <w:szCs w:val="28"/>
+        </w:rPr>
+      </w:pPr>
+      <w:r>
+        <w:rPr>
+          <w:rFonts w:ascii="Times New Roman" w:hAnsi="Times New Roman" w:cs="Times New Roman"/>
+          <w:sz w:val="28"/>
+          <w:szCs w:val="28"/>
+        </w:rPr>
+        <w:t>товар, входящий в дочернюю категорию, также входит в родительскую</w:t>
+      </w:r>
+      <w:r>
+        <w:rPr>
+          <w:rFonts w:ascii="Times New Roman" w:hAnsi="Times New Roman" w:cs="Times New Roman"/>
+          <w:sz w:val="28"/>
+          <w:szCs w:val="28"/>
+        </w:rPr>
+        <w:t>;</w:t>
+      </w:r>
+    </w:p>
+    <w:p>
+      <w:pPr>
+        <w:pStyle w:val="a3"/>
+        <w:numPr>
+          <w:ilvl w:val="0"/>
+          <w:numId w:val="9"/>
+        </w:numPr>
+        <w:spacing w:line="360" w:lineRule="auto"/>
+        <w:ind w:left="0" w:firstLine="567"/>
+        <w:jc w:val="both"/>
+        <w:rPr>
+          <w:rFonts w:ascii="Times New Roman" w:hAnsi="Times New Roman" w:cs="Times New Roman"/>
+          <w:sz w:val="28"/>
+          <w:szCs w:val="28"/>
+        </w:rPr>
+      </w:pPr>
+      <w:r>
+        <w:rPr>
+          <w:rFonts w:ascii="Times New Roman" w:hAnsi="Times New Roman" w:cs="Times New Roman"/>
+          <w:sz w:val="28"/>
+          <w:szCs w:val="28"/>
+        </w:rPr>
+        <w:t>MD5-шифрование паролей пользователей системы;</w:t>
+      </w:r>
+    </w:p>
+    <w:p>
+      <w:pPr>
+        <w:pStyle w:val="a3"/>
+        <w:numPr>
+          <w:ilvl w:val="0"/>
+          <w:numId w:val="9"/>
+        </w:numPr>
+        <w:spacing w:line="360" w:lineRule="auto"/>
+        <w:ind w:left="0" w:firstLine="567"/>
+        <w:jc w:val="both"/>
+        <w:rPr>
+          <w:rFonts w:ascii="Times New Roman" w:hAnsi="Times New Roman" w:cs="Times New Roman"/>
+          <w:sz w:val="28"/>
+          <w:szCs w:val="28"/>
+        </w:rPr>
+      </w:pPr>
+      <w:r>
+        <w:rPr>
+          <w:rFonts w:ascii="Times New Roman" w:hAnsi="Times New Roman" w:cs="Times New Roman"/>
+          <w:sz w:val="28"/>
+          <w:szCs w:val="28"/>
+        </w:rPr>
+        <w:t>оформление заказа представляет собой операцию по преобразованию текущей корзины в заказ, при этом она заменяется на новую</w:t>
+      </w:r>
+      <w:r>
+        <w:rPr>
+          <w:rFonts w:ascii="Times New Roman" w:hAnsi="Times New Roman" w:cs="Times New Roman"/>
+          <w:sz w:val="28"/>
+          <w:szCs w:val="28"/>
+        </w:rPr>
+        <w:t>;</w:t>
+      </w:r>
+    </w:p>
+    <w:p>
+      <w:pPr>
+        <w:pStyle w:val="a3"/>
+        <w:numPr>
+          <w:ilvl w:val="0"/>
+          <w:numId w:val="9"/>
+        </w:numPr>
+        <w:spacing w:line="360" w:lineRule="auto"/>
+        <w:ind w:left="0" w:firstLine="567"/>
+        <w:jc w:val="both"/>
+        <w:rPr>
+          <w:rFonts w:ascii="Times New Roman" w:hAnsi="Times New Roman" w:cs="Times New Roman"/>
+          <w:sz w:val="28"/>
+          <w:szCs w:val="28"/>
+        </w:rPr>
+      </w:pPr>
+      <w:r>
+        <w:rPr>
+          <w:rFonts w:ascii="Times New Roman" w:hAnsi="Times New Roman" w:cs="Times New Roman"/>
+          <w:sz w:val="28"/>
+          <w:szCs w:val="28"/>
+        </w:rPr>
         <w:lastRenderedPageBreak/>
-        <w:t>В данной предметной области присутствуют такие алгоритмические зависимости:</w:t>
-      </w:r>
-    </w:p>
-    <w:p>
-      <w:pPr>
-        <w:pStyle w:val="a3"/>
-        <w:numPr>
-          <w:ilvl w:val="0"/>
-          <w:numId w:val="9"/>
-        </w:numPr>
-        <w:spacing w:line="360" w:lineRule="auto"/>
-        <w:ind w:left="0" w:firstLine="567"/>
-        <w:jc w:val="both"/>
-        <w:rPr>
-          <w:rFonts w:ascii="Times New Roman" w:hAnsi="Times New Roman" w:cs="Times New Roman"/>
-          <w:sz w:val="28"/>
-          <w:szCs w:val="28"/>
-        </w:rPr>
-      </w:pPr>
-      <w:r>
-        <w:rPr>
-          <w:rFonts w:ascii="Times New Roman" w:hAnsi="Times New Roman" w:cs="Times New Roman"/>
-          <w:sz w:val="28"/>
-          <w:szCs w:val="28"/>
-        </w:rPr>
-        <w:t>категория определяет набор свойств</w:t>
-      </w:r>
-      <w:r>
-        <w:rPr>
-          <w:rFonts w:ascii="Times New Roman" w:hAnsi="Times New Roman" w:cs="Times New Roman"/>
-          <w:sz w:val="28"/>
-          <w:szCs w:val="28"/>
-        </w:rPr>
-        <w:t>;</w:t>
-      </w:r>
-    </w:p>
-    <w:p>
-      <w:pPr>
-        <w:pStyle w:val="a3"/>
-        <w:numPr>
-          <w:ilvl w:val="0"/>
-          <w:numId w:val="9"/>
-        </w:numPr>
-        <w:spacing w:line="360" w:lineRule="auto"/>
-        <w:ind w:left="0" w:firstLine="567"/>
-        <w:jc w:val="both"/>
-        <w:rPr>
-          <w:rFonts w:ascii="Times New Roman" w:hAnsi="Times New Roman" w:cs="Times New Roman"/>
-          <w:sz w:val="28"/>
-          <w:szCs w:val="28"/>
-        </w:rPr>
-      </w:pPr>
-      <w:r>
-        <w:rPr>
-          <w:rFonts w:ascii="Times New Roman" w:hAnsi="Times New Roman" w:cs="Times New Roman"/>
-          <w:sz w:val="28"/>
-          <w:szCs w:val="28"/>
-        </w:rPr>
-        <w:t>свойства могут иметь либо встроенный, либо пользовательский тип</w:t>
-      </w:r>
-      <w:r>
-        <w:rPr>
-          <w:rFonts w:ascii="Times New Roman" w:hAnsi="Times New Roman" w:cs="Times New Roman"/>
-          <w:sz w:val="28"/>
-          <w:szCs w:val="28"/>
-        </w:rPr>
-        <w:t>;</w:t>
-      </w:r>
-    </w:p>
-    <w:p>
-      <w:pPr>
-        <w:pStyle w:val="a3"/>
-        <w:numPr>
-          <w:ilvl w:val="0"/>
-          <w:numId w:val="9"/>
-        </w:numPr>
-        <w:spacing w:line="360" w:lineRule="auto"/>
-        <w:ind w:left="0" w:firstLine="567"/>
-        <w:jc w:val="both"/>
-        <w:rPr>
-          <w:rFonts w:ascii="Times New Roman" w:hAnsi="Times New Roman" w:cs="Times New Roman"/>
-          <w:sz w:val="28"/>
-          <w:szCs w:val="28"/>
-        </w:rPr>
-      </w:pPr>
-      <w:r>
-        <w:rPr>
-          <w:rFonts w:ascii="Times New Roman" w:hAnsi="Times New Roman" w:cs="Times New Roman"/>
-          <w:sz w:val="28"/>
-          <w:szCs w:val="28"/>
-        </w:rPr>
-        <w:t>для пользовательских типов свойств задается множество допустимых значений</w:t>
-      </w:r>
-      <w:r>
-        <w:rPr>
-          <w:rFonts w:ascii="Times New Roman" w:hAnsi="Times New Roman" w:cs="Times New Roman"/>
-          <w:sz w:val="28"/>
-          <w:szCs w:val="28"/>
-        </w:rPr>
-        <w:t>;</w:t>
-      </w:r>
-    </w:p>
-    <w:p>
-      <w:pPr>
-        <w:pStyle w:val="a3"/>
-        <w:numPr>
-          <w:ilvl w:val="0"/>
-          <w:numId w:val="9"/>
-        </w:numPr>
-        <w:spacing w:line="360" w:lineRule="auto"/>
-        <w:ind w:left="0" w:firstLine="567"/>
-        <w:jc w:val="both"/>
-        <w:rPr>
-          <w:rFonts w:ascii="Times New Roman" w:hAnsi="Times New Roman" w:cs="Times New Roman"/>
-          <w:sz w:val="28"/>
-          <w:szCs w:val="28"/>
-        </w:rPr>
-      </w:pPr>
-      <w:r>
-        <w:rPr>
-          <w:rFonts w:ascii="Times New Roman" w:hAnsi="Times New Roman" w:cs="Times New Roman"/>
-          <w:sz w:val="28"/>
-          <w:szCs w:val="28"/>
-        </w:rPr>
-        <w:t>свойства дочерней категории наследуются от родительской</w:t>
-      </w:r>
-      <w:r>
-        <w:rPr>
-          <w:rFonts w:ascii="Times New Roman" w:hAnsi="Times New Roman" w:cs="Times New Roman"/>
-          <w:sz w:val="28"/>
-          <w:szCs w:val="28"/>
-        </w:rPr>
-        <w:t>;</w:t>
-      </w:r>
-    </w:p>
-    <w:p>
-      <w:pPr>
-        <w:pStyle w:val="a3"/>
-        <w:numPr>
-          <w:ilvl w:val="0"/>
-          <w:numId w:val="9"/>
-        </w:numPr>
-        <w:spacing w:line="360" w:lineRule="auto"/>
-        <w:ind w:left="0" w:firstLine="567"/>
-        <w:jc w:val="both"/>
-        <w:rPr>
-          <w:rFonts w:ascii="Times New Roman" w:hAnsi="Times New Roman" w:cs="Times New Roman"/>
-          <w:sz w:val="28"/>
-          <w:szCs w:val="28"/>
-        </w:rPr>
-      </w:pPr>
-      <w:r>
-        <w:rPr>
-          <w:rFonts w:ascii="Times New Roman" w:hAnsi="Times New Roman" w:cs="Times New Roman"/>
-          <w:sz w:val="28"/>
-          <w:szCs w:val="28"/>
-        </w:rPr>
-        <w:t>товар, входящий в дочернюю категорию, также входит в родительскую</w:t>
-      </w:r>
-      <w:r>
-        <w:rPr>
-          <w:rFonts w:ascii="Times New Roman" w:hAnsi="Times New Roman" w:cs="Times New Roman"/>
-          <w:sz w:val="28"/>
-          <w:szCs w:val="28"/>
-        </w:rPr>
-        <w:t>;</w:t>
-      </w:r>
-    </w:p>
-    <w:p>
-      <w:pPr>
-        <w:pStyle w:val="a3"/>
-        <w:numPr>
-          <w:ilvl w:val="0"/>
-          <w:numId w:val="9"/>
-        </w:numPr>
-        <w:spacing w:line="360" w:lineRule="auto"/>
-        <w:ind w:left="0" w:firstLine="567"/>
-        <w:jc w:val="both"/>
-        <w:rPr>
-          <w:rFonts w:ascii="Times New Roman" w:hAnsi="Times New Roman" w:cs="Times New Roman"/>
-          <w:sz w:val="28"/>
-          <w:szCs w:val="28"/>
-        </w:rPr>
-      </w:pPr>
-      <w:r>
-        <w:rPr>
-          <w:rFonts w:ascii="Times New Roman" w:hAnsi="Times New Roman" w:cs="Times New Roman"/>
-          <w:sz w:val="28"/>
-          <w:szCs w:val="28"/>
-        </w:rPr>
-        <w:t>MD5-шифрование паролей пользователей системы;</w:t>
-      </w:r>
-    </w:p>
-    <w:p>
-      <w:pPr>
-        <w:pStyle w:val="a3"/>
-        <w:numPr>
-          <w:ilvl w:val="0"/>
-          <w:numId w:val="9"/>
-        </w:numPr>
-        <w:spacing w:line="360" w:lineRule="auto"/>
-        <w:ind w:left="0" w:firstLine="567"/>
-        <w:jc w:val="both"/>
-        <w:rPr>
-          <w:rFonts w:ascii="Times New Roman" w:hAnsi="Times New Roman" w:cs="Times New Roman"/>
-          <w:sz w:val="28"/>
-          <w:szCs w:val="28"/>
-        </w:rPr>
-      </w:pPr>
-      <w:r>
-        <w:rPr>
-          <w:rFonts w:ascii="Times New Roman" w:hAnsi="Times New Roman" w:cs="Times New Roman"/>
-          <w:sz w:val="28"/>
-          <w:szCs w:val="28"/>
-        </w:rPr>
-        <w:t>оформление заказа представляет собой операцию по преобразованию текущей корзины в заказ, при этом она заменяется на новую</w:t>
-      </w:r>
-      <w:r>
-        <w:rPr>
-          <w:rFonts w:ascii="Times New Roman" w:hAnsi="Times New Roman" w:cs="Times New Roman"/>
-          <w:sz w:val="28"/>
-          <w:szCs w:val="28"/>
-        </w:rPr>
-        <w:t>;</w:t>
-      </w:r>
-    </w:p>
-    <w:p>
-      <w:pPr>
-        <w:pStyle w:val="a3"/>
-        <w:numPr>
-          <w:ilvl w:val="0"/>
-          <w:numId w:val="9"/>
-        </w:numPr>
-        <w:spacing w:line="360" w:lineRule="auto"/>
-        <w:ind w:left="0" w:firstLine="567"/>
-        <w:jc w:val="both"/>
-        <w:rPr>
-          <w:rFonts w:ascii="Times New Roman" w:hAnsi="Times New Roman" w:cs="Times New Roman"/>
-          <w:sz w:val="28"/>
-          <w:szCs w:val="28"/>
-        </w:rPr>
-      </w:pPr>
-      <w:r>
-        <w:rPr>
-          <w:rFonts w:ascii="Times New Roman" w:hAnsi="Times New Roman" w:cs="Times New Roman"/>
-          <w:sz w:val="28"/>
-          <w:szCs w:val="28"/>
-        </w:rPr>
         <w:t>д</w:t>
       </w:r>
       <w:r>
@@ -3237,7 +3517,23 @@
           <w:sz w:val="28"/>
           <w:szCs w:val="28"/>
         </w:rPr>
-        <w:t xml:space="preserve"> на карте;</w:t>
+        <w:t xml:space="preserve"> на карте</w:t>
+      </w:r>
+      <w:r>
+        <w:rPr>
+          <w:rFonts w:ascii="Times New Roman" w:hAnsi="Times New Roman" w:cs="Times New Roman"/>
+          <w:sz w:val="28"/>
+          <w:szCs w:val="28"/>
+        </w:rPr>
+        <w:t>, являющееся задачей автоматизации</w:t>
+      </w:r>
+      <w:r>
+        <w:rPr>
+          <w:rFonts w:ascii="Times New Roman" w:hAnsi="Times New Roman" w:cs="Times New Roman"/>
+          <w:sz w:val="28"/>
+          <w:szCs w:val="28"/>
+        </w:rPr>
+        <w:t>;</w:t>
       </w:r>
     </w:p>
     <w:p>
@@ -3336,7 +3632,7 @@
           <w:sz w:val="28"/>
           <w:szCs w:val="28"/>
         </w:rPr>
-        <w:t>изменение множества автомобилей администратором;</w:t>
+        <w:t>изменение множества складов администратором;</w:t>
       </w:r>
     </w:p>
     <w:p>
@@ -3361,57 +3657,7 @@
           <w:sz w:val="28"/>
           <w:szCs w:val="28"/>
         </w:rPr>
-        <w:t>изменение множества складов администратором;</w:t>
-      </w:r>
-    </w:p>
-    <w:p>
-      <w:pPr>
-        <w:pStyle w:val="a3"/>
-        <w:numPr>
-          <w:ilvl w:val="0"/>
-          <w:numId w:val="10"/>
-        </w:numPr>
-        <w:spacing w:line="360" w:lineRule="auto"/>
-        <w:ind w:left="0" w:firstLine="567"/>
-        <w:jc w:val="both"/>
-        <w:rPr>
-          <w:rFonts w:ascii="Times New Roman" w:hAnsi="Times New Roman" w:cs="Times New Roman"/>
-          <w:sz w:val="28"/>
-          <w:szCs w:val="28"/>
-        </w:rPr>
-      </w:pPr>
-      <w:r>
-        <w:rPr>
-          <w:rFonts w:ascii="Times New Roman" w:hAnsi="Times New Roman" w:cs="Times New Roman"/>
-          <w:sz w:val="28"/>
-          <w:szCs w:val="28"/>
-        </w:rPr>
         <w:t>изменение множества магазинов администратором;</w:t>
-      </w:r>
-    </w:p>
-    <w:p>
-      <w:pPr>
-        <w:pStyle w:val="a3"/>
-        <w:numPr>
-          <w:ilvl w:val="0"/>
-          <w:numId w:val="10"/>
-        </w:numPr>
-        <w:spacing w:line="360" w:lineRule="auto"/>
-        <w:ind w:left="0" w:firstLine="567"/>
-        <w:jc w:val="both"/>
-        <w:rPr>
-          <w:rFonts w:ascii="Times New Roman" w:hAnsi="Times New Roman" w:cs="Times New Roman"/>
-          <w:sz w:val="28"/>
-          <w:szCs w:val="28"/>
-        </w:rPr>
-      </w:pPr>
-      <w:r>
-        <w:rPr>
-          <w:rFonts w:ascii="Times New Roman" w:hAnsi="Times New Roman" w:cs="Times New Roman"/>
-          <w:sz w:val="28"/>
-          <w:szCs w:val="28"/>
-        </w:rPr>
-        <w:t>изменение сгенерированного упорядоченного множества заданий для водителей, в виде пар «задание, дата и время» и его утверждение;</w:t>
       </w:r>
     </w:p>
     <w:p>
@@ -3727,7 +3973,15 @@
           <w:sz w:val="28"/>
           <w:szCs w:val="28"/>
         </w:rPr>
-        <w:t xml:space="preserve"> и их содержимое, просматривать профили покупателей, заказы, составлять заявки на доставку, просматривать логистические цепочки.</w:t>
+        <w:t xml:space="preserve"> и их содержимое, просматривать профили покупателей, заказы</w:t>
+      </w:r>
+      <w:r>
+        <w:rPr>
+          <w:rFonts w:ascii="Times New Roman" w:hAnsi="Times New Roman" w:cs="Times New Roman"/>
+          <w:sz w:val="28"/>
+          <w:szCs w:val="28"/>
+        </w:rPr>
+        <w:t>.</w:t>
       </w:r>
     </w:p>
     <w:p>
@@ -3795,7 +4049,23 @@
           <w:sz w:val="28"/>
           <w:szCs w:val="28"/>
         </w:rPr>
-        <w:t xml:space="preserve"> может изменять множество товаров на складе, оставлять заявки на транспортировку.</w:t>
+        <w:t xml:space="preserve"> может изменять множество товаров на складе, оставлять заявки на </w:t>
+      </w:r>
+      <w:r>
+        <w:rPr>
+          <w:rFonts w:ascii="Times New Roman" w:hAnsi="Times New Roman" w:cs="Times New Roman"/>
+          <w:sz w:val="28"/>
+          <w:szCs w:val="28"/>
+        </w:rPr>
+        <w:t>доставку</w:t>
+      </w:r>
+      <w:r>
+        <w:rPr>
+          <w:rFonts w:ascii="Times New Roman" w:hAnsi="Times New Roman" w:cs="Times New Roman"/>
+          <w:sz w:val="28"/>
+          <w:szCs w:val="28"/>
+        </w:rPr>
+        <w:t>.</w:t>
       </w:r>
     </w:p>
     <w:p>
@@ -3871,7 +4141,7 @@
           <w:sz w:val="28"/>
           <w:szCs w:val="28"/>
         </w:rPr>
-        <w:t xml:space="preserve"> имеет возможность изменять множества сотрудников, автомобилей, магазинов, складов, заказов, корзин, товаров, производителей, логистических цепочек, характеристик, пользователей сайта, категорий, выполнять произвольные запросы к базе данных, </w:t>
+        <w:t xml:space="preserve"> имеет возможность изменять множества сотрудников, автомобилей, магазинов, складов, заказов, корзин, товаров, производителей, характеристик, пользователей сайта, категорий, выполнять произвольные запросы к базе данных, </w:t>
       </w:r>
       <w:r>
         <w:rPr>
@@ -3973,8 +4243,16 @@
           <w:sz w:val="28"/>
           <w:szCs w:val="28"/>
         </w:rPr>
+        <w:t xml:space="preserve">Данная система будет иметь трехслойную «луковую» архитектуру. Это позволит улучшить структуру системы и повысить ее безопасность. Учитывая </w:t>
+      </w:r>
+      <w:r>
+        <w:rPr>
+          <w:rFonts w:ascii="Times New Roman" w:hAnsi="Times New Roman" w:cs="Times New Roman"/>
+          <w:sz w:val="28"/>
+          <w:szCs w:val="28"/>
+        </w:rPr>
         <w:lastRenderedPageBreak/>
-        <w:t xml:space="preserve">Данная система будет иметь трехслойную «луковую» архитектуру. Это позволит улучшить структуру системы и повысить ее безопасность. Учитывая архитектуру системы, можно выделить три основных </w:t>
+        <w:t xml:space="preserve">архитектуру системы, можно выделить три основных </w:t>
       </w:r>
       <w:r>
         <w:rPr>
@@ -4354,7 +4632,7 @@
           <w:sz w:val="28"/>
           <w:szCs w:val="28"/>
         </w:rPr>
-        <w:t xml:space="preserve">Согласно идее трехслойной архитектуры, только смежные слои могут общаться между собой, притом предпочтительно делать это через специальную инфраструктурную прослойку на границе слоя. Каждый слой независим и абстрагирован от других. Слои представления и бизнес логики </w:t>
+        <w:t xml:space="preserve">Согласно идее трехслойной архитектуры, только смежные слои могут общаться между собой, притом предпочтительно делать это через специальную инфраструктурную прослойку на границе слоя. Каждый слой независим и абстрагирован от других. Слои представления и бизнес логики ничего не знают о способе хранения информации. На основе всей </w:t>
       </w:r>
       <w:r>
         <w:rPr>
@@ -4363,7 +4641,7 @@
           <w:szCs w:val="28"/>
         </w:rPr>
         <w:lastRenderedPageBreak/>
-        <w:t>ничего не знают о способе хранения информации. На основе всей информации, приведенной выше можно построить диаграмму развертывания для данной информационной системы (</w:t>
+        <w:t>информации, приведенной выше можно построить диаграмму развертывания для данной информационной системы (</w:t>
       </w:r>
       <w:r>
         <w:rPr>
@@ -4411,7 +4689,7 @@
           <w:szCs w:val="28"/>
         </w:rPr>
         <w:pict>
-          <v:shape id="_x0000_i1047" type="#_x0000_t75" style="width:190.1pt;height:239.6pt">
+          <v:shape id="_x0000_i1026" type="#_x0000_t75" style="width:190.1pt;height:239.6pt">
             <v:imagedata r:id="rId9" o:title="deployment"/>
           </v:shape>
         </w:pict>
@@ -4557,15 +4835,7 @@
           <w:sz w:val="28"/>
           <w:szCs w:val="28"/>
         </w:rPr>
-        <w:t>см. рис.</w:t>
-      </w:r>
-      <w:r>
-        <w:rPr>
-          <w:rFonts w:ascii="Times New Roman" w:hAnsi="Times New Roman" w:cs="Times New Roman"/>
-          <w:sz w:val="28"/>
-          <w:szCs w:val="28"/>
-        </w:rPr>
-        <w:t xml:space="preserve"> 3.3)</w:t>
+        <w:t>см. рис. 3.3)</w:t>
       </w:r>
       <w:r>
         <w:rPr>
@@ -4840,7 +5110,209 @@
           <w:sz w:val="28"/>
           <w:szCs w:val="28"/>
         </w:rPr>
+        <w:t>с</w:t>
+      </w:r>
+      <w:r>
+        <w:rPr>
+          <w:rFonts w:ascii="Times New Roman" w:hAnsi="Times New Roman" w:cs="Times New Roman"/>
+          <w:sz w:val="28"/>
+          <w:szCs w:val="28"/>
+        </w:rPr>
+        <w:t xml:space="preserve">тержневая сущность </w:t>
+      </w:r>
+      <w:r>
+        <w:rPr>
+          <w:rFonts w:ascii="Times New Roman" w:hAnsi="Times New Roman" w:cs="Times New Roman"/>
+          <w:sz w:val="28"/>
+          <w:szCs w:val="28"/>
+        </w:rPr>
+        <w:t>«Производитель»</w:t>
+      </w:r>
+      <w:r>
+        <w:rPr>
+          <w:rFonts w:ascii="Times New Roman" w:hAnsi="Times New Roman" w:cs="Times New Roman"/>
+          <w:sz w:val="28"/>
+          <w:szCs w:val="28"/>
+        </w:rPr>
+        <w:t xml:space="preserve"> с атрибутами название, страна</w:t>
+      </w:r>
+      <w:r>
+        <w:rPr>
+          <w:rFonts w:ascii="Times New Roman" w:hAnsi="Times New Roman" w:cs="Times New Roman"/>
+          <w:sz w:val="28"/>
+          <w:szCs w:val="28"/>
+        </w:rPr>
+        <w:t>, первичным ключом</w:t>
+      </w:r>
+      <w:r>
+        <w:rPr>
+          <w:rFonts w:ascii="Times New Roman" w:hAnsi="Times New Roman" w:cs="Times New Roman"/>
+          <w:sz w:val="28"/>
+          <w:szCs w:val="28"/>
+        </w:rPr>
+        <w:t xml:space="preserve"> </w:t>
+      </w:r>
+      <w:r>
+        <w:rPr>
+          <w:rFonts w:ascii="Times New Roman" w:hAnsi="Times New Roman" w:cs="Times New Roman"/>
+          <w:sz w:val="28"/>
+          <w:szCs w:val="28"/>
+        </w:rPr>
+        <w:t>Id</w:t>
+      </w:r>
+      <w:r>
+        <w:rPr>
+          <w:rFonts w:ascii="Times New Roman" w:hAnsi="Times New Roman" w:cs="Times New Roman"/>
+          <w:sz w:val="28"/>
+          <w:szCs w:val="28"/>
+        </w:rPr>
+        <w:t>;</w:t>
+      </w:r>
+    </w:p>
+    <w:p>
+      <w:pPr>
+        <w:pStyle w:val="a3"/>
+        <w:numPr>
+          <w:ilvl w:val="0"/>
+          <w:numId w:val="13"/>
+        </w:numPr>
+        <w:spacing w:line="360" w:lineRule="auto"/>
+        <w:ind w:left="709" w:firstLine="0"/>
+        <w:jc w:val="both"/>
+        <w:rPr>
+          <w:rFonts w:ascii="Times New Roman" w:hAnsi="Times New Roman" w:cs="Times New Roman"/>
+          <w:sz w:val="28"/>
+          <w:szCs w:val="28"/>
+        </w:rPr>
+      </w:pPr>
+      <w:r>
+        <w:rPr>
+          <w:rFonts w:ascii="Times New Roman" w:hAnsi="Times New Roman" w:cs="Times New Roman"/>
+          <w:sz w:val="28"/>
+          <w:szCs w:val="28"/>
+        </w:rPr>
         <w:lastRenderedPageBreak/>
+        <w:t>з</w:t>
+      </w:r>
+      <w:r>
+        <w:rPr>
+          <w:rFonts w:ascii="Times New Roman" w:hAnsi="Times New Roman" w:cs="Times New Roman"/>
+          <w:sz w:val="28"/>
+          <w:szCs w:val="28"/>
+        </w:rPr>
+        <w:t>ависимая сущность «Фотография»</w:t>
+      </w:r>
+      <w:r>
+        <w:rPr>
+          <w:rFonts w:ascii="Times New Roman" w:hAnsi="Times New Roman" w:cs="Times New Roman"/>
+          <w:sz w:val="28"/>
+          <w:szCs w:val="28"/>
+        </w:rPr>
+        <w:t xml:space="preserve"> с атрибутами путь, первичным</w:t>
+      </w:r>
+      <w:r>
+        <w:rPr>
+          <w:rFonts w:ascii="Times New Roman" w:hAnsi="Times New Roman" w:cs="Times New Roman"/>
+          <w:sz w:val="28"/>
+          <w:szCs w:val="28"/>
+        </w:rPr>
+        <w:t xml:space="preserve"> ключом </w:t>
+      </w:r>
+      <w:r>
+        <w:rPr>
+          <w:rFonts w:ascii="Times New Roman" w:hAnsi="Times New Roman" w:cs="Times New Roman"/>
+          <w:sz w:val="28"/>
+          <w:szCs w:val="28"/>
+        </w:rPr>
+        <w:t>Id</w:t>
+      </w:r>
+      <w:r>
+        <w:rPr>
+          <w:rFonts w:ascii="Times New Roman" w:hAnsi="Times New Roman" w:cs="Times New Roman"/>
+          <w:sz w:val="28"/>
+          <w:szCs w:val="28"/>
+        </w:rPr>
+        <w:t xml:space="preserve">, </w:t>
+      </w:r>
+      <w:r>
+        <w:rPr>
+          <w:rFonts w:ascii="Times New Roman" w:hAnsi="Times New Roman" w:cs="Times New Roman"/>
+          <w:sz w:val="28"/>
+          <w:szCs w:val="28"/>
+        </w:rPr>
+        <w:t>внешним ключом</w:t>
+      </w:r>
+      <w:r>
+        <w:rPr>
+          <w:rFonts w:ascii="Times New Roman" w:hAnsi="Times New Roman" w:cs="Times New Roman"/>
+          <w:sz w:val="28"/>
+          <w:szCs w:val="28"/>
+        </w:rPr>
+        <w:t xml:space="preserve"> </w:t>
+      </w:r>
+      <w:r>
+        <w:rPr>
+          <w:rFonts w:ascii="Times New Roman" w:hAnsi="Times New Roman" w:cs="Times New Roman"/>
+          <w:sz w:val="28"/>
+          <w:szCs w:val="28"/>
+        </w:rPr>
+        <w:t>Id</w:t>
+      </w:r>
+      <w:r>
+        <w:rPr>
+          <w:rFonts w:ascii="Times New Roman" w:hAnsi="Times New Roman" w:cs="Times New Roman"/>
+          <w:sz w:val="28"/>
+          <w:szCs w:val="28"/>
+        </w:rPr>
+        <w:t xml:space="preserve"> </w:t>
+      </w:r>
+      <w:r>
+        <w:rPr>
+          <w:rFonts w:ascii="Times New Roman" w:hAnsi="Times New Roman" w:cs="Times New Roman"/>
+          <w:sz w:val="28"/>
+          <w:szCs w:val="28"/>
+        </w:rPr>
+        <w:t xml:space="preserve">типа </w:t>
+      </w:r>
+      <w:r>
+        <w:rPr>
+          <w:rFonts w:ascii="Times New Roman" w:hAnsi="Times New Roman" w:cs="Times New Roman"/>
+          <w:sz w:val="28"/>
+          <w:szCs w:val="28"/>
+        </w:rPr>
+        <w:t>товара</w:t>
+      </w:r>
+      <w:r>
+        <w:rPr>
+          <w:rFonts w:ascii="Times New Roman" w:hAnsi="Times New Roman" w:cs="Times New Roman"/>
+          <w:sz w:val="28"/>
+          <w:szCs w:val="28"/>
+        </w:rPr>
+        <w:t>;</w:t>
+      </w:r>
+    </w:p>
+    <w:p>
+      <w:pPr>
+        <w:pStyle w:val="a3"/>
+        <w:numPr>
+          <w:ilvl w:val="0"/>
+          <w:numId w:val="13"/>
+        </w:numPr>
+        <w:spacing w:line="360" w:lineRule="auto"/>
+        <w:ind w:left="709" w:firstLine="0"/>
+        <w:jc w:val="both"/>
+        <w:rPr>
+          <w:rFonts w:ascii="Times New Roman" w:hAnsi="Times New Roman" w:cs="Times New Roman"/>
+          <w:sz w:val="28"/>
+          <w:szCs w:val="28"/>
+        </w:rPr>
+      </w:pPr>
+      <w:r>
+        <w:rPr>
+          <w:rFonts w:ascii="Times New Roman" w:hAnsi="Times New Roman" w:cs="Times New Roman"/>
+          <w:sz w:val="28"/>
+          <w:szCs w:val="28"/>
+        </w:rPr>
         <w:t>с</w:t>
       </w:r>
       <w:r>
@@ -4849,6 +5321,261 @@
           <w:sz w:val="28"/>
           <w:szCs w:val="28"/>
         </w:rPr>
+        <w:t>тержневая сущность «Покупа</w:t>
+      </w:r>
+      <w:r>
+        <w:rPr>
+          <w:rFonts w:ascii="Times New Roman" w:hAnsi="Times New Roman" w:cs="Times New Roman"/>
+          <w:sz w:val="28"/>
+          <w:szCs w:val="28"/>
+        </w:rPr>
+        <w:t>тель» с атрибутами email, ФИО, т</w:t>
+      </w:r>
+      <w:bookmarkStart w:id="0" w:name="_GoBack"/>
+      <w:bookmarkEnd w:id="0"/>
+      <w:r>
+        <w:rPr>
+          <w:rFonts w:ascii="Times New Roman" w:hAnsi="Times New Roman" w:cs="Times New Roman"/>
+          <w:sz w:val="28"/>
+          <w:szCs w:val="28"/>
+        </w:rPr>
+        <w:t xml:space="preserve">елефоны, </w:t>
+      </w:r>
+      <w:r>
+        <w:rPr>
+          <w:rFonts w:ascii="Times New Roman" w:hAnsi="Times New Roman" w:cs="Times New Roman"/>
+          <w:sz w:val="28"/>
+          <w:szCs w:val="28"/>
+        </w:rPr>
+        <w:t>х</w:t>
+      </w:r>
+      <w:r>
+        <w:rPr>
+          <w:rFonts w:ascii="Times New Roman" w:hAnsi="Times New Roman" w:cs="Times New Roman"/>
+          <w:sz w:val="28"/>
+          <w:szCs w:val="28"/>
+        </w:rPr>
+        <w:t xml:space="preserve">еш пароля, первичным ключом </w:t>
+      </w:r>
+      <w:r>
+        <w:rPr>
+          <w:rFonts w:ascii="Times New Roman" w:hAnsi="Times New Roman" w:cs="Times New Roman"/>
+          <w:sz w:val="28"/>
+          <w:szCs w:val="28"/>
+        </w:rPr>
+        <w:t>Id</w:t>
+      </w:r>
+      <w:r>
+        <w:rPr>
+          <w:rFonts w:ascii="Times New Roman" w:hAnsi="Times New Roman" w:cs="Times New Roman"/>
+          <w:sz w:val="28"/>
+          <w:szCs w:val="28"/>
+        </w:rPr>
+        <w:t>;</w:t>
+      </w:r>
+    </w:p>
+    <w:p>
+      <w:pPr>
+        <w:pStyle w:val="a3"/>
+        <w:numPr>
+          <w:ilvl w:val="0"/>
+          <w:numId w:val="13"/>
+        </w:numPr>
+        <w:spacing w:line="360" w:lineRule="auto"/>
+        <w:ind w:left="709" w:firstLine="0"/>
+        <w:jc w:val="both"/>
+        <w:rPr>
+          <w:rFonts w:ascii="Times New Roman" w:hAnsi="Times New Roman" w:cs="Times New Roman"/>
+          <w:sz w:val="28"/>
+          <w:szCs w:val="28"/>
+        </w:rPr>
+      </w:pPr>
+      <w:r>
+        <w:rPr>
+          <w:rFonts w:ascii="Times New Roman" w:hAnsi="Times New Roman" w:cs="Times New Roman"/>
+          <w:sz w:val="28"/>
+          <w:szCs w:val="28"/>
+        </w:rPr>
+        <w:t>з</w:t>
+      </w:r>
+      <w:r>
+        <w:rPr>
+          <w:rFonts w:ascii="Times New Roman" w:hAnsi="Times New Roman" w:cs="Times New Roman"/>
+          <w:sz w:val="28"/>
+          <w:szCs w:val="28"/>
+        </w:rPr>
+        <w:t>ависимая сущность «</w:t>
+      </w:r>
+      <w:r>
+        <w:rPr>
+          <w:rFonts w:ascii="Times New Roman" w:hAnsi="Times New Roman" w:cs="Times New Roman"/>
+          <w:sz w:val="28"/>
+          <w:szCs w:val="28"/>
+        </w:rPr>
+        <w:t>Заказ» с</w:t>
+      </w:r>
+      <w:r>
+        <w:rPr>
+          <w:rFonts w:ascii="Times New Roman" w:hAnsi="Times New Roman" w:cs="Times New Roman"/>
+          <w:sz w:val="28"/>
+          <w:szCs w:val="28"/>
+        </w:rPr>
+        <w:t xml:space="preserve"> атрибутом дата заказа, внешним ключом </w:t>
+      </w:r>
+      <w:r>
+        <w:rPr>
+          <w:rFonts w:ascii="Times New Roman" w:hAnsi="Times New Roman" w:cs="Times New Roman"/>
+          <w:sz w:val="28"/>
+          <w:szCs w:val="28"/>
+        </w:rPr>
+        <w:t>Id</w:t>
+      </w:r>
+      <w:r>
+        <w:rPr>
+          <w:rFonts w:ascii="Times New Roman" w:hAnsi="Times New Roman" w:cs="Times New Roman"/>
+          <w:sz w:val="28"/>
+          <w:szCs w:val="28"/>
+        </w:rPr>
+        <w:t xml:space="preserve"> покупателя, первичным ключом </w:t>
+      </w:r>
+      <w:r>
+        <w:rPr>
+          <w:rFonts w:ascii="Times New Roman" w:hAnsi="Times New Roman" w:cs="Times New Roman"/>
+          <w:sz w:val="28"/>
+          <w:szCs w:val="28"/>
+        </w:rPr>
+        <w:t>Id</w:t>
+      </w:r>
+      <w:r>
+        <w:rPr>
+          <w:rFonts w:ascii="Times New Roman" w:hAnsi="Times New Roman" w:cs="Times New Roman"/>
+          <w:sz w:val="28"/>
+          <w:szCs w:val="28"/>
+        </w:rPr>
+        <w:t>;</w:t>
+      </w:r>
+    </w:p>
+    <w:p>
+      <w:pPr>
+        <w:pStyle w:val="a3"/>
+        <w:numPr>
+          <w:ilvl w:val="0"/>
+          <w:numId w:val="13"/>
+        </w:numPr>
+        <w:spacing w:line="360" w:lineRule="auto"/>
+        <w:ind w:left="709" w:firstLine="0"/>
+        <w:jc w:val="both"/>
+        <w:rPr>
+          <w:rFonts w:ascii="Times New Roman" w:hAnsi="Times New Roman" w:cs="Times New Roman"/>
+          <w:sz w:val="28"/>
+          <w:szCs w:val="28"/>
+        </w:rPr>
+      </w:pPr>
+      <w:r>
+        <w:rPr>
+          <w:rFonts w:ascii="Times New Roman" w:hAnsi="Times New Roman" w:cs="Times New Roman"/>
+          <w:sz w:val="28"/>
+          <w:szCs w:val="28"/>
+        </w:rPr>
+        <w:t>а</w:t>
+      </w:r>
+      <w:r>
+        <w:rPr>
+          <w:rFonts w:ascii="Times New Roman" w:hAnsi="Times New Roman" w:cs="Times New Roman"/>
+          <w:sz w:val="28"/>
+          <w:szCs w:val="28"/>
+        </w:rPr>
+        <w:t>ссоциативная сущность «</w:t>
+      </w:r>
+      <w:proofErr w:type="spellStart"/>
+      <w:r>
+        <w:rPr>
+          <w:rFonts w:ascii="Times New Roman" w:hAnsi="Times New Roman" w:cs="Times New Roman"/>
+          <w:sz w:val="28"/>
+          <w:szCs w:val="28"/>
+        </w:rPr>
+        <w:t>КатегорияТовар</w:t>
+      </w:r>
+      <w:proofErr w:type="spellEnd"/>
+      <w:r>
+        <w:rPr>
+          <w:rFonts w:ascii="Times New Roman" w:hAnsi="Times New Roman" w:cs="Times New Roman"/>
+          <w:sz w:val="28"/>
+          <w:szCs w:val="28"/>
+        </w:rPr>
+        <w:t xml:space="preserve">» с первичным внешним ключом </w:t>
+      </w:r>
+      <w:r>
+        <w:rPr>
+          <w:rFonts w:ascii="Times New Roman" w:hAnsi="Times New Roman" w:cs="Times New Roman"/>
+          <w:sz w:val="28"/>
+          <w:szCs w:val="28"/>
+        </w:rPr>
+        <w:t>Id</w:t>
+      </w:r>
+      <w:r>
+        <w:rPr>
+          <w:rFonts w:ascii="Times New Roman" w:hAnsi="Times New Roman" w:cs="Times New Roman"/>
+          <w:sz w:val="28"/>
+          <w:szCs w:val="28"/>
+        </w:rPr>
+        <w:t xml:space="preserve"> категории, первичным внешним ключом </w:t>
+      </w:r>
+      <w:r>
+        <w:rPr>
+          <w:rFonts w:ascii="Times New Roman" w:hAnsi="Times New Roman" w:cs="Times New Roman"/>
+          <w:sz w:val="28"/>
+          <w:szCs w:val="28"/>
+        </w:rPr>
+        <w:t>Id</w:t>
+      </w:r>
+      <w:r>
+        <w:rPr>
+          <w:rFonts w:ascii="Times New Roman" w:hAnsi="Times New Roman" w:cs="Times New Roman"/>
+          <w:sz w:val="28"/>
+          <w:szCs w:val="28"/>
+        </w:rPr>
+        <w:t xml:space="preserve"> товара</w:t>
+      </w:r>
+      <w:r>
+        <w:rPr>
+          <w:rFonts w:ascii="Times New Roman" w:hAnsi="Times New Roman" w:cs="Times New Roman"/>
+          <w:sz w:val="28"/>
+          <w:szCs w:val="28"/>
+        </w:rPr>
+        <w:t>;</w:t>
+      </w:r>
+    </w:p>
+    <w:p>
+      <w:pPr>
+        <w:pStyle w:val="a3"/>
+        <w:numPr>
+          <w:ilvl w:val="0"/>
+          <w:numId w:val="13"/>
+        </w:numPr>
+        <w:spacing w:line="360" w:lineRule="auto"/>
+        <w:ind w:left="709" w:firstLine="0"/>
+        <w:jc w:val="both"/>
+        <w:rPr>
+          <w:rFonts w:ascii="Times New Roman" w:hAnsi="Times New Roman" w:cs="Times New Roman"/>
+          <w:sz w:val="28"/>
+          <w:szCs w:val="28"/>
+        </w:rPr>
+      </w:pPr>
+      <w:r>
+        <w:rPr>
+          <w:rFonts w:ascii="Times New Roman" w:hAnsi="Times New Roman" w:cs="Times New Roman"/>
+          <w:sz w:val="28"/>
+          <w:szCs w:val="28"/>
+        </w:rPr>
+        <w:t>с</w:t>
+      </w:r>
+      <w:r>
+        <w:rPr>
+          <w:rFonts w:ascii="Times New Roman" w:hAnsi="Times New Roman" w:cs="Times New Roman"/>
+          <w:sz w:val="28"/>
+          <w:szCs w:val="28"/>
+        </w:rPr>
         <w:t xml:space="preserve">тержневая сущность </w:t>
       </w:r>
       <w:r>
@@ -4857,7 +5584,31 @@
           <w:sz w:val="28"/>
           <w:szCs w:val="28"/>
         </w:rPr>
-        <w:t xml:space="preserve">«Производитель» с атрибутами название, страна, </w:t>
+        <w:t>«</w:t>
+      </w:r>
+      <w:r>
+        <w:rPr>
+          <w:rFonts w:ascii="Times New Roman" w:hAnsi="Times New Roman" w:cs="Times New Roman"/>
+          <w:sz w:val="28"/>
+          <w:szCs w:val="28"/>
+        </w:rPr>
+        <w:t>Категория</w:t>
+      </w:r>
+      <w:r>
+        <w:rPr>
+          <w:rFonts w:ascii="Times New Roman" w:hAnsi="Times New Roman" w:cs="Times New Roman"/>
+          <w:sz w:val="28"/>
+          <w:szCs w:val="28"/>
+        </w:rPr>
+        <w:t>»</w:t>
+      </w:r>
+      <w:r>
+        <w:rPr>
+          <w:rFonts w:ascii="Times New Roman" w:hAnsi="Times New Roman" w:cs="Times New Roman"/>
+          <w:sz w:val="28"/>
+          <w:szCs w:val="28"/>
+        </w:rPr>
+        <w:t xml:space="preserve"> с первичным ключом </w:t>
       </w:r>
       <w:r>
         <w:rPr>
@@ -4873,6 +5624,30 @@
           <w:sz w:val="28"/>
           <w:szCs w:val="28"/>
         </w:rPr>
+        <w:t xml:space="preserve">, атрибутами название, внешним ключом </w:t>
+      </w:r>
+      <w:r>
+        <w:rPr>
+          <w:rFonts w:ascii="Times New Roman" w:hAnsi="Times New Roman" w:cs="Times New Roman"/>
+          <w:sz w:val="28"/>
+          <w:szCs w:val="28"/>
+        </w:rPr>
+        <w:t>Id</w:t>
+      </w:r>
+      <w:r>
+        <w:rPr>
+          <w:rFonts w:ascii="Times New Roman" w:hAnsi="Times New Roman" w:cs="Times New Roman"/>
+          <w:sz w:val="28"/>
+          <w:szCs w:val="28"/>
+        </w:rPr>
+        <w:t xml:space="preserve"> родительской категории</w:t>
+      </w:r>
+      <w:r>
+        <w:rPr>
+          <w:rFonts w:ascii="Times New Roman" w:hAnsi="Times New Roman" w:cs="Times New Roman"/>
+          <w:sz w:val="28"/>
+          <w:szCs w:val="28"/>
+        </w:rPr>
         <w:t>;</w:t>
       </w:r>
     </w:p>
@@ -4906,23 +5681,55 @@
           <w:sz w:val="28"/>
           <w:szCs w:val="28"/>
         </w:rPr>
-        <w:t>ависимая сущность «Фотография»</w:t>
-      </w:r>
-      <w:r>
-        <w:rPr>
-          <w:rFonts w:ascii="Times New Roman" w:hAnsi="Times New Roman" w:cs="Times New Roman"/>
-          <w:sz w:val="28"/>
-          <w:szCs w:val="28"/>
-        </w:rPr>
-        <w:t xml:space="preserve"> с атрибутами путь, первичным</w:t>
-      </w:r>
-      <w:r>
-        <w:rPr>
-          <w:rFonts w:ascii="Times New Roman" w:hAnsi="Times New Roman" w:cs="Times New Roman"/>
-          <w:sz w:val="28"/>
-          <w:szCs w:val="28"/>
-        </w:rPr>
-        <w:t xml:space="preserve"> ключом </w:t>
+        <w:t xml:space="preserve">ависимая сущность </w:t>
+      </w:r>
+      <w:r>
+        <w:rPr>
+          <w:rFonts w:ascii="Times New Roman" w:hAnsi="Times New Roman" w:cs="Times New Roman"/>
+          <w:sz w:val="28"/>
+          <w:szCs w:val="28"/>
+        </w:rPr>
+        <w:t>«Х</w:t>
+      </w:r>
+      <w:r>
+        <w:rPr>
+          <w:rFonts w:ascii="Times New Roman" w:hAnsi="Times New Roman" w:cs="Times New Roman"/>
+          <w:sz w:val="28"/>
+          <w:szCs w:val="28"/>
+        </w:rPr>
+        <w:t>арактеристика</w:t>
+      </w:r>
+      <w:r>
+        <w:rPr>
+          <w:rFonts w:ascii="Times New Roman" w:hAnsi="Times New Roman" w:cs="Times New Roman"/>
+          <w:sz w:val="28"/>
+          <w:szCs w:val="28"/>
+        </w:rPr>
+        <w:t>»</w:t>
+      </w:r>
+      <w:r>
+        <w:rPr>
+          <w:rFonts w:ascii="Times New Roman" w:hAnsi="Times New Roman" w:cs="Times New Roman"/>
+          <w:sz w:val="28"/>
+          <w:szCs w:val="28"/>
+        </w:rPr>
+        <w:t xml:space="preserve"> с атрибутами имя, </w:t>
+      </w:r>
+      <w:r>
+        <w:rPr>
+          <w:rFonts w:ascii="Times New Roman" w:hAnsi="Times New Roman" w:cs="Times New Roman"/>
+          <w:sz w:val="28"/>
+          <w:szCs w:val="28"/>
+        </w:rPr>
+        <w:t>тип, допустимые</w:t>
+      </w:r>
+      <w:r>
+        <w:rPr>
+          <w:rFonts w:ascii="Times New Roman" w:hAnsi="Times New Roman" w:cs="Times New Roman"/>
+          <w:sz w:val="28"/>
+          <w:szCs w:val="28"/>
+        </w:rPr>
+        <w:t xml:space="preserve"> значения, первичным ключом </w:t>
       </w:r>
       <w:r>
         <w:rPr>
@@ -4938,15 +5745,72 @@
           <w:sz w:val="28"/>
           <w:szCs w:val="28"/>
         </w:rPr>
-        <w:t xml:space="preserve">, </w:t>
-      </w:r>
-      <w:r>
-        <w:rPr>
-          <w:rFonts w:ascii="Times New Roman" w:hAnsi="Times New Roman" w:cs="Times New Roman"/>
-          <w:sz w:val="28"/>
-          <w:szCs w:val="28"/>
-        </w:rPr>
-        <w:t>внешним ключом</w:t>
+        <w:t xml:space="preserve">, внешним ключом </w:t>
+      </w:r>
+      <w:r>
+        <w:rPr>
+          <w:rFonts w:ascii="Times New Roman" w:hAnsi="Times New Roman" w:cs="Times New Roman"/>
+          <w:sz w:val="28"/>
+          <w:szCs w:val="28"/>
+        </w:rPr>
+        <w:t>Id</w:t>
+      </w:r>
+      <w:r>
+        <w:rPr>
+          <w:rFonts w:ascii="Times New Roman" w:hAnsi="Times New Roman" w:cs="Times New Roman"/>
+          <w:sz w:val="28"/>
+          <w:szCs w:val="28"/>
+        </w:rPr>
+        <w:t xml:space="preserve"> категории</w:t>
+      </w:r>
+      <w:r>
+        <w:rPr>
+          <w:rFonts w:ascii="Times New Roman" w:hAnsi="Times New Roman" w:cs="Times New Roman"/>
+          <w:sz w:val="28"/>
+          <w:szCs w:val="28"/>
+        </w:rPr>
+        <w:t>;</w:t>
+      </w:r>
+    </w:p>
+    <w:p>
+      <w:pPr>
+        <w:pStyle w:val="a3"/>
+        <w:numPr>
+          <w:ilvl w:val="0"/>
+          <w:numId w:val="13"/>
+        </w:numPr>
+        <w:spacing w:line="360" w:lineRule="auto"/>
+        <w:ind w:left="709" w:firstLine="0"/>
+        <w:jc w:val="both"/>
+        <w:rPr>
+          <w:rFonts w:ascii="Times New Roman" w:hAnsi="Times New Roman" w:cs="Times New Roman"/>
+          <w:sz w:val="28"/>
+          <w:szCs w:val="28"/>
+        </w:rPr>
+      </w:pPr>
+      <w:r>
+        <w:rPr>
+          <w:rFonts w:ascii="Times New Roman" w:hAnsi="Times New Roman" w:cs="Times New Roman"/>
+          <w:sz w:val="28"/>
+          <w:szCs w:val="28"/>
+        </w:rPr>
+        <w:t>а</w:t>
+      </w:r>
+      <w:r>
+        <w:rPr>
+          <w:rFonts w:ascii="Times New Roman" w:hAnsi="Times New Roman" w:cs="Times New Roman"/>
+          <w:sz w:val="28"/>
+          <w:szCs w:val="28"/>
+        </w:rPr>
+        <w:t xml:space="preserve">ссоциативная сущность «Значение Характеристики» с атрибутом значение, первичным внешним ключом </w:t>
+      </w:r>
+      <w:r>
+        <w:rPr>
+          <w:rFonts w:ascii="Times New Roman" w:hAnsi="Times New Roman" w:cs="Times New Roman"/>
+          <w:sz w:val="28"/>
+          <w:szCs w:val="28"/>
+        </w:rPr>
+        <w:t>Id</w:t>
       </w:r>
       <w:r>
         <w:rPr>
@@ -4962,6 +5826,22 @@
           <w:sz w:val="28"/>
           <w:szCs w:val="28"/>
         </w:rPr>
+        <w:t>х</w:t>
+      </w:r>
+      <w:r>
+        <w:rPr>
+          <w:rFonts w:ascii="Times New Roman" w:hAnsi="Times New Roman" w:cs="Times New Roman"/>
+          <w:sz w:val="28"/>
+          <w:szCs w:val="28"/>
+        </w:rPr>
+        <w:t xml:space="preserve">арактеристики, первичным внешним ключом </w:t>
+      </w:r>
+      <w:r>
+        <w:rPr>
+          <w:rFonts w:ascii="Times New Roman" w:hAnsi="Times New Roman" w:cs="Times New Roman"/>
+          <w:sz w:val="28"/>
+          <w:szCs w:val="28"/>
+        </w:rPr>
         <w:t>Id</w:t>
       </w:r>
       <w:r>
@@ -4970,6 +5850,580 @@
           <w:sz w:val="28"/>
           <w:szCs w:val="28"/>
         </w:rPr>
+        <w:t xml:space="preserve"> типа товара</w:t>
+      </w:r>
+      <w:r>
+        <w:rPr>
+          <w:rFonts w:ascii="Times New Roman" w:hAnsi="Times New Roman" w:cs="Times New Roman"/>
+          <w:sz w:val="28"/>
+          <w:szCs w:val="28"/>
+        </w:rPr>
+        <w:t>;</w:t>
+      </w:r>
+    </w:p>
+    <w:p>
+      <w:pPr>
+        <w:pStyle w:val="a3"/>
+        <w:numPr>
+          <w:ilvl w:val="0"/>
+          <w:numId w:val="13"/>
+        </w:numPr>
+        <w:spacing w:line="360" w:lineRule="auto"/>
+        <w:ind w:left="709" w:firstLine="0"/>
+        <w:jc w:val="both"/>
+        <w:rPr>
+          <w:rFonts w:ascii="Times New Roman" w:hAnsi="Times New Roman" w:cs="Times New Roman"/>
+          <w:sz w:val="28"/>
+          <w:szCs w:val="28"/>
+        </w:rPr>
+      </w:pPr>
+      <w:r>
+        <w:rPr>
+          <w:rFonts w:ascii="Times New Roman" w:hAnsi="Times New Roman" w:cs="Times New Roman"/>
+          <w:sz w:val="28"/>
+          <w:szCs w:val="28"/>
+        </w:rPr>
+        <w:t>с</w:t>
+      </w:r>
+      <w:r>
+        <w:rPr>
+          <w:rFonts w:ascii="Times New Roman" w:hAnsi="Times New Roman" w:cs="Times New Roman"/>
+          <w:sz w:val="28"/>
+          <w:szCs w:val="28"/>
+        </w:rPr>
+        <w:t xml:space="preserve">тержневая сущность </w:t>
+      </w:r>
+      <w:r>
+        <w:rPr>
+          <w:rFonts w:ascii="Times New Roman" w:hAnsi="Times New Roman" w:cs="Times New Roman"/>
+          <w:sz w:val="28"/>
+          <w:szCs w:val="28"/>
+        </w:rPr>
+        <w:t>«</w:t>
+      </w:r>
+      <w:r>
+        <w:rPr>
+          <w:rFonts w:ascii="Times New Roman" w:hAnsi="Times New Roman" w:cs="Times New Roman"/>
+          <w:sz w:val="28"/>
+          <w:szCs w:val="28"/>
+        </w:rPr>
+        <w:t>Склад</w:t>
+      </w:r>
+      <w:r>
+        <w:rPr>
+          <w:rFonts w:ascii="Times New Roman" w:hAnsi="Times New Roman" w:cs="Times New Roman"/>
+          <w:sz w:val="28"/>
+          <w:szCs w:val="28"/>
+        </w:rPr>
+        <w:t>»</w:t>
+      </w:r>
+      <w:r>
+        <w:rPr>
+          <w:rFonts w:ascii="Times New Roman" w:hAnsi="Times New Roman" w:cs="Times New Roman"/>
+          <w:sz w:val="28"/>
+          <w:szCs w:val="28"/>
+        </w:rPr>
+        <w:t xml:space="preserve"> с</w:t>
+      </w:r>
+      <w:r>
+        <w:rPr>
+          <w:rFonts w:ascii="Times New Roman" w:hAnsi="Times New Roman" w:cs="Times New Roman"/>
+          <w:sz w:val="28"/>
+          <w:szCs w:val="28"/>
+        </w:rPr>
+        <w:t xml:space="preserve"> атрибутами адрес, название, координаты,</w:t>
+      </w:r>
+      <w:r>
+        <w:rPr>
+          <w:rFonts w:ascii="Times New Roman" w:hAnsi="Times New Roman" w:cs="Times New Roman"/>
+          <w:sz w:val="28"/>
+          <w:szCs w:val="28"/>
+        </w:rPr>
+        <w:t xml:space="preserve"> первичным ключом </w:t>
+      </w:r>
+      <w:r>
+        <w:rPr>
+          <w:rFonts w:ascii="Times New Roman" w:hAnsi="Times New Roman" w:cs="Times New Roman"/>
+          <w:sz w:val="28"/>
+          <w:szCs w:val="28"/>
+        </w:rPr>
+        <w:t>Id</w:t>
+      </w:r>
+      <w:r>
+        <w:rPr>
+          <w:rFonts w:ascii="Times New Roman" w:hAnsi="Times New Roman" w:cs="Times New Roman"/>
+          <w:sz w:val="28"/>
+          <w:szCs w:val="28"/>
+        </w:rPr>
+        <w:t xml:space="preserve"> склада</w:t>
+      </w:r>
+      <w:r>
+        <w:rPr>
+          <w:rFonts w:ascii="Times New Roman" w:hAnsi="Times New Roman" w:cs="Times New Roman"/>
+          <w:sz w:val="28"/>
+          <w:szCs w:val="28"/>
+        </w:rPr>
+        <w:t>;</w:t>
+      </w:r>
+    </w:p>
+    <w:p>
+      <w:pPr>
+        <w:pStyle w:val="a3"/>
+        <w:numPr>
+          <w:ilvl w:val="0"/>
+          <w:numId w:val="13"/>
+        </w:numPr>
+        <w:spacing w:line="360" w:lineRule="auto"/>
+        <w:ind w:left="709" w:firstLine="0"/>
+        <w:jc w:val="both"/>
+        <w:rPr>
+          <w:rFonts w:ascii="Times New Roman" w:hAnsi="Times New Roman" w:cs="Times New Roman"/>
+          <w:sz w:val="28"/>
+          <w:szCs w:val="28"/>
+        </w:rPr>
+      </w:pPr>
+      <w:r>
+        <w:rPr>
+          <w:rFonts w:ascii="Times New Roman" w:hAnsi="Times New Roman" w:cs="Times New Roman"/>
+          <w:sz w:val="28"/>
+          <w:szCs w:val="28"/>
+        </w:rPr>
+        <w:t>з</w:t>
+      </w:r>
+      <w:r>
+        <w:rPr>
+          <w:rFonts w:ascii="Times New Roman" w:hAnsi="Times New Roman" w:cs="Times New Roman"/>
+          <w:sz w:val="28"/>
+          <w:szCs w:val="28"/>
+        </w:rPr>
+        <w:t xml:space="preserve">ависимая сущность </w:t>
+      </w:r>
+      <w:r>
+        <w:rPr>
+          <w:rFonts w:ascii="Times New Roman" w:hAnsi="Times New Roman" w:cs="Times New Roman"/>
+          <w:sz w:val="28"/>
+          <w:szCs w:val="28"/>
+        </w:rPr>
+        <w:t>«</w:t>
+      </w:r>
+      <w:r>
+        <w:rPr>
+          <w:rFonts w:ascii="Times New Roman" w:hAnsi="Times New Roman" w:cs="Times New Roman"/>
+          <w:sz w:val="28"/>
+          <w:szCs w:val="28"/>
+        </w:rPr>
+        <w:t>Магазин</w:t>
+      </w:r>
+      <w:r>
+        <w:rPr>
+          <w:rFonts w:ascii="Times New Roman" w:hAnsi="Times New Roman" w:cs="Times New Roman"/>
+          <w:sz w:val="28"/>
+          <w:szCs w:val="28"/>
+        </w:rPr>
+        <w:t>»</w:t>
+      </w:r>
+      <w:r>
+        <w:rPr>
+          <w:rFonts w:ascii="Times New Roman" w:hAnsi="Times New Roman" w:cs="Times New Roman"/>
+          <w:sz w:val="28"/>
+          <w:szCs w:val="28"/>
+        </w:rPr>
+        <w:t xml:space="preserve"> с</w:t>
+      </w:r>
+      <w:r>
+        <w:rPr>
+          <w:rFonts w:ascii="Times New Roman" w:hAnsi="Times New Roman" w:cs="Times New Roman"/>
+          <w:sz w:val="28"/>
+          <w:szCs w:val="28"/>
+        </w:rPr>
+        <w:t xml:space="preserve"> атрибутами адрес, название, координаты,</w:t>
+      </w:r>
+      <w:r>
+        <w:rPr>
+          <w:rFonts w:ascii="Times New Roman" w:hAnsi="Times New Roman" w:cs="Times New Roman"/>
+          <w:sz w:val="28"/>
+          <w:szCs w:val="28"/>
+        </w:rPr>
+        <w:t xml:space="preserve"> первичным ключом </w:t>
+      </w:r>
+      <w:r>
+        <w:rPr>
+          <w:rFonts w:ascii="Times New Roman" w:hAnsi="Times New Roman" w:cs="Times New Roman"/>
+          <w:sz w:val="28"/>
+          <w:szCs w:val="28"/>
+        </w:rPr>
+        <w:t>Id</w:t>
+      </w:r>
+      <w:r>
+        <w:rPr>
+          <w:rFonts w:ascii="Times New Roman" w:hAnsi="Times New Roman" w:cs="Times New Roman"/>
+          <w:sz w:val="28"/>
+          <w:szCs w:val="28"/>
+        </w:rPr>
+        <w:t xml:space="preserve">, внешним ключом </w:t>
+      </w:r>
+      <w:r>
+        <w:rPr>
+          <w:rFonts w:ascii="Times New Roman" w:hAnsi="Times New Roman" w:cs="Times New Roman"/>
+          <w:sz w:val="28"/>
+          <w:szCs w:val="28"/>
+        </w:rPr>
+        <w:t>Id</w:t>
+      </w:r>
+      <w:r>
+        <w:rPr>
+          <w:rFonts w:ascii="Times New Roman" w:hAnsi="Times New Roman" w:cs="Times New Roman"/>
+          <w:sz w:val="28"/>
+          <w:szCs w:val="28"/>
+        </w:rPr>
+        <w:t xml:space="preserve"> склада</w:t>
+      </w:r>
+      <w:r>
+        <w:rPr>
+          <w:rFonts w:ascii="Times New Roman" w:hAnsi="Times New Roman" w:cs="Times New Roman"/>
+          <w:sz w:val="28"/>
+          <w:szCs w:val="28"/>
+        </w:rPr>
+        <w:t>;</w:t>
+      </w:r>
+    </w:p>
+    <w:p>
+      <w:pPr>
+        <w:pStyle w:val="a3"/>
+        <w:numPr>
+          <w:ilvl w:val="0"/>
+          <w:numId w:val="13"/>
+        </w:numPr>
+        <w:spacing w:line="360" w:lineRule="auto"/>
+        <w:ind w:left="709" w:firstLine="0"/>
+        <w:jc w:val="both"/>
+        <w:rPr>
+          <w:rFonts w:ascii="Times New Roman" w:hAnsi="Times New Roman" w:cs="Times New Roman"/>
+          <w:sz w:val="28"/>
+          <w:szCs w:val="28"/>
+        </w:rPr>
+      </w:pPr>
+      <w:r>
+        <w:rPr>
+          <w:rFonts w:ascii="Times New Roman" w:hAnsi="Times New Roman" w:cs="Times New Roman"/>
+          <w:sz w:val="28"/>
+          <w:szCs w:val="28"/>
+        </w:rPr>
+        <w:t>а</w:t>
+      </w:r>
+      <w:r>
+        <w:rPr>
+          <w:rFonts w:ascii="Times New Roman" w:hAnsi="Times New Roman" w:cs="Times New Roman"/>
+          <w:sz w:val="28"/>
+          <w:szCs w:val="28"/>
+        </w:rPr>
+        <w:t xml:space="preserve">ссоциативная сущность </w:t>
+      </w:r>
+      <w:r>
+        <w:rPr>
+          <w:rFonts w:ascii="Times New Roman" w:hAnsi="Times New Roman" w:cs="Times New Roman"/>
+          <w:sz w:val="28"/>
+          <w:szCs w:val="28"/>
+        </w:rPr>
+        <w:t>«</w:t>
+      </w:r>
+      <w:r>
+        <w:rPr>
+          <w:rFonts w:ascii="Times New Roman" w:hAnsi="Times New Roman" w:cs="Times New Roman"/>
+          <w:sz w:val="28"/>
+          <w:szCs w:val="28"/>
+        </w:rPr>
+        <w:t>Сотрудник Склада</w:t>
+      </w:r>
+      <w:r>
+        <w:rPr>
+          <w:rFonts w:ascii="Times New Roman" w:hAnsi="Times New Roman" w:cs="Times New Roman"/>
+          <w:sz w:val="28"/>
+          <w:szCs w:val="28"/>
+        </w:rPr>
+        <w:t>»</w:t>
+      </w:r>
+      <w:r>
+        <w:rPr>
+          <w:rFonts w:ascii="Times New Roman" w:hAnsi="Times New Roman" w:cs="Times New Roman"/>
+          <w:sz w:val="28"/>
+          <w:szCs w:val="28"/>
+        </w:rPr>
+        <w:t xml:space="preserve"> с первичным внешним ключом </w:t>
+      </w:r>
+      <w:r>
+        <w:rPr>
+          <w:rFonts w:ascii="Times New Roman" w:hAnsi="Times New Roman" w:cs="Times New Roman"/>
+          <w:sz w:val="28"/>
+          <w:szCs w:val="28"/>
+        </w:rPr>
+        <w:t>Id</w:t>
+      </w:r>
+      <w:r>
+        <w:rPr>
+          <w:rFonts w:ascii="Times New Roman" w:hAnsi="Times New Roman" w:cs="Times New Roman"/>
+          <w:sz w:val="28"/>
+          <w:szCs w:val="28"/>
+        </w:rPr>
+        <w:t xml:space="preserve"> сотрудника, первичным внешним ключом </w:t>
+      </w:r>
+      <w:r>
+        <w:rPr>
+          <w:rFonts w:ascii="Times New Roman" w:hAnsi="Times New Roman" w:cs="Times New Roman"/>
+          <w:sz w:val="28"/>
+          <w:szCs w:val="28"/>
+        </w:rPr>
+        <w:t>Id</w:t>
+      </w:r>
+      <w:r>
+        <w:rPr>
+          <w:rFonts w:ascii="Times New Roman" w:hAnsi="Times New Roman" w:cs="Times New Roman"/>
+          <w:sz w:val="28"/>
+          <w:szCs w:val="28"/>
+        </w:rPr>
+        <w:t xml:space="preserve"> склада</w:t>
+      </w:r>
+      <w:r>
+        <w:rPr>
+          <w:rFonts w:ascii="Times New Roman" w:hAnsi="Times New Roman" w:cs="Times New Roman"/>
+          <w:sz w:val="28"/>
+          <w:szCs w:val="28"/>
+        </w:rPr>
+        <w:t>;</w:t>
+      </w:r>
+    </w:p>
+    <w:p>
+      <w:pPr>
+        <w:pStyle w:val="a3"/>
+        <w:numPr>
+          <w:ilvl w:val="0"/>
+          <w:numId w:val="13"/>
+        </w:numPr>
+        <w:spacing w:line="360" w:lineRule="auto"/>
+        <w:ind w:left="709" w:firstLine="0"/>
+        <w:jc w:val="both"/>
+        <w:rPr>
+          <w:rFonts w:ascii="Times New Roman" w:hAnsi="Times New Roman" w:cs="Times New Roman"/>
+          <w:sz w:val="28"/>
+          <w:szCs w:val="28"/>
+        </w:rPr>
+      </w:pPr>
+      <w:r>
+        <w:rPr>
+          <w:rFonts w:ascii="Times New Roman" w:hAnsi="Times New Roman" w:cs="Times New Roman"/>
+          <w:sz w:val="28"/>
+          <w:szCs w:val="28"/>
+        </w:rPr>
+        <w:t>а</w:t>
+      </w:r>
+      <w:r>
+        <w:rPr>
+          <w:rFonts w:ascii="Times New Roman" w:hAnsi="Times New Roman" w:cs="Times New Roman"/>
+          <w:sz w:val="28"/>
+          <w:szCs w:val="28"/>
+        </w:rPr>
+        <w:t xml:space="preserve">ссоциативная сущность </w:t>
+      </w:r>
+      <w:r>
+        <w:rPr>
+          <w:rFonts w:ascii="Times New Roman" w:hAnsi="Times New Roman" w:cs="Times New Roman"/>
+          <w:sz w:val="28"/>
+          <w:szCs w:val="28"/>
+        </w:rPr>
+        <w:t>«</w:t>
+      </w:r>
+      <w:r>
+        <w:rPr>
+          <w:rFonts w:ascii="Times New Roman" w:hAnsi="Times New Roman" w:cs="Times New Roman"/>
+          <w:sz w:val="28"/>
+          <w:szCs w:val="28"/>
+        </w:rPr>
+        <w:t>Сотрудник Магазина</w:t>
+      </w:r>
+      <w:r>
+        <w:rPr>
+          <w:rFonts w:ascii="Times New Roman" w:hAnsi="Times New Roman" w:cs="Times New Roman"/>
+          <w:sz w:val="28"/>
+          <w:szCs w:val="28"/>
+        </w:rPr>
+        <w:t>»</w:t>
+      </w:r>
+      <w:r>
+        <w:rPr>
+          <w:rFonts w:ascii="Times New Roman" w:hAnsi="Times New Roman" w:cs="Times New Roman"/>
+          <w:sz w:val="28"/>
+          <w:szCs w:val="28"/>
+        </w:rPr>
+        <w:t xml:space="preserve"> с первичным внешним ключом </w:t>
+      </w:r>
+      <w:r>
+        <w:rPr>
+          <w:rFonts w:ascii="Times New Roman" w:hAnsi="Times New Roman" w:cs="Times New Roman"/>
+          <w:sz w:val="28"/>
+          <w:szCs w:val="28"/>
+        </w:rPr>
+        <w:t>Id</w:t>
+      </w:r>
+      <w:r>
+        <w:rPr>
+          <w:rFonts w:ascii="Times New Roman" w:hAnsi="Times New Roman" w:cs="Times New Roman"/>
+          <w:sz w:val="28"/>
+          <w:szCs w:val="28"/>
+        </w:rPr>
+        <w:t xml:space="preserve"> сотрудника, первичным внешним ключом </w:t>
+      </w:r>
+      <w:r>
+        <w:rPr>
+          <w:rFonts w:ascii="Times New Roman" w:hAnsi="Times New Roman" w:cs="Times New Roman"/>
+          <w:sz w:val="28"/>
+          <w:szCs w:val="28"/>
+        </w:rPr>
+        <w:t>Id</w:t>
+      </w:r>
+      <w:r>
+        <w:rPr>
+          <w:rFonts w:ascii="Times New Roman" w:hAnsi="Times New Roman" w:cs="Times New Roman"/>
+          <w:sz w:val="28"/>
+          <w:szCs w:val="28"/>
+        </w:rPr>
+        <w:t xml:space="preserve"> магазина</w:t>
+      </w:r>
+      <w:r>
+        <w:rPr>
+          <w:rFonts w:ascii="Times New Roman" w:hAnsi="Times New Roman" w:cs="Times New Roman"/>
+          <w:sz w:val="28"/>
+          <w:szCs w:val="28"/>
+        </w:rPr>
+        <w:t>;</w:t>
+      </w:r>
+    </w:p>
+    <w:p>
+      <w:pPr>
+        <w:pStyle w:val="a3"/>
+        <w:numPr>
+          <w:ilvl w:val="0"/>
+          <w:numId w:val="13"/>
+        </w:numPr>
+        <w:spacing w:line="360" w:lineRule="auto"/>
+        <w:ind w:left="709" w:firstLine="0"/>
+        <w:jc w:val="both"/>
+        <w:rPr>
+          <w:rFonts w:ascii="Times New Roman" w:hAnsi="Times New Roman" w:cs="Times New Roman"/>
+          <w:sz w:val="28"/>
+          <w:szCs w:val="28"/>
+        </w:rPr>
+      </w:pPr>
+      <w:r>
+        <w:rPr>
+          <w:rFonts w:ascii="Times New Roman" w:hAnsi="Times New Roman" w:cs="Times New Roman"/>
+          <w:sz w:val="28"/>
+          <w:szCs w:val="28"/>
+        </w:rPr>
+        <w:t>с</w:t>
+      </w:r>
+      <w:r>
+        <w:rPr>
+          <w:rFonts w:ascii="Times New Roman" w:hAnsi="Times New Roman" w:cs="Times New Roman"/>
+          <w:sz w:val="28"/>
+          <w:szCs w:val="28"/>
+        </w:rPr>
+        <w:t xml:space="preserve">тержневая сущность </w:t>
+      </w:r>
+      <w:r>
+        <w:rPr>
+          <w:rFonts w:ascii="Times New Roman" w:hAnsi="Times New Roman" w:cs="Times New Roman"/>
+          <w:sz w:val="28"/>
+          <w:szCs w:val="28"/>
+        </w:rPr>
+        <w:t>«</w:t>
+      </w:r>
+      <w:r>
+        <w:rPr>
+          <w:rFonts w:ascii="Times New Roman" w:hAnsi="Times New Roman" w:cs="Times New Roman"/>
+          <w:sz w:val="28"/>
+          <w:szCs w:val="28"/>
+        </w:rPr>
+        <w:t>Сотрудник</w:t>
+      </w:r>
+      <w:r>
+        <w:rPr>
+          <w:rFonts w:ascii="Times New Roman" w:hAnsi="Times New Roman" w:cs="Times New Roman"/>
+          <w:sz w:val="28"/>
+          <w:szCs w:val="28"/>
+        </w:rPr>
+        <w:t>»</w:t>
+      </w:r>
+      <w:r>
+        <w:rPr>
+          <w:rFonts w:ascii="Times New Roman" w:hAnsi="Times New Roman" w:cs="Times New Roman"/>
+          <w:sz w:val="28"/>
+          <w:szCs w:val="28"/>
+        </w:rPr>
+        <w:t xml:space="preserve"> с первичным ключом </w:t>
+      </w:r>
+      <w:r>
+        <w:rPr>
+          <w:rFonts w:ascii="Times New Roman" w:hAnsi="Times New Roman" w:cs="Times New Roman"/>
+          <w:sz w:val="28"/>
+          <w:szCs w:val="28"/>
+        </w:rPr>
+        <w:t>Id</w:t>
+      </w:r>
+      <w:r>
+        <w:rPr>
+          <w:rFonts w:ascii="Times New Roman" w:hAnsi="Times New Roman" w:cs="Times New Roman"/>
+          <w:sz w:val="28"/>
+          <w:szCs w:val="28"/>
+        </w:rPr>
+        <w:t>, атрибутами ФИО, должность</w:t>
+      </w:r>
+      <w:r>
+        <w:rPr>
+          <w:rFonts w:ascii="Times New Roman" w:hAnsi="Times New Roman" w:cs="Times New Roman"/>
+          <w:sz w:val="28"/>
+          <w:szCs w:val="28"/>
+        </w:rPr>
+        <w:t>;</w:t>
+      </w:r>
+    </w:p>
+    <w:p>
+      <w:pPr>
+        <w:pStyle w:val="a3"/>
+        <w:numPr>
+          <w:ilvl w:val="0"/>
+          <w:numId w:val="13"/>
+        </w:numPr>
+        <w:spacing w:line="360" w:lineRule="auto"/>
+        <w:ind w:left="709" w:firstLine="0"/>
+        <w:jc w:val="both"/>
+        <w:rPr>
+          <w:rFonts w:ascii="Times New Roman" w:hAnsi="Times New Roman" w:cs="Times New Roman"/>
+          <w:sz w:val="28"/>
+          <w:szCs w:val="28"/>
+        </w:rPr>
+      </w:pPr>
+      <w:r>
+        <w:rPr>
+          <w:rFonts w:ascii="Times New Roman" w:hAnsi="Times New Roman" w:cs="Times New Roman"/>
+          <w:sz w:val="28"/>
+          <w:szCs w:val="28"/>
+        </w:rPr>
+        <w:t>а</w:t>
+      </w:r>
+      <w:r>
+        <w:rPr>
+          <w:rFonts w:ascii="Times New Roman" w:hAnsi="Times New Roman" w:cs="Times New Roman"/>
+          <w:sz w:val="28"/>
+          <w:szCs w:val="28"/>
+        </w:rPr>
+        <w:t>ссоциативная сущность</w:t>
+      </w:r>
+      <w:r>
+        <w:rPr>
+          <w:rFonts w:ascii="Times New Roman" w:hAnsi="Times New Roman" w:cs="Times New Roman"/>
+          <w:sz w:val="28"/>
+          <w:szCs w:val="28"/>
+        </w:rPr>
         <w:t xml:space="preserve"> </w:t>
       </w:r>
       <w:r>
@@ -4978,72 +6432,47 @@
           <w:sz w:val="28"/>
           <w:szCs w:val="28"/>
         </w:rPr>
-        <w:t xml:space="preserve">типа </w:t>
-      </w:r>
-      <w:r>
-        <w:rPr>
-          <w:rFonts w:ascii="Times New Roman" w:hAnsi="Times New Roman" w:cs="Times New Roman"/>
-          <w:sz w:val="28"/>
-          <w:szCs w:val="28"/>
-        </w:rPr>
-        <w:t>товара</w:t>
-      </w:r>
-      <w:r>
-        <w:rPr>
-          <w:rFonts w:ascii="Times New Roman" w:hAnsi="Times New Roman" w:cs="Times New Roman"/>
-          <w:sz w:val="28"/>
-          <w:szCs w:val="28"/>
-        </w:rPr>
-        <w:t>;</w:t>
-      </w:r>
-    </w:p>
-    <w:p>
-      <w:pPr>
-        <w:pStyle w:val="a3"/>
-        <w:numPr>
-          <w:ilvl w:val="0"/>
-          <w:numId w:val="13"/>
-        </w:numPr>
-        <w:spacing w:line="360" w:lineRule="auto"/>
-        <w:ind w:left="709" w:firstLine="0"/>
-        <w:jc w:val="both"/>
-        <w:rPr>
-          <w:rFonts w:ascii="Times New Roman" w:hAnsi="Times New Roman" w:cs="Times New Roman"/>
-          <w:sz w:val="28"/>
-          <w:szCs w:val="28"/>
-        </w:rPr>
-      </w:pPr>
-      <w:r>
-        <w:rPr>
-          <w:rFonts w:ascii="Times New Roman" w:hAnsi="Times New Roman" w:cs="Times New Roman"/>
-          <w:sz w:val="28"/>
-          <w:szCs w:val="28"/>
-        </w:rPr>
-        <w:t>с</w:t>
-      </w:r>
-      <w:r>
-        <w:rPr>
-          <w:rFonts w:ascii="Times New Roman" w:hAnsi="Times New Roman" w:cs="Times New Roman"/>
-          <w:sz w:val="28"/>
-          <w:szCs w:val="28"/>
-        </w:rPr>
-        <w:t xml:space="preserve">тержневая сущность «Покупатель» с атрибутами email, ФИО, Телефоны, </w:t>
-      </w:r>
-      <w:r>
-        <w:rPr>
-          <w:rFonts w:ascii="Times New Roman" w:hAnsi="Times New Roman" w:cs="Times New Roman"/>
-          <w:sz w:val="28"/>
-          <w:szCs w:val="28"/>
-        </w:rPr>
-        <w:t>х</w:t>
-      </w:r>
-      <w:r>
-        <w:rPr>
-          <w:rFonts w:ascii="Times New Roman" w:hAnsi="Times New Roman" w:cs="Times New Roman"/>
-          <w:sz w:val="28"/>
-          <w:szCs w:val="28"/>
-        </w:rPr>
-        <w:t xml:space="preserve">еш пароля, первичным ключом </w:t>
+        <w:t>«</w:t>
+      </w:r>
+      <w:r>
+        <w:rPr>
+          <w:rFonts w:ascii="Times New Roman" w:hAnsi="Times New Roman" w:cs="Times New Roman"/>
+          <w:sz w:val="28"/>
+          <w:szCs w:val="28"/>
+        </w:rPr>
+        <w:t>Товарная Накладная</w:t>
+      </w:r>
+      <w:r>
+        <w:rPr>
+          <w:rFonts w:ascii="Times New Roman" w:hAnsi="Times New Roman" w:cs="Times New Roman"/>
+          <w:sz w:val="28"/>
+          <w:szCs w:val="28"/>
+        </w:rPr>
+        <w:t>»</w:t>
+      </w:r>
+      <w:r>
+        <w:rPr>
+          <w:rFonts w:ascii="Times New Roman" w:hAnsi="Times New Roman" w:cs="Times New Roman"/>
+          <w:sz w:val="28"/>
+          <w:szCs w:val="28"/>
+        </w:rPr>
+        <w:t xml:space="preserve"> с </w:t>
+      </w:r>
+      <w:r>
+        <w:rPr>
+          <w:rFonts w:ascii="Times New Roman" w:hAnsi="Times New Roman" w:cs="Times New Roman"/>
+          <w:sz w:val="28"/>
+          <w:szCs w:val="28"/>
+        </w:rPr>
+        <w:t xml:space="preserve">атрибутом дата составления, </w:t>
+      </w:r>
+      <w:r>
+        <w:rPr>
+          <w:rFonts w:ascii="Times New Roman" w:hAnsi="Times New Roman" w:cs="Times New Roman"/>
+          <w:sz w:val="28"/>
+          <w:szCs w:val="28"/>
+        </w:rPr>
+        <w:t xml:space="preserve">первичным ключом </w:t>
       </w:r>
       <w:r>
         <w:rPr>
@@ -5059,56 +6488,7 @@
           <w:sz w:val="28"/>
           <w:szCs w:val="28"/>
         </w:rPr>
-        <w:t>;</w:t>
-      </w:r>
-    </w:p>
-    <w:p>
-      <w:pPr>
-        <w:pStyle w:val="a3"/>
-        <w:numPr>
-          <w:ilvl w:val="0"/>
-          <w:numId w:val="13"/>
-        </w:numPr>
-        <w:spacing w:line="360" w:lineRule="auto"/>
-        <w:ind w:left="709" w:firstLine="0"/>
-        <w:jc w:val="both"/>
-        <w:rPr>
-          <w:rFonts w:ascii="Times New Roman" w:hAnsi="Times New Roman" w:cs="Times New Roman"/>
-          <w:sz w:val="28"/>
-          <w:szCs w:val="28"/>
-        </w:rPr>
-      </w:pPr>
-      <w:r>
-        <w:rPr>
-          <w:rFonts w:ascii="Times New Roman" w:hAnsi="Times New Roman" w:cs="Times New Roman"/>
-          <w:sz w:val="28"/>
-          <w:szCs w:val="28"/>
-        </w:rPr>
-        <w:t>з</w:t>
-      </w:r>
-      <w:r>
-        <w:rPr>
-          <w:rFonts w:ascii="Times New Roman" w:hAnsi="Times New Roman" w:cs="Times New Roman"/>
-          <w:sz w:val="28"/>
-          <w:szCs w:val="28"/>
-        </w:rPr>
-        <w:t>ависимая сущность «</w:t>
-      </w:r>
-      <w:r>
-        <w:rPr>
-          <w:rFonts w:ascii="Times New Roman" w:hAnsi="Times New Roman" w:cs="Times New Roman"/>
-          <w:sz w:val="28"/>
-          <w:szCs w:val="28"/>
-        </w:rPr>
-        <w:t>Заказ» с</w:t>
-      </w:r>
-      <w:r>
-        <w:rPr>
-          <w:rFonts w:ascii="Times New Roman" w:hAnsi="Times New Roman" w:cs="Times New Roman"/>
-          <w:sz w:val="28"/>
-          <w:szCs w:val="28"/>
-        </w:rPr>
-        <w:t xml:space="preserve"> атрибутом дата заказа, внешним ключом </w:t>
+        <w:t xml:space="preserve">, внешними ключами </w:t>
       </w:r>
       <w:r>
         <w:rPr>
@@ -5124,7 +6504,7 @@
           <w:sz w:val="28"/>
           <w:szCs w:val="28"/>
         </w:rPr>
-        <w:t xml:space="preserve"> покупателя, первичным ключом </w:t>
+        <w:t xml:space="preserve"> первого склада, </w:t>
       </w:r>
       <w:r>
         <w:rPr>
@@ -5140,938 +6520,7 @@
           <w:sz w:val="28"/>
           <w:szCs w:val="28"/>
         </w:rPr>
-        <w:t>;</w:t>
-      </w:r>
-    </w:p>
-    <w:p>
-      <w:pPr>
-        <w:pStyle w:val="a3"/>
-        <w:numPr>
-          <w:ilvl w:val="0"/>
-          <w:numId w:val="13"/>
-        </w:numPr>
-        <w:spacing w:line="360" w:lineRule="auto"/>
-        <w:ind w:left="709" w:firstLine="0"/>
-        <w:jc w:val="both"/>
-        <w:rPr>
-          <w:rFonts w:ascii="Times New Roman" w:hAnsi="Times New Roman" w:cs="Times New Roman"/>
-          <w:sz w:val="28"/>
-          <w:szCs w:val="28"/>
-        </w:rPr>
-      </w:pPr>
-      <w:r>
-        <w:rPr>
-          <w:rFonts w:ascii="Times New Roman" w:hAnsi="Times New Roman" w:cs="Times New Roman"/>
-          <w:sz w:val="28"/>
-          <w:szCs w:val="28"/>
-        </w:rPr>
-        <w:t>а</w:t>
-      </w:r>
-      <w:r>
-        <w:rPr>
-          <w:rFonts w:ascii="Times New Roman" w:hAnsi="Times New Roman" w:cs="Times New Roman"/>
-          <w:sz w:val="28"/>
-          <w:szCs w:val="28"/>
-        </w:rPr>
-        <w:t>ссоциативная сущность «</w:t>
-      </w:r>
-      <w:proofErr w:type="spellStart"/>
-      <w:r>
-        <w:rPr>
-          <w:rFonts w:ascii="Times New Roman" w:hAnsi="Times New Roman" w:cs="Times New Roman"/>
-          <w:sz w:val="28"/>
-          <w:szCs w:val="28"/>
-        </w:rPr>
-        <w:t>КатегорияТовар</w:t>
-      </w:r>
-      <w:proofErr w:type="spellEnd"/>
-      <w:r>
-        <w:rPr>
-          <w:rFonts w:ascii="Times New Roman" w:hAnsi="Times New Roman" w:cs="Times New Roman"/>
-          <w:sz w:val="28"/>
-          <w:szCs w:val="28"/>
-        </w:rPr>
-        <w:t xml:space="preserve">» с первичным внешним ключом </w:t>
-      </w:r>
-      <w:r>
-        <w:rPr>
-          <w:rFonts w:ascii="Times New Roman" w:hAnsi="Times New Roman" w:cs="Times New Roman"/>
-          <w:sz w:val="28"/>
-          <w:szCs w:val="28"/>
-        </w:rPr>
-        <w:t>Id</w:t>
-      </w:r>
-      <w:r>
-        <w:rPr>
-          <w:rFonts w:ascii="Times New Roman" w:hAnsi="Times New Roman" w:cs="Times New Roman"/>
-          <w:sz w:val="28"/>
-          <w:szCs w:val="28"/>
-        </w:rPr>
-        <w:t xml:space="preserve"> категории, первичным внешним ключом </w:t>
-      </w:r>
-      <w:r>
-        <w:rPr>
-          <w:rFonts w:ascii="Times New Roman" w:hAnsi="Times New Roman" w:cs="Times New Roman"/>
-          <w:sz w:val="28"/>
-          <w:szCs w:val="28"/>
-        </w:rPr>
-        <w:t>Id</w:t>
-      </w:r>
-      <w:r>
-        <w:rPr>
-          <w:rFonts w:ascii="Times New Roman" w:hAnsi="Times New Roman" w:cs="Times New Roman"/>
-          <w:sz w:val="28"/>
-          <w:szCs w:val="28"/>
-        </w:rPr>
-        <w:t xml:space="preserve"> товара</w:t>
-      </w:r>
-      <w:r>
-        <w:rPr>
-          <w:rFonts w:ascii="Times New Roman" w:hAnsi="Times New Roman" w:cs="Times New Roman"/>
-          <w:sz w:val="28"/>
-          <w:szCs w:val="28"/>
-        </w:rPr>
-        <w:t>;</w:t>
-      </w:r>
-    </w:p>
-    <w:p>
-      <w:pPr>
-        <w:pStyle w:val="a3"/>
-        <w:numPr>
-          <w:ilvl w:val="0"/>
-          <w:numId w:val="13"/>
-        </w:numPr>
-        <w:spacing w:line="360" w:lineRule="auto"/>
-        <w:ind w:left="709" w:firstLine="0"/>
-        <w:jc w:val="both"/>
-        <w:rPr>
-          <w:rFonts w:ascii="Times New Roman" w:hAnsi="Times New Roman" w:cs="Times New Roman"/>
-          <w:sz w:val="28"/>
-          <w:szCs w:val="28"/>
-        </w:rPr>
-      </w:pPr>
-      <w:r>
-        <w:rPr>
-          <w:rFonts w:ascii="Times New Roman" w:hAnsi="Times New Roman" w:cs="Times New Roman"/>
-          <w:sz w:val="28"/>
-          <w:szCs w:val="28"/>
-        </w:rPr>
-        <w:t>с</w:t>
-      </w:r>
-      <w:r>
-        <w:rPr>
-          <w:rFonts w:ascii="Times New Roman" w:hAnsi="Times New Roman" w:cs="Times New Roman"/>
-          <w:sz w:val="28"/>
-          <w:szCs w:val="28"/>
-        </w:rPr>
-        <w:t xml:space="preserve">тержневая сущность </w:t>
-      </w:r>
-      <w:r>
-        <w:rPr>
-          <w:rFonts w:ascii="Times New Roman" w:hAnsi="Times New Roman" w:cs="Times New Roman"/>
-          <w:sz w:val="28"/>
-          <w:szCs w:val="28"/>
-        </w:rPr>
-        <w:t>«</w:t>
-      </w:r>
-      <w:r>
-        <w:rPr>
-          <w:rFonts w:ascii="Times New Roman" w:hAnsi="Times New Roman" w:cs="Times New Roman"/>
-          <w:sz w:val="28"/>
-          <w:szCs w:val="28"/>
-        </w:rPr>
-        <w:t>Категория</w:t>
-      </w:r>
-      <w:r>
-        <w:rPr>
-          <w:rFonts w:ascii="Times New Roman" w:hAnsi="Times New Roman" w:cs="Times New Roman"/>
-          <w:sz w:val="28"/>
-          <w:szCs w:val="28"/>
-        </w:rPr>
-        <w:t>»</w:t>
-      </w:r>
-      <w:r>
-        <w:rPr>
-          <w:rFonts w:ascii="Times New Roman" w:hAnsi="Times New Roman" w:cs="Times New Roman"/>
-          <w:sz w:val="28"/>
-          <w:szCs w:val="28"/>
-        </w:rPr>
-        <w:t xml:space="preserve"> с первичным ключом </w:t>
-      </w:r>
-      <w:r>
-        <w:rPr>
-          <w:rFonts w:ascii="Times New Roman" w:hAnsi="Times New Roman" w:cs="Times New Roman"/>
-          <w:sz w:val="28"/>
-          <w:szCs w:val="28"/>
-        </w:rPr>
-        <w:t>Id</w:t>
-      </w:r>
-      <w:r>
-        <w:rPr>
-          <w:rFonts w:ascii="Times New Roman" w:hAnsi="Times New Roman" w:cs="Times New Roman"/>
-          <w:sz w:val="28"/>
-          <w:szCs w:val="28"/>
-        </w:rPr>
-        <w:t xml:space="preserve">, атрибутами название, внешним ключом </w:t>
-      </w:r>
-      <w:r>
-        <w:rPr>
-          <w:rFonts w:ascii="Times New Roman" w:hAnsi="Times New Roman" w:cs="Times New Roman"/>
-          <w:sz w:val="28"/>
-          <w:szCs w:val="28"/>
-        </w:rPr>
-        <w:t>Id</w:t>
-      </w:r>
-      <w:r>
-        <w:rPr>
-          <w:rFonts w:ascii="Times New Roman" w:hAnsi="Times New Roman" w:cs="Times New Roman"/>
-          <w:sz w:val="28"/>
-          <w:szCs w:val="28"/>
-        </w:rPr>
-        <w:t xml:space="preserve"> родительской категории</w:t>
-      </w:r>
-      <w:r>
-        <w:rPr>
-          <w:rFonts w:ascii="Times New Roman" w:hAnsi="Times New Roman" w:cs="Times New Roman"/>
-          <w:sz w:val="28"/>
-          <w:szCs w:val="28"/>
-        </w:rPr>
-        <w:t>;</w:t>
-      </w:r>
-    </w:p>
-    <w:p>
-      <w:pPr>
-        <w:pStyle w:val="a3"/>
-        <w:numPr>
-          <w:ilvl w:val="0"/>
-          <w:numId w:val="13"/>
-        </w:numPr>
-        <w:spacing w:line="360" w:lineRule="auto"/>
-        <w:ind w:left="709" w:firstLine="0"/>
-        <w:jc w:val="both"/>
-        <w:rPr>
-          <w:rFonts w:ascii="Times New Roman" w:hAnsi="Times New Roman" w:cs="Times New Roman"/>
-          <w:sz w:val="28"/>
-          <w:szCs w:val="28"/>
-        </w:rPr>
-      </w:pPr>
-      <w:r>
-        <w:rPr>
-          <w:rFonts w:ascii="Times New Roman" w:hAnsi="Times New Roman" w:cs="Times New Roman"/>
-          <w:sz w:val="28"/>
-          <w:szCs w:val="28"/>
-        </w:rPr>
-        <w:t>з</w:t>
-      </w:r>
-      <w:r>
-        <w:rPr>
-          <w:rFonts w:ascii="Times New Roman" w:hAnsi="Times New Roman" w:cs="Times New Roman"/>
-          <w:sz w:val="28"/>
-          <w:szCs w:val="28"/>
-        </w:rPr>
-        <w:t xml:space="preserve">ависимая сущность </w:t>
-      </w:r>
-      <w:r>
-        <w:rPr>
-          <w:rFonts w:ascii="Times New Roman" w:hAnsi="Times New Roman" w:cs="Times New Roman"/>
-          <w:sz w:val="28"/>
-          <w:szCs w:val="28"/>
-        </w:rPr>
-        <w:t>«Х</w:t>
-      </w:r>
-      <w:r>
-        <w:rPr>
-          <w:rFonts w:ascii="Times New Roman" w:hAnsi="Times New Roman" w:cs="Times New Roman"/>
-          <w:sz w:val="28"/>
-          <w:szCs w:val="28"/>
-        </w:rPr>
-        <w:t>арактеристика</w:t>
-      </w:r>
-      <w:r>
-        <w:rPr>
-          <w:rFonts w:ascii="Times New Roman" w:hAnsi="Times New Roman" w:cs="Times New Roman"/>
-          <w:sz w:val="28"/>
-          <w:szCs w:val="28"/>
-        </w:rPr>
-        <w:t>»</w:t>
-      </w:r>
-      <w:r>
-        <w:rPr>
-          <w:rFonts w:ascii="Times New Roman" w:hAnsi="Times New Roman" w:cs="Times New Roman"/>
-          <w:sz w:val="28"/>
-          <w:szCs w:val="28"/>
-        </w:rPr>
-        <w:t xml:space="preserve"> с атрибутами имя, </w:t>
-      </w:r>
-      <w:r>
-        <w:rPr>
-          <w:rFonts w:ascii="Times New Roman" w:hAnsi="Times New Roman" w:cs="Times New Roman"/>
-          <w:sz w:val="28"/>
-          <w:szCs w:val="28"/>
-        </w:rPr>
-        <w:t>тип, допустимые</w:t>
-      </w:r>
-      <w:r>
-        <w:rPr>
-          <w:rFonts w:ascii="Times New Roman" w:hAnsi="Times New Roman" w:cs="Times New Roman"/>
-          <w:sz w:val="28"/>
-          <w:szCs w:val="28"/>
-        </w:rPr>
-        <w:t xml:space="preserve"> значения, первичным ключом </w:t>
-      </w:r>
-      <w:r>
-        <w:rPr>
-          <w:rFonts w:ascii="Times New Roman" w:hAnsi="Times New Roman" w:cs="Times New Roman"/>
-          <w:sz w:val="28"/>
-          <w:szCs w:val="28"/>
-        </w:rPr>
-        <w:t>Id</w:t>
-      </w:r>
-      <w:r>
-        <w:rPr>
-          <w:rFonts w:ascii="Times New Roman" w:hAnsi="Times New Roman" w:cs="Times New Roman"/>
-          <w:sz w:val="28"/>
-          <w:szCs w:val="28"/>
-        </w:rPr>
-        <w:t xml:space="preserve">, внешним ключом </w:t>
-      </w:r>
-      <w:r>
-        <w:rPr>
-          <w:rFonts w:ascii="Times New Roman" w:hAnsi="Times New Roman" w:cs="Times New Roman"/>
-          <w:sz w:val="28"/>
-          <w:szCs w:val="28"/>
-        </w:rPr>
-        <w:t>Id</w:t>
-      </w:r>
-      <w:r>
-        <w:rPr>
-          <w:rFonts w:ascii="Times New Roman" w:hAnsi="Times New Roman" w:cs="Times New Roman"/>
-          <w:sz w:val="28"/>
-          <w:szCs w:val="28"/>
-        </w:rPr>
-        <w:t xml:space="preserve"> категории</w:t>
-      </w:r>
-      <w:r>
-        <w:rPr>
-          <w:rFonts w:ascii="Times New Roman" w:hAnsi="Times New Roman" w:cs="Times New Roman"/>
-          <w:sz w:val="28"/>
-          <w:szCs w:val="28"/>
-        </w:rPr>
-        <w:t>;</w:t>
-      </w:r>
-    </w:p>
-    <w:p>
-      <w:pPr>
-        <w:pStyle w:val="a3"/>
-        <w:numPr>
-          <w:ilvl w:val="0"/>
-          <w:numId w:val="13"/>
-        </w:numPr>
-        <w:spacing w:line="360" w:lineRule="auto"/>
-        <w:ind w:left="709" w:firstLine="0"/>
-        <w:jc w:val="both"/>
-        <w:rPr>
-          <w:rFonts w:ascii="Times New Roman" w:hAnsi="Times New Roman" w:cs="Times New Roman"/>
-          <w:sz w:val="28"/>
-          <w:szCs w:val="28"/>
-        </w:rPr>
-      </w:pPr>
-      <w:r>
-        <w:rPr>
-          <w:rFonts w:ascii="Times New Roman" w:hAnsi="Times New Roman" w:cs="Times New Roman"/>
-          <w:sz w:val="28"/>
-          <w:szCs w:val="28"/>
-        </w:rPr>
-        <w:t>а</w:t>
-      </w:r>
-      <w:r>
-        <w:rPr>
-          <w:rFonts w:ascii="Times New Roman" w:hAnsi="Times New Roman" w:cs="Times New Roman"/>
-          <w:sz w:val="28"/>
-          <w:szCs w:val="28"/>
-        </w:rPr>
-        <w:t xml:space="preserve">ссоциативная сущность «Значение Характеристики» с атрибутом значение, первичным внешним ключом </w:t>
-      </w:r>
-      <w:r>
-        <w:rPr>
-          <w:rFonts w:ascii="Times New Roman" w:hAnsi="Times New Roman" w:cs="Times New Roman"/>
-          <w:sz w:val="28"/>
-          <w:szCs w:val="28"/>
-        </w:rPr>
-        <w:t>Id</w:t>
-      </w:r>
-      <w:r>
-        <w:rPr>
-          <w:rFonts w:ascii="Times New Roman" w:hAnsi="Times New Roman" w:cs="Times New Roman"/>
-          <w:sz w:val="28"/>
-          <w:szCs w:val="28"/>
-        </w:rPr>
-        <w:t xml:space="preserve"> </w:t>
-      </w:r>
-      <w:r>
-        <w:rPr>
-          <w:rFonts w:ascii="Times New Roman" w:hAnsi="Times New Roman" w:cs="Times New Roman"/>
-          <w:sz w:val="28"/>
-          <w:szCs w:val="28"/>
-        </w:rPr>
-        <w:t>х</w:t>
-      </w:r>
-      <w:r>
-        <w:rPr>
-          <w:rFonts w:ascii="Times New Roman" w:hAnsi="Times New Roman" w:cs="Times New Roman"/>
-          <w:sz w:val="28"/>
-          <w:szCs w:val="28"/>
-        </w:rPr>
-        <w:t xml:space="preserve">арактеристики, первичным внешним ключом </w:t>
-      </w:r>
-      <w:r>
-        <w:rPr>
-          <w:rFonts w:ascii="Times New Roman" w:hAnsi="Times New Roman" w:cs="Times New Roman"/>
-          <w:sz w:val="28"/>
-          <w:szCs w:val="28"/>
-        </w:rPr>
-        <w:t>Id</w:t>
-      </w:r>
-      <w:r>
-        <w:rPr>
-          <w:rFonts w:ascii="Times New Roman" w:hAnsi="Times New Roman" w:cs="Times New Roman"/>
-          <w:sz w:val="28"/>
-          <w:szCs w:val="28"/>
-        </w:rPr>
-        <w:t xml:space="preserve"> типа товара</w:t>
-      </w:r>
-      <w:r>
-        <w:rPr>
-          <w:rFonts w:ascii="Times New Roman" w:hAnsi="Times New Roman" w:cs="Times New Roman"/>
-          <w:sz w:val="28"/>
-          <w:szCs w:val="28"/>
-        </w:rPr>
-        <w:t>;</w:t>
-      </w:r>
-    </w:p>
-    <w:p>
-      <w:pPr>
-        <w:pStyle w:val="a3"/>
-        <w:numPr>
-          <w:ilvl w:val="0"/>
-          <w:numId w:val="13"/>
-        </w:numPr>
-        <w:spacing w:line="360" w:lineRule="auto"/>
-        <w:ind w:left="709" w:firstLine="0"/>
-        <w:jc w:val="both"/>
-        <w:rPr>
-          <w:rFonts w:ascii="Times New Roman" w:hAnsi="Times New Roman" w:cs="Times New Roman"/>
-          <w:sz w:val="28"/>
-          <w:szCs w:val="28"/>
-        </w:rPr>
-      </w:pPr>
-      <w:r>
-        <w:rPr>
-          <w:rFonts w:ascii="Times New Roman" w:hAnsi="Times New Roman" w:cs="Times New Roman"/>
-          <w:sz w:val="28"/>
-          <w:szCs w:val="28"/>
-        </w:rPr>
-        <w:t>с</w:t>
-      </w:r>
-      <w:r>
-        <w:rPr>
-          <w:rFonts w:ascii="Times New Roman" w:hAnsi="Times New Roman" w:cs="Times New Roman"/>
-          <w:sz w:val="28"/>
-          <w:szCs w:val="28"/>
-        </w:rPr>
-        <w:t xml:space="preserve">тержневая сущность </w:t>
-      </w:r>
-      <w:r>
-        <w:rPr>
-          <w:rFonts w:ascii="Times New Roman" w:hAnsi="Times New Roman" w:cs="Times New Roman"/>
-          <w:sz w:val="28"/>
-          <w:szCs w:val="28"/>
-        </w:rPr>
-        <w:t>«</w:t>
-      </w:r>
-      <w:r>
-        <w:rPr>
-          <w:rFonts w:ascii="Times New Roman" w:hAnsi="Times New Roman" w:cs="Times New Roman"/>
-          <w:sz w:val="28"/>
-          <w:szCs w:val="28"/>
-        </w:rPr>
-        <w:t>Склад</w:t>
-      </w:r>
-      <w:r>
-        <w:rPr>
-          <w:rFonts w:ascii="Times New Roman" w:hAnsi="Times New Roman" w:cs="Times New Roman"/>
-          <w:sz w:val="28"/>
-          <w:szCs w:val="28"/>
-        </w:rPr>
-        <w:t>»</w:t>
-      </w:r>
-      <w:r>
-        <w:rPr>
-          <w:rFonts w:ascii="Times New Roman" w:hAnsi="Times New Roman" w:cs="Times New Roman"/>
-          <w:sz w:val="28"/>
-          <w:szCs w:val="28"/>
-        </w:rPr>
-        <w:t xml:space="preserve"> с</w:t>
-      </w:r>
-      <w:r>
-        <w:rPr>
-          <w:rFonts w:ascii="Times New Roman" w:hAnsi="Times New Roman" w:cs="Times New Roman"/>
-          <w:sz w:val="28"/>
-          <w:szCs w:val="28"/>
-        </w:rPr>
-        <w:t xml:space="preserve"> атрибутами адрес, название, координаты,</w:t>
-      </w:r>
-      <w:r>
-        <w:rPr>
-          <w:rFonts w:ascii="Times New Roman" w:hAnsi="Times New Roman" w:cs="Times New Roman"/>
-          <w:sz w:val="28"/>
-          <w:szCs w:val="28"/>
-        </w:rPr>
-        <w:t xml:space="preserve"> первичным ключом </w:t>
-      </w:r>
-      <w:r>
-        <w:rPr>
-          <w:rFonts w:ascii="Times New Roman" w:hAnsi="Times New Roman" w:cs="Times New Roman"/>
-          <w:sz w:val="28"/>
-          <w:szCs w:val="28"/>
-        </w:rPr>
-        <w:t>Id</w:t>
-      </w:r>
-      <w:r>
-        <w:rPr>
-          <w:rFonts w:ascii="Times New Roman" w:hAnsi="Times New Roman" w:cs="Times New Roman"/>
-          <w:sz w:val="28"/>
-          <w:szCs w:val="28"/>
-        </w:rPr>
-        <w:t xml:space="preserve"> склада</w:t>
-      </w:r>
-      <w:r>
-        <w:rPr>
-          <w:rFonts w:ascii="Times New Roman" w:hAnsi="Times New Roman" w:cs="Times New Roman"/>
-          <w:sz w:val="28"/>
-          <w:szCs w:val="28"/>
-        </w:rPr>
-        <w:t>;</w:t>
-      </w:r>
-    </w:p>
-    <w:p>
-      <w:pPr>
-        <w:pStyle w:val="a3"/>
-        <w:numPr>
-          <w:ilvl w:val="0"/>
-          <w:numId w:val="13"/>
-        </w:numPr>
-        <w:spacing w:line="360" w:lineRule="auto"/>
-        <w:ind w:left="709" w:firstLine="0"/>
-        <w:jc w:val="both"/>
-        <w:rPr>
-          <w:rFonts w:ascii="Times New Roman" w:hAnsi="Times New Roman" w:cs="Times New Roman"/>
-          <w:sz w:val="28"/>
-          <w:szCs w:val="28"/>
-        </w:rPr>
-      </w:pPr>
-      <w:r>
-        <w:rPr>
-          <w:rFonts w:ascii="Times New Roman" w:hAnsi="Times New Roman" w:cs="Times New Roman"/>
-          <w:sz w:val="28"/>
-          <w:szCs w:val="28"/>
-        </w:rPr>
-        <w:t>з</w:t>
-      </w:r>
-      <w:r>
-        <w:rPr>
-          <w:rFonts w:ascii="Times New Roman" w:hAnsi="Times New Roman" w:cs="Times New Roman"/>
-          <w:sz w:val="28"/>
-          <w:szCs w:val="28"/>
-        </w:rPr>
-        <w:t xml:space="preserve">ависимая сущность </w:t>
-      </w:r>
-      <w:r>
-        <w:rPr>
-          <w:rFonts w:ascii="Times New Roman" w:hAnsi="Times New Roman" w:cs="Times New Roman"/>
-          <w:sz w:val="28"/>
-          <w:szCs w:val="28"/>
-        </w:rPr>
-        <w:t>«</w:t>
-      </w:r>
-      <w:r>
-        <w:rPr>
-          <w:rFonts w:ascii="Times New Roman" w:hAnsi="Times New Roman" w:cs="Times New Roman"/>
-          <w:sz w:val="28"/>
-          <w:szCs w:val="28"/>
-        </w:rPr>
-        <w:t>Магазин</w:t>
-      </w:r>
-      <w:r>
-        <w:rPr>
-          <w:rFonts w:ascii="Times New Roman" w:hAnsi="Times New Roman" w:cs="Times New Roman"/>
-          <w:sz w:val="28"/>
-          <w:szCs w:val="28"/>
-        </w:rPr>
-        <w:t>»</w:t>
-      </w:r>
-      <w:r>
-        <w:rPr>
-          <w:rFonts w:ascii="Times New Roman" w:hAnsi="Times New Roman" w:cs="Times New Roman"/>
-          <w:sz w:val="28"/>
-          <w:szCs w:val="28"/>
-        </w:rPr>
-        <w:t xml:space="preserve"> с</w:t>
-      </w:r>
-      <w:r>
-        <w:rPr>
-          <w:rFonts w:ascii="Times New Roman" w:hAnsi="Times New Roman" w:cs="Times New Roman"/>
-          <w:sz w:val="28"/>
-          <w:szCs w:val="28"/>
-        </w:rPr>
-        <w:t xml:space="preserve"> атрибутами </w:t>
-      </w:r>
-      <w:r>
-        <w:rPr>
-          <w:rFonts w:ascii="Times New Roman" w:hAnsi="Times New Roman" w:cs="Times New Roman"/>
-          <w:sz w:val="28"/>
-          <w:szCs w:val="28"/>
-        </w:rPr>
-        <w:t>адрес, название, координаты,</w:t>
-      </w:r>
-      <w:r>
-        <w:rPr>
-          <w:rFonts w:ascii="Times New Roman" w:hAnsi="Times New Roman" w:cs="Times New Roman"/>
-          <w:sz w:val="28"/>
-          <w:szCs w:val="28"/>
-        </w:rPr>
-        <w:t xml:space="preserve"> первичным ключом </w:t>
-      </w:r>
-      <w:r>
-        <w:rPr>
-          <w:rFonts w:ascii="Times New Roman" w:hAnsi="Times New Roman" w:cs="Times New Roman"/>
-          <w:sz w:val="28"/>
-          <w:szCs w:val="28"/>
-        </w:rPr>
-        <w:t>Id</w:t>
-      </w:r>
-      <w:r>
-        <w:rPr>
-          <w:rFonts w:ascii="Times New Roman" w:hAnsi="Times New Roman" w:cs="Times New Roman"/>
-          <w:sz w:val="28"/>
-          <w:szCs w:val="28"/>
-        </w:rPr>
-        <w:t xml:space="preserve">, внешним ключом </w:t>
-      </w:r>
-      <w:r>
-        <w:rPr>
-          <w:rFonts w:ascii="Times New Roman" w:hAnsi="Times New Roman" w:cs="Times New Roman"/>
-          <w:sz w:val="28"/>
-          <w:szCs w:val="28"/>
-        </w:rPr>
-        <w:t>Id</w:t>
-      </w:r>
-      <w:r>
-        <w:rPr>
-          <w:rFonts w:ascii="Times New Roman" w:hAnsi="Times New Roman" w:cs="Times New Roman"/>
-          <w:sz w:val="28"/>
-          <w:szCs w:val="28"/>
-        </w:rPr>
-        <w:t xml:space="preserve"> склада</w:t>
-      </w:r>
-      <w:r>
-        <w:rPr>
-          <w:rFonts w:ascii="Times New Roman" w:hAnsi="Times New Roman" w:cs="Times New Roman"/>
-          <w:sz w:val="28"/>
-          <w:szCs w:val="28"/>
-        </w:rPr>
-        <w:t>;</w:t>
-      </w:r>
-    </w:p>
-    <w:p>
-      <w:pPr>
-        <w:pStyle w:val="a3"/>
-        <w:numPr>
-          <w:ilvl w:val="0"/>
-          <w:numId w:val="13"/>
-        </w:numPr>
-        <w:spacing w:line="360" w:lineRule="auto"/>
-        <w:ind w:left="709" w:firstLine="0"/>
-        <w:jc w:val="both"/>
-        <w:rPr>
-          <w:rFonts w:ascii="Times New Roman" w:hAnsi="Times New Roman" w:cs="Times New Roman"/>
-          <w:sz w:val="28"/>
-          <w:szCs w:val="28"/>
-        </w:rPr>
-      </w:pPr>
-      <w:r>
-        <w:rPr>
-          <w:rFonts w:ascii="Times New Roman" w:hAnsi="Times New Roman" w:cs="Times New Roman"/>
-          <w:sz w:val="28"/>
-          <w:szCs w:val="28"/>
-        </w:rPr>
-        <w:t>а</w:t>
-      </w:r>
-      <w:r>
-        <w:rPr>
-          <w:rFonts w:ascii="Times New Roman" w:hAnsi="Times New Roman" w:cs="Times New Roman"/>
-          <w:sz w:val="28"/>
-          <w:szCs w:val="28"/>
-        </w:rPr>
-        <w:t xml:space="preserve">ссоциативная сущность </w:t>
-      </w:r>
-      <w:r>
-        <w:rPr>
-          <w:rFonts w:ascii="Times New Roman" w:hAnsi="Times New Roman" w:cs="Times New Roman"/>
-          <w:sz w:val="28"/>
-          <w:szCs w:val="28"/>
-        </w:rPr>
-        <w:t>«</w:t>
-      </w:r>
-      <w:r>
-        <w:rPr>
-          <w:rFonts w:ascii="Times New Roman" w:hAnsi="Times New Roman" w:cs="Times New Roman"/>
-          <w:sz w:val="28"/>
-          <w:szCs w:val="28"/>
-        </w:rPr>
-        <w:t>Сотрудник Склада</w:t>
-      </w:r>
-      <w:r>
-        <w:rPr>
-          <w:rFonts w:ascii="Times New Roman" w:hAnsi="Times New Roman" w:cs="Times New Roman"/>
-          <w:sz w:val="28"/>
-          <w:szCs w:val="28"/>
-        </w:rPr>
-        <w:t>»</w:t>
-      </w:r>
-      <w:r>
-        <w:rPr>
-          <w:rFonts w:ascii="Times New Roman" w:hAnsi="Times New Roman" w:cs="Times New Roman"/>
-          <w:sz w:val="28"/>
-          <w:szCs w:val="28"/>
-        </w:rPr>
-        <w:t xml:space="preserve"> с первичным внешним ключом </w:t>
-      </w:r>
-      <w:r>
-        <w:rPr>
-          <w:rFonts w:ascii="Times New Roman" w:hAnsi="Times New Roman" w:cs="Times New Roman"/>
-          <w:sz w:val="28"/>
-          <w:szCs w:val="28"/>
-        </w:rPr>
-        <w:t>Id</w:t>
-      </w:r>
-      <w:r>
-        <w:rPr>
-          <w:rFonts w:ascii="Times New Roman" w:hAnsi="Times New Roman" w:cs="Times New Roman"/>
-          <w:sz w:val="28"/>
-          <w:szCs w:val="28"/>
-        </w:rPr>
-        <w:t xml:space="preserve"> сотрудника, первичным внешним ключом </w:t>
-      </w:r>
-      <w:r>
-        <w:rPr>
-          <w:rFonts w:ascii="Times New Roman" w:hAnsi="Times New Roman" w:cs="Times New Roman"/>
-          <w:sz w:val="28"/>
-          <w:szCs w:val="28"/>
-        </w:rPr>
-        <w:t>Id</w:t>
-      </w:r>
-      <w:r>
-        <w:rPr>
-          <w:rFonts w:ascii="Times New Roman" w:hAnsi="Times New Roman" w:cs="Times New Roman"/>
-          <w:sz w:val="28"/>
-          <w:szCs w:val="28"/>
-        </w:rPr>
-        <w:t xml:space="preserve"> склада</w:t>
-      </w:r>
-      <w:r>
-        <w:rPr>
-          <w:rFonts w:ascii="Times New Roman" w:hAnsi="Times New Roman" w:cs="Times New Roman"/>
-          <w:sz w:val="28"/>
-          <w:szCs w:val="28"/>
-        </w:rPr>
-        <w:t>;</w:t>
-      </w:r>
-    </w:p>
-    <w:p>
-      <w:pPr>
-        <w:pStyle w:val="a3"/>
-        <w:numPr>
-          <w:ilvl w:val="0"/>
-          <w:numId w:val="13"/>
-        </w:numPr>
-        <w:spacing w:line="360" w:lineRule="auto"/>
-        <w:ind w:left="709" w:firstLine="0"/>
-        <w:jc w:val="both"/>
-        <w:rPr>
-          <w:rFonts w:ascii="Times New Roman" w:hAnsi="Times New Roman" w:cs="Times New Roman"/>
-          <w:sz w:val="28"/>
-          <w:szCs w:val="28"/>
-        </w:rPr>
-      </w:pPr>
-      <w:r>
-        <w:rPr>
-          <w:rFonts w:ascii="Times New Roman" w:hAnsi="Times New Roman" w:cs="Times New Roman"/>
-          <w:sz w:val="28"/>
-          <w:szCs w:val="28"/>
-        </w:rPr>
-        <w:t>а</w:t>
-      </w:r>
-      <w:r>
-        <w:rPr>
-          <w:rFonts w:ascii="Times New Roman" w:hAnsi="Times New Roman" w:cs="Times New Roman"/>
-          <w:sz w:val="28"/>
-          <w:szCs w:val="28"/>
-        </w:rPr>
-        <w:t xml:space="preserve">ссоциативная сущность </w:t>
-      </w:r>
-      <w:r>
-        <w:rPr>
-          <w:rFonts w:ascii="Times New Roman" w:hAnsi="Times New Roman" w:cs="Times New Roman"/>
-          <w:sz w:val="28"/>
-          <w:szCs w:val="28"/>
-        </w:rPr>
-        <w:t>«</w:t>
-      </w:r>
-      <w:r>
-        <w:rPr>
-          <w:rFonts w:ascii="Times New Roman" w:hAnsi="Times New Roman" w:cs="Times New Roman"/>
-          <w:sz w:val="28"/>
-          <w:szCs w:val="28"/>
-        </w:rPr>
-        <w:t>Сотрудник Магазина</w:t>
-      </w:r>
-      <w:r>
-        <w:rPr>
-          <w:rFonts w:ascii="Times New Roman" w:hAnsi="Times New Roman" w:cs="Times New Roman"/>
-          <w:sz w:val="28"/>
-          <w:szCs w:val="28"/>
-        </w:rPr>
-        <w:t>»</w:t>
-      </w:r>
-      <w:r>
-        <w:rPr>
-          <w:rFonts w:ascii="Times New Roman" w:hAnsi="Times New Roman" w:cs="Times New Roman"/>
-          <w:sz w:val="28"/>
-          <w:szCs w:val="28"/>
-        </w:rPr>
-        <w:t xml:space="preserve"> с первичным внешним ключом </w:t>
-      </w:r>
-      <w:r>
-        <w:rPr>
-          <w:rFonts w:ascii="Times New Roman" w:hAnsi="Times New Roman" w:cs="Times New Roman"/>
-          <w:sz w:val="28"/>
-          <w:szCs w:val="28"/>
-        </w:rPr>
-        <w:t>Id</w:t>
-      </w:r>
-      <w:r>
-        <w:rPr>
-          <w:rFonts w:ascii="Times New Roman" w:hAnsi="Times New Roman" w:cs="Times New Roman"/>
-          <w:sz w:val="28"/>
-          <w:szCs w:val="28"/>
-        </w:rPr>
-        <w:t xml:space="preserve"> сотрудника, первичным внешним ключом </w:t>
-      </w:r>
-      <w:r>
-        <w:rPr>
-          <w:rFonts w:ascii="Times New Roman" w:hAnsi="Times New Roman" w:cs="Times New Roman"/>
-          <w:sz w:val="28"/>
-          <w:szCs w:val="28"/>
-        </w:rPr>
-        <w:t>Id</w:t>
-      </w:r>
-      <w:r>
-        <w:rPr>
-          <w:rFonts w:ascii="Times New Roman" w:hAnsi="Times New Roman" w:cs="Times New Roman"/>
-          <w:sz w:val="28"/>
-          <w:szCs w:val="28"/>
-        </w:rPr>
-        <w:t xml:space="preserve"> магазина</w:t>
-      </w:r>
-      <w:r>
-        <w:rPr>
-          <w:rFonts w:ascii="Times New Roman" w:hAnsi="Times New Roman" w:cs="Times New Roman"/>
-          <w:sz w:val="28"/>
-          <w:szCs w:val="28"/>
-        </w:rPr>
-        <w:t>;</w:t>
-      </w:r>
-    </w:p>
-    <w:p>
-      <w:pPr>
-        <w:pStyle w:val="a3"/>
-        <w:numPr>
-          <w:ilvl w:val="0"/>
-          <w:numId w:val="13"/>
-        </w:numPr>
-        <w:spacing w:line="360" w:lineRule="auto"/>
-        <w:ind w:left="709" w:firstLine="0"/>
-        <w:jc w:val="both"/>
-        <w:rPr>
-          <w:rFonts w:ascii="Times New Roman" w:hAnsi="Times New Roman" w:cs="Times New Roman"/>
-          <w:sz w:val="28"/>
-          <w:szCs w:val="28"/>
-        </w:rPr>
-      </w:pPr>
-      <w:r>
-        <w:rPr>
-          <w:rFonts w:ascii="Times New Roman" w:hAnsi="Times New Roman" w:cs="Times New Roman"/>
-          <w:sz w:val="28"/>
-          <w:szCs w:val="28"/>
-        </w:rPr>
-        <w:t>с</w:t>
-      </w:r>
-      <w:r>
-        <w:rPr>
-          <w:rFonts w:ascii="Times New Roman" w:hAnsi="Times New Roman" w:cs="Times New Roman"/>
-          <w:sz w:val="28"/>
-          <w:szCs w:val="28"/>
-        </w:rPr>
-        <w:t xml:space="preserve">тержневая сущность </w:t>
-      </w:r>
-      <w:r>
-        <w:rPr>
-          <w:rFonts w:ascii="Times New Roman" w:hAnsi="Times New Roman" w:cs="Times New Roman"/>
-          <w:sz w:val="28"/>
-          <w:szCs w:val="28"/>
-        </w:rPr>
-        <w:t>«</w:t>
-      </w:r>
-      <w:r>
-        <w:rPr>
-          <w:rFonts w:ascii="Times New Roman" w:hAnsi="Times New Roman" w:cs="Times New Roman"/>
-          <w:sz w:val="28"/>
-          <w:szCs w:val="28"/>
-        </w:rPr>
-        <w:t>Сотрудник</w:t>
-      </w:r>
-      <w:r>
-        <w:rPr>
-          <w:rFonts w:ascii="Times New Roman" w:hAnsi="Times New Roman" w:cs="Times New Roman"/>
-          <w:sz w:val="28"/>
-          <w:szCs w:val="28"/>
-        </w:rPr>
-        <w:t>»</w:t>
-      </w:r>
-      <w:r>
-        <w:rPr>
-          <w:rFonts w:ascii="Times New Roman" w:hAnsi="Times New Roman" w:cs="Times New Roman"/>
-          <w:sz w:val="28"/>
-          <w:szCs w:val="28"/>
-        </w:rPr>
-        <w:t xml:space="preserve"> с первичным ключом </w:t>
-      </w:r>
-      <w:r>
-        <w:rPr>
-          <w:rFonts w:ascii="Times New Roman" w:hAnsi="Times New Roman" w:cs="Times New Roman"/>
-          <w:sz w:val="28"/>
-          <w:szCs w:val="28"/>
-        </w:rPr>
-        <w:t>Id</w:t>
-      </w:r>
-      <w:r>
-        <w:rPr>
-          <w:rFonts w:ascii="Times New Roman" w:hAnsi="Times New Roman" w:cs="Times New Roman"/>
-          <w:sz w:val="28"/>
-          <w:szCs w:val="28"/>
-        </w:rPr>
-        <w:t>, атрибутами ФИО, должность</w:t>
+        <w:t xml:space="preserve"> второго склада</w:t>
       </w:r>
       <w:r>
         <w:rPr>
@@ -6113,161 +6562,6 @@
           <w:sz w:val="28"/>
           <w:szCs w:val="28"/>
         </w:rPr>
-        <w:t>ссоциативная сущность</w:t>
-      </w:r>
-      <w:r>
-        <w:rPr>
-          <w:rFonts w:ascii="Times New Roman" w:hAnsi="Times New Roman" w:cs="Times New Roman"/>
-          <w:sz w:val="28"/>
-          <w:szCs w:val="28"/>
-        </w:rPr>
-        <w:t xml:space="preserve"> </w:t>
-      </w:r>
-      <w:r>
-        <w:rPr>
-          <w:rFonts w:ascii="Times New Roman" w:hAnsi="Times New Roman" w:cs="Times New Roman"/>
-          <w:sz w:val="28"/>
-          <w:szCs w:val="28"/>
-        </w:rPr>
-        <w:t>«</w:t>
-      </w:r>
-      <w:r>
-        <w:rPr>
-          <w:rFonts w:ascii="Times New Roman" w:hAnsi="Times New Roman" w:cs="Times New Roman"/>
-          <w:sz w:val="28"/>
-          <w:szCs w:val="28"/>
-        </w:rPr>
-        <w:t>Товарная Накл</w:t>
-      </w:r>
-      <w:bookmarkStart w:id="0" w:name="_GoBack"/>
-      <w:bookmarkEnd w:id="0"/>
-      <w:r>
-        <w:rPr>
-          <w:rFonts w:ascii="Times New Roman" w:hAnsi="Times New Roman" w:cs="Times New Roman"/>
-          <w:sz w:val="28"/>
-          <w:szCs w:val="28"/>
-        </w:rPr>
-        <w:t>адная</w:t>
-      </w:r>
-      <w:r>
-        <w:rPr>
-          <w:rFonts w:ascii="Times New Roman" w:hAnsi="Times New Roman" w:cs="Times New Roman"/>
-          <w:sz w:val="28"/>
-          <w:szCs w:val="28"/>
-        </w:rPr>
-        <w:t>»</w:t>
-      </w:r>
-      <w:r>
-        <w:rPr>
-          <w:rFonts w:ascii="Times New Roman" w:hAnsi="Times New Roman" w:cs="Times New Roman"/>
-          <w:sz w:val="28"/>
-          <w:szCs w:val="28"/>
-        </w:rPr>
-        <w:t xml:space="preserve"> с </w:t>
-      </w:r>
-      <w:r>
-        <w:rPr>
-          <w:rFonts w:ascii="Times New Roman" w:hAnsi="Times New Roman" w:cs="Times New Roman"/>
-          <w:sz w:val="28"/>
-          <w:szCs w:val="28"/>
-        </w:rPr>
-        <w:t xml:space="preserve">атрибутом дата составления, </w:t>
-      </w:r>
-      <w:r>
-        <w:rPr>
-          <w:rFonts w:ascii="Times New Roman" w:hAnsi="Times New Roman" w:cs="Times New Roman"/>
-          <w:sz w:val="28"/>
-          <w:szCs w:val="28"/>
-        </w:rPr>
-        <w:t xml:space="preserve">первичным ключом </w:t>
-      </w:r>
-      <w:r>
-        <w:rPr>
-          <w:rFonts w:ascii="Times New Roman" w:hAnsi="Times New Roman" w:cs="Times New Roman"/>
-          <w:sz w:val="28"/>
-          <w:szCs w:val="28"/>
-        </w:rPr>
-        <w:t>Id</w:t>
-      </w:r>
-      <w:r>
-        <w:rPr>
-          <w:rFonts w:ascii="Times New Roman" w:hAnsi="Times New Roman" w:cs="Times New Roman"/>
-          <w:sz w:val="28"/>
-          <w:szCs w:val="28"/>
-        </w:rPr>
-        <w:t xml:space="preserve">, внешними ключами </w:t>
-      </w:r>
-      <w:r>
-        <w:rPr>
-          <w:rFonts w:ascii="Times New Roman" w:hAnsi="Times New Roman" w:cs="Times New Roman"/>
-          <w:sz w:val="28"/>
-          <w:szCs w:val="28"/>
-        </w:rPr>
-        <w:t>Id</w:t>
-      </w:r>
-      <w:r>
-        <w:rPr>
-          <w:rFonts w:ascii="Times New Roman" w:hAnsi="Times New Roman" w:cs="Times New Roman"/>
-          <w:sz w:val="28"/>
-          <w:szCs w:val="28"/>
-        </w:rPr>
-        <w:t xml:space="preserve"> первого склада, </w:t>
-      </w:r>
-      <w:r>
-        <w:rPr>
-          <w:rFonts w:ascii="Times New Roman" w:hAnsi="Times New Roman" w:cs="Times New Roman"/>
-          <w:sz w:val="28"/>
-          <w:szCs w:val="28"/>
-        </w:rPr>
-        <w:t>Id</w:t>
-      </w:r>
-      <w:r>
-        <w:rPr>
-          <w:rFonts w:ascii="Times New Roman" w:hAnsi="Times New Roman" w:cs="Times New Roman"/>
-          <w:sz w:val="28"/>
-          <w:szCs w:val="28"/>
-        </w:rPr>
-        <w:t xml:space="preserve"> второго склада</w:t>
-      </w:r>
-      <w:r>
-        <w:rPr>
-          <w:rFonts w:ascii="Times New Roman" w:hAnsi="Times New Roman" w:cs="Times New Roman"/>
-          <w:sz w:val="28"/>
-          <w:szCs w:val="28"/>
-        </w:rPr>
-        <w:t>;</w:t>
-      </w:r>
-    </w:p>
-    <w:p>
-      <w:pPr>
-        <w:pStyle w:val="a3"/>
-        <w:numPr>
-          <w:ilvl w:val="0"/>
-          <w:numId w:val="13"/>
-        </w:numPr>
-        <w:spacing w:line="360" w:lineRule="auto"/>
-        <w:ind w:left="709" w:firstLine="0"/>
-        <w:jc w:val="both"/>
-        <w:rPr>
-          <w:rFonts w:ascii="Times New Roman" w:hAnsi="Times New Roman" w:cs="Times New Roman"/>
-          <w:sz w:val="28"/>
-          <w:szCs w:val="28"/>
-        </w:rPr>
-      </w:pPr>
-      <w:r>
-        <w:rPr>
-          <w:rFonts w:ascii="Times New Roman" w:hAnsi="Times New Roman" w:cs="Times New Roman"/>
-          <w:sz w:val="28"/>
-          <w:szCs w:val="28"/>
-        </w:rPr>
-        <w:t>а</w:t>
-      </w:r>
-      <w:r>
-        <w:rPr>
-          <w:rFonts w:ascii="Times New Roman" w:hAnsi="Times New Roman" w:cs="Times New Roman"/>
-          <w:sz w:val="28"/>
-          <w:szCs w:val="28"/>
-        </w:rPr>
         <w:t xml:space="preserve">ссоциативная сущность «Товар в Накладной» с составным первичным внешним ключом из двух атрибутов </w:t>
       </w:r>
       <w:r>
@@ -6339,7 +6633,7 @@
           <w:lang w:eastAsia="ru-RU"/>
         </w:rPr>
         <w:pict>
-          <v:shape id="_x0000_i1045" type="#_x0000_t75" style="width:424.5pt;height:292.6pt">
+          <v:shape id="_x0000_i1027" type="#_x0000_t75" style="width:424.5pt;height:292.6pt">
             <v:imagedata r:id="rId10" o:title="новая диаграмма"/>
           </v:shape>
         </w:pict>
@@ -6781,6 +7075,95 @@
     </w:lvl>
   </w:abstractNum>
   <w:abstractNum w:abstractNumId="4" w15:restartNumberingAfterBreak="0">
+    <w:nsid w:val="35B406F8"/>
+    <w:multiLevelType w:val="hybridMultilevel"/>
+    <w:tmpl w:val="A718D324"/>
+    <w:lvl w:ilvl="0" w:tplc="82346E28">
+      <w:start w:val="1"/>
+      <w:numFmt w:val="russianLower"/>
+      <w:lvlText w:val="%1)"/>
+      <w:lvlJc w:val="left"/>
+      <w:pPr>
+        <w:ind w:left="1429" w:hanging="360"/>
+      </w:pPr>
+      <w:rPr>
+        <w:rFonts w:hint="default"/>
+      </w:rPr>
+    </w:lvl>
+    <w:lvl w:ilvl="1" w:tplc="04190019" w:tentative="1">
+      <w:start w:val="1"/>
+      <w:numFmt w:val="lowerLetter"/>
+      <w:lvlText w:val="%2."/>
+      <w:lvlJc w:val="left"/>
+      <w:pPr>
+        <w:ind w:left="2149" w:hanging="360"/>
+      </w:pPr>
+    </w:lvl>
+    <w:lvl w:ilvl="2" w:tplc="0419001B" w:tentative="1">
+      <w:start w:val="1"/>
+      <w:numFmt w:val="lowerRoman"/>
+      <w:lvlText w:val="%3."/>
+      <w:lvlJc w:val="right"/>
+      <w:pPr>
+        <w:ind w:left="2869" w:hanging="180"/>
+      </w:pPr>
+    </w:lvl>
+    <w:lvl w:ilvl="3" w:tplc="0419000F" w:tentative="1">
+      <w:start w:val="1"/>
+      <w:numFmt w:val="decimal"/>
+      <w:lvlText w:val="%4."/>
+      <w:lvlJc w:val="left"/>
+      <w:pPr>
+        <w:ind w:left="3589" w:hanging="360"/>
+      </w:pPr>
+    </w:lvl>
+    <w:lvl w:ilvl="4" w:tplc="04190019" w:tentative="1">
+      <w:start w:val="1"/>
+      <w:numFmt w:val="lowerLetter"/>
+      <w:lvlText w:val="%5."/>
+      <w:lvlJc w:val="left"/>
+      <w:pPr>
+        <w:ind w:left="4309" w:hanging="360"/>
+      </w:pPr>
+    </w:lvl>
+    <w:lvl w:ilvl="5" w:tplc="0419001B" w:tentative="1">
+      <w:start w:val="1"/>
+      <w:numFmt w:val="lowerRoman"/>
+      <w:lvlText w:val="%6."/>
+      <w:lvlJc w:val="right"/>
+      <w:pPr>
+        <w:ind w:left="5029" w:hanging="180"/>
+      </w:pPr>
+    </w:lvl>
+    <w:lvl w:ilvl="6" w:tplc="0419000F" w:tentative="1">
+      <w:start w:val="1"/>
+      <w:numFmt w:val="decimal"/>
+      <w:lvlText w:val="%7."/>
+      <w:lvlJc w:val="left"/>
+      <w:pPr>
+        <w:ind w:left="5749" w:hanging="360"/>
+      </w:pPr>
+    </w:lvl>
+    <w:lvl w:ilvl="7" w:tplc="04190019" w:tentative="1">
+      <w:start w:val="1"/>
+      <w:numFmt w:val="lowerLetter"/>
+      <w:lvlText w:val="%8."/>
+      <w:lvlJc w:val="left"/>
+      <w:pPr>
+        <w:ind w:left="6469" w:hanging="360"/>
+      </w:pPr>
+    </w:lvl>
+    <w:lvl w:ilvl="8" w:tplc="0419001B" w:tentative="1">
+      <w:start w:val="1"/>
+      <w:numFmt w:val="lowerRoman"/>
+      <w:lvlText w:val="%9."/>
+      <w:lvlJc w:val="right"/>
+      <w:pPr>
+        <w:ind w:left="7189" w:hanging="180"/>
+      </w:pPr>
+    </w:lvl>
+  </w:abstractNum>
+  <w:abstractNum w:abstractNumId="5" w15:restartNumberingAfterBreak="0">
     <w:nsid w:val="43D91E80"/>
     <w:multiLevelType w:val="hybridMultilevel"/>
     <w:tmpl w:val="AE883AFE"/>
@@ -6869,7 +7252,7 @@
       </w:pPr>
     </w:lvl>
   </w:abstractNum>
-  <w:abstractNum w:abstractNumId="5" w15:restartNumberingAfterBreak="0">
+  <w:abstractNum w:abstractNumId="6" w15:restartNumberingAfterBreak="0">
     <w:nsid w:val="44AB0B1F"/>
     <w:multiLevelType w:val="hybridMultilevel"/>
     <w:tmpl w:val="A4364CCC"/>
@@ -6958,7 +7341,7 @@
       </w:pPr>
     </w:lvl>
   </w:abstractNum>
-  <w:abstractNum w:abstractNumId="6" w15:restartNumberingAfterBreak="0">
+  <w:abstractNum w:abstractNumId="7" w15:restartNumberingAfterBreak="0">
     <w:nsid w:val="45EB014D"/>
     <w:multiLevelType w:val="hybridMultilevel"/>
     <w:tmpl w:val="BB703400"/>
@@ -7047,7 +7430,7 @@
       </w:pPr>
     </w:lvl>
   </w:abstractNum>
-  <w:abstractNum w:abstractNumId="7" w15:restartNumberingAfterBreak="0">
+  <w:abstractNum w:abstractNumId="8" w15:restartNumberingAfterBreak="0">
     <w:nsid w:val="4DE34286"/>
     <w:multiLevelType w:val="hybridMultilevel"/>
     <w:tmpl w:val="9F5E731A"/>
@@ -7136,7 +7519,7 @@
       </w:pPr>
     </w:lvl>
   </w:abstractNum>
-  <w:abstractNum w:abstractNumId="8" w15:restartNumberingAfterBreak="0">
+  <w:abstractNum w:abstractNumId="9" w15:restartNumberingAfterBreak="0">
     <w:nsid w:val="50436979"/>
     <w:multiLevelType w:val="hybridMultilevel"/>
     <w:tmpl w:val="3B94F782"/>
@@ -7225,7 +7608,7 @@
       </w:pPr>
     </w:lvl>
   </w:abstractNum>
-  <w:abstractNum w:abstractNumId="9" w15:restartNumberingAfterBreak="0">
+  <w:abstractNum w:abstractNumId="10" w15:restartNumberingAfterBreak="0">
     <w:nsid w:val="5354135E"/>
     <w:multiLevelType w:val="hybridMultilevel"/>
     <w:tmpl w:val="796A4BF6"/>
@@ -7314,7 +7697,7 @@
       </w:pPr>
     </w:lvl>
   </w:abstractNum>
-  <w:abstractNum w:abstractNumId="10" w15:restartNumberingAfterBreak="0">
+  <w:abstractNum w:abstractNumId="11" w15:restartNumberingAfterBreak="0">
     <w:nsid w:val="6EE34BA6"/>
     <w:multiLevelType w:val="hybridMultilevel"/>
     <w:tmpl w:val="B01A6660"/>
@@ -7403,7 +7786,7 @@
       </w:pPr>
     </w:lvl>
   </w:abstractNum>
-  <w:abstractNum w:abstractNumId="11" w15:restartNumberingAfterBreak="0">
+  <w:abstractNum w:abstractNumId="12" w15:restartNumberingAfterBreak="0">
     <w:nsid w:val="6F7525C7"/>
     <w:multiLevelType w:val="hybridMultilevel"/>
     <w:tmpl w:val="ECB0E002"/>
@@ -7492,7 +7875,7 @@
       </w:pPr>
     </w:lvl>
   </w:abstractNum>
-  <w:abstractNum w:abstractNumId="12" w15:restartNumberingAfterBreak="0">
+  <w:abstractNum w:abstractNumId="13" w15:restartNumberingAfterBreak="0">
     <w:nsid w:val="78147AE5"/>
     <w:multiLevelType w:val="hybridMultilevel"/>
     <w:tmpl w:val="FFDADBFC"/>
@@ -7582,13 +7965,13 @@
     </w:lvl>
   </w:abstractNum>
   <w:num w:numId="1">
-    <w:abstractNumId w:val="4"/>
+    <w:abstractNumId w:val="5"/>
   </w:num>
   <w:num w:numId="2">
     <w:abstractNumId w:val="1"/>
   </w:num>
   <w:num w:numId="3">
-    <w:abstractNumId w:val="12"/>
+    <w:abstractNumId w:val="13"/>
   </w:num>
   <w:num w:numId="4">
     <w:abstractNumId w:val="0"/>
@@ -7597,28 +7980,31 @@
     <w:abstractNumId w:val="3"/>
   </w:num>
   <w:num w:numId="6">
-    <w:abstractNumId w:val="6"/>
+    <w:abstractNumId w:val="7"/>
   </w:num>
   <w:num w:numId="7">
-    <w:abstractNumId w:val="8"/>
+    <w:abstractNumId w:val="9"/>
   </w:num>
   <w:num w:numId="8">
     <w:abstractNumId w:val="2"/>
   </w:num>
   <w:num w:numId="9">
-    <w:abstractNumId w:val="9"/>
+    <w:abstractNumId w:val="10"/>
   </w:num>
   <w:num w:numId="10">
-    <w:abstractNumId w:val="7"/>
+    <w:abstractNumId w:val="8"/>
   </w:num>
   <w:num w:numId="11">
+    <w:abstractNumId w:val="12"/>
+  </w:num>
+  <w:num w:numId="12">
     <w:abstractNumId w:val="11"/>
   </w:num>
-  <w:num w:numId="12">
-    <w:abstractNumId w:val="10"/>
+  <w:num w:numId="13">
+    <w:abstractNumId w:val="6"/>
   </w:num>
-  <w:num w:numId="13">
-    <w:abstractNumId w:val="5"/>
+  <w:num w:numId="14">
+    <w:abstractNumId w:val="4"/>
   </w:num>
 </w:numbering>
 </file>
@@ -7742,6 +8128,7 @@
     <w:lsdException w:name="HTML Sample" w:semiHidden="1" w:unhideWhenUsed="1"/>
     <w:lsdException w:name="HTML Typewriter" w:semiHidden="1" w:unhideWhenUsed="1"/>
     <w:lsdException w:name="HTML Variable" w:semiHidden="1" w:unhideWhenUsed="1"/>
+    <w:lsdException w:name="Normal Table" w:semiHidden="1" w:unhideWhenUsed="1"/>
     <w:lsdException w:name="annotation subject" w:semiHidden="1" w:unhideWhenUsed="1"/>
     <w:lsdException w:name="No List" w:semiHidden="1" w:unhideWhenUsed="1"/>
     <w:lsdException w:name="Outline List 1" w:semiHidden="1" w:unhideWhenUsed="1"/>
@@ -7788,8 +8175,10 @@
     <w:lsdException w:name="Table Subtle 2" w:semiHidden="1" w:unhideWhenUsed="1"/>
     <w:lsdException w:name="Table Web 1" w:semiHidden="1" w:unhideWhenUsed="1"/>
     <w:lsdException w:name="Table Web 2" w:semiHidden="1" w:unhideWhenUsed="1"/>
+    <w:lsdException w:name="Table Web 3" w:semiHidden="1" w:unhideWhenUsed="1"/>
     <w:lsdException w:name="Balloon Text" w:semiHidden="1" w:unhideWhenUsed="1"/>
     <w:lsdException w:name="Table Grid" w:uiPriority="39"/>
+    <w:lsdException w:name="Table Theme" w:semiHidden="1" w:unhideWhenUsed="1"/>
     <w:lsdException w:name="Placeholder Text" w:semiHidden="1"/>
     <w:lsdException w:name="No Spacing" w:uiPriority="1" w:qFormat="1"/>
     <w:lsdException w:name="Light Shading" w:uiPriority="60"/>
@@ -8348,7 +8737,7 @@
 </file>
 
 <file path=customXml/itemProps1.xml><?xml version="1.0" encoding="utf-8"?>
-<ds:datastoreItem xmlns:ds="http://schemas.openxmlformats.org/officeDocument/2006/customXml" ds:itemID="{A50D6782-57E6-4BE3-A854-9268A438FB13}">
+<ds:datastoreItem xmlns:ds="http://schemas.openxmlformats.org/officeDocument/2006/customXml" ds:itemID="{1D41DA9E-DB68-4A64-8F5A-00CA05446102}">
   <ds:schemaRefs>
     <ds:schemaRef ds:uri="http://schemas.openxmlformats.org/officeDocument/2006/bibliography"/>
   </ds:schemaRefs>

</xml_diff>

<commit_message>
Screens and so on
</commit_message>
<xml_diff>
--- a/docs/Записка.docx
+++ b/docs/Записка.docx
@@ -2335,7 +2335,7 @@
             <v:path o:extrusionok="f" gradientshapeok="t" o:connecttype="rect"/>
             <o:lock v:ext="edit" aspectratio="t"/>
           </v:shapetype>
-          <v:shape id="_x0000_i1025" type="#_x0000_t75" style="width:266.25pt;height:300.55pt">
+          <v:shape id="_x0000_i1025" type="#_x0000_t75" style="width:265.6pt;height:300.25pt">
             <v:imagedata r:id="rId7" o:title="ПО"/>
           </v:shape>
         </w:pict>
@@ -4233,7 +4233,7 @@
           <w:szCs w:val="28"/>
         </w:rPr>
         <w:pict>
-          <v:shape id="_x0000_i1026" type="#_x0000_t75" style="width:190.05pt;height:239.45pt">
+          <v:shape id="_x0000_i1026" type="#_x0000_t75" style="width:190.2pt;height:239.1pt">
             <v:imagedata r:id="rId9" o:title="deployment"/>
           </v:shape>
         </w:pict>
@@ -11556,6 +11556,25 @@
           <w:szCs w:val="28"/>
           <w:lang w:val="en-US"/>
         </w:rPr>
+        <w:t xml:space="preserve"> b</w:t>
+      </w:r>
+      <w:r>
+        <w:rPr>
+          <w:rFonts w:ascii="Cambria Math" w:eastAsiaTheme="minorEastAsia" w:hAnsi="Cambria Math" w:cs="Cambria Math"/>
+          <w:sz w:val="28"/>
+          <w:szCs w:val="28"/>
+          <w:vertAlign w:val="subscript"/>
+          <w:lang w:val="en-US"/>
+        </w:rPr>
+        <w:t>1</w:t>
+      </w:r>
+      <w:r>
+        <w:rPr>
+          <w:rFonts w:ascii="Cambria Math" w:eastAsiaTheme="minorEastAsia" w:hAnsi="Cambria Math" w:cs="Cambria Math"/>
+          <w:sz w:val="28"/>
+          <w:szCs w:val="28"/>
+          <w:lang w:val="en-US"/>
+        </w:rPr>
         <w:t xml:space="preserve"> </w:t>
       </w:r>
       <w:r>
@@ -11563,6 +11582,14 @@
           <w:rFonts w:ascii="Cambria Math" w:eastAsiaTheme="minorEastAsia" w:hAnsi="Cambria Math" w:cs="Cambria Math"/>
           <w:sz w:val="28"/>
           <w:szCs w:val="28"/>
+        </w:rPr>
+        <w:t xml:space="preserve">и </w:t>
+      </w:r>
+      <w:r>
+        <w:rPr>
+          <w:rFonts w:ascii="Cambria Math" w:eastAsiaTheme="minorEastAsia" w:hAnsi="Cambria Math" w:cs="Cambria Math"/>
+          <w:sz w:val="28"/>
+          <w:szCs w:val="28"/>
           <w:lang w:val="en-US"/>
         </w:rPr>
         <w:t>b</w:t>
@@ -11575,53 +11602,7 @@
           <w:vertAlign w:val="subscript"/>
           <w:lang w:val="en-US"/>
         </w:rPr>
-        <w:t>1</w:t>
-      </w:r>
-      <w:r>
-        <w:rPr>
-          <w:rFonts w:ascii="Cambria Math" w:eastAsiaTheme="minorEastAsia" w:hAnsi="Cambria Math" w:cs="Cambria Math"/>
-          <w:sz w:val="28"/>
-          <w:szCs w:val="28"/>
-          <w:lang w:val="en-US"/>
-        </w:rPr>
-        <w:t xml:space="preserve"> </w:t>
-      </w:r>
-      <w:r>
-        <w:rPr>
-          <w:rFonts w:ascii="Cambria Math" w:eastAsiaTheme="minorEastAsia" w:hAnsi="Cambria Math" w:cs="Cambria Math"/>
-          <w:sz w:val="28"/>
-          <w:szCs w:val="28"/>
-        </w:rPr>
-        <w:t xml:space="preserve">и </w:t>
-      </w:r>
-      <w:r>
-        <w:rPr>
-          <w:rFonts w:ascii="Cambria Math" w:eastAsiaTheme="minorEastAsia" w:hAnsi="Cambria Math" w:cs="Cambria Math"/>
-          <w:sz w:val="28"/>
-          <w:szCs w:val="28"/>
-          <w:lang w:val="en-US"/>
-        </w:rPr>
-        <w:t>b</w:t>
-      </w:r>
-      <w:r>
-        <w:rPr>
-          <w:rFonts w:ascii="Cambria Math" w:eastAsiaTheme="minorEastAsia" w:hAnsi="Cambria Math" w:cs="Cambria Math"/>
-          <w:sz w:val="28"/>
-          <w:szCs w:val="28"/>
-          <w:vertAlign w:val="subscript"/>
-          <w:lang w:val="en-US"/>
-        </w:rPr>
-        <w:t xml:space="preserve"> </w:t>
-      </w:r>
-      <w:r>
-        <w:rPr>
-          <w:rFonts w:ascii="Cambria Math" w:eastAsiaTheme="minorEastAsia" w:hAnsi="Cambria Math" w:cs="Cambria Math"/>
-          <w:sz w:val="28"/>
-          <w:szCs w:val="28"/>
-          <w:vertAlign w:val="subscript"/>
-          <w:lang w:val="en-US"/>
-        </w:rPr>
-        <w:t>1</w:t>
+        <w:t xml:space="preserve"> 1</w:t>
       </w:r>
       <w:r>
         <w:rPr>
@@ -11843,16 +11824,7 @@
           <w:szCs w:val="28"/>
           <w:lang w:val="en-US"/>
         </w:rPr>
-        <w:t xml:space="preserve"> </w:t>
-      </w:r>
-      <w:r>
-        <w:rPr>
-          <w:rFonts w:ascii="Times New Roman" w:eastAsiaTheme="minorEastAsia" w:hAnsi="Times New Roman" w:cs="Times New Roman"/>
-          <w:sz w:val="28"/>
-          <w:szCs w:val="28"/>
-          <w:lang w:val="en-US"/>
-        </w:rPr>
-        <w:t>b</w:t>
+        <w:t xml:space="preserve"> b</w:t>
       </w:r>
       <w:r>
         <w:rPr>
@@ -11903,16 +11875,7 @@
           <w:szCs w:val="28"/>
           <w:lang w:val="en-US"/>
         </w:rPr>
-        <w:t>x</w:t>
-      </w:r>
-      <w:r>
-        <w:rPr>
-          <w:rFonts w:ascii="Times New Roman" w:eastAsiaTheme="minorEastAsia" w:hAnsi="Times New Roman" w:cs="Times New Roman"/>
-          <w:sz w:val="28"/>
-          <w:szCs w:val="28"/>
-          <w:lang w:val="en-US"/>
-        </w:rPr>
-        <w:t xml:space="preserve"> </w:t>
+        <w:t xml:space="preserve">x </w:t>
       </w:r>
       <w:r>
         <w:rPr>
@@ -11994,7 +11957,16 @@
           <w:szCs w:val="28"/>
           <w:lang w:val="en-US"/>
         </w:rPr>
-        <w:t>x (</w:t>
+        <w:t xml:space="preserve">x (B(x) </w:t>
+      </w:r>
+      <w:r>
+        <w:rPr>
+          <w:rFonts w:ascii="Cambria Math" w:eastAsiaTheme="minorEastAsia" w:hAnsi="Cambria Math" w:cs="Cambria Math"/>
+          <w:sz w:val="28"/>
+          <w:szCs w:val="28"/>
+          <w:lang w:val="en-US"/>
+        </w:rPr>
+        <w:t>⇔</w:t>
       </w:r>
       <w:r>
         <w:rPr>
@@ -12003,7 +11975,32 @@
           <w:szCs w:val="28"/>
           <w:lang w:val="en-US"/>
         </w:rPr>
-        <w:t xml:space="preserve">B(x) </w:t>
+        <w:t xml:space="preserve"> a</w:t>
+      </w:r>
+      <w:r>
+        <w:rPr>
+          <w:rFonts w:ascii="Times New Roman" w:eastAsiaTheme="minorEastAsia" w:hAnsi="Times New Roman" w:cs="Times New Roman"/>
+          <w:sz w:val="28"/>
+          <w:szCs w:val="28"/>
+          <w:vertAlign w:val="subscript"/>
+          <w:lang w:val="en-US"/>
+        </w:rPr>
+        <w:t>1</w:t>
+      </w:r>
+      <w:r>
+        <w:rPr>
+          <w:rFonts w:ascii="Times New Roman" w:eastAsiaTheme="minorEastAsia" w:hAnsi="Times New Roman" w:cs="Times New Roman"/>
+          <w:sz w:val="28"/>
+          <w:szCs w:val="28"/>
+          <w:lang w:val="en-US"/>
+        </w:rPr>
+        <w:t>(x)</w:t>
+      </w:r>
+      <w:r>
+        <w:rPr>
+          <w:rFonts w:ascii="Times New Roman" w:hAnsi="Times New Roman" w:cs="Times New Roman"/>
+        </w:rPr>
+        <w:t xml:space="preserve"> </w:t>
       </w:r>
       <w:r>
         <w:rPr>
@@ -12012,7 +12009,7 @@
           <w:szCs w:val="28"/>
           <w:lang w:val="en-US"/>
         </w:rPr>
-        <w:t>⇔</w:t>
+        <w:t>∧</w:t>
       </w:r>
       <w:r>
         <w:rPr>
@@ -12021,16 +12018,87 @@
           <w:szCs w:val="28"/>
           <w:lang w:val="en-US"/>
         </w:rPr>
+        <w:t xml:space="preserve"> a</w:t>
+      </w:r>
+      <w:r>
+        <w:rPr>
+          <w:rFonts w:ascii="Times New Roman" w:eastAsiaTheme="minorEastAsia" w:hAnsi="Times New Roman" w:cs="Times New Roman"/>
+          <w:sz w:val="28"/>
+          <w:szCs w:val="28"/>
+          <w:vertAlign w:val="subscript"/>
+          <w:lang w:val="en-US"/>
+        </w:rPr>
+        <w:t>2</w:t>
+      </w:r>
+      <w:r>
+        <w:rPr>
+          <w:rFonts w:ascii="Times New Roman" w:eastAsiaTheme="minorEastAsia" w:hAnsi="Times New Roman" w:cs="Times New Roman"/>
+          <w:sz w:val="28"/>
+          <w:szCs w:val="28"/>
+          <w:lang w:val="en-US"/>
+        </w:rPr>
+        <w:t xml:space="preserve">(x) </w:t>
+      </w:r>
+      <w:r>
+        <w:rPr>
+          <w:rFonts w:ascii="Cambria Math" w:eastAsiaTheme="minorEastAsia" w:hAnsi="Cambria Math" w:cs="Cambria Math"/>
+          <w:sz w:val="28"/>
+          <w:szCs w:val="28"/>
+          <w:lang w:val="en-US"/>
+        </w:rPr>
+        <w:t>∧</w:t>
+      </w:r>
+      <w:r>
+        <w:rPr>
+          <w:rFonts w:ascii="Times New Roman" w:eastAsiaTheme="minorEastAsia" w:hAnsi="Times New Roman" w:cs="Times New Roman"/>
+          <w:sz w:val="28"/>
+          <w:szCs w:val="28"/>
+          <w:lang w:val="en-US"/>
+        </w:rPr>
+        <w:t xml:space="preserve"> b</w:t>
+      </w:r>
+      <w:r>
+        <w:rPr>
+          <w:rFonts w:ascii="Times New Roman" w:eastAsiaTheme="minorEastAsia" w:hAnsi="Times New Roman" w:cs="Times New Roman"/>
+          <w:sz w:val="28"/>
+          <w:szCs w:val="28"/>
+          <w:vertAlign w:val="subscript"/>
+          <w:lang w:val="en-US"/>
+        </w:rPr>
+        <w:t>1</w:t>
+      </w:r>
+      <w:r>
+        <w:rPr>
+          <w:rFonts w:ascii="Times New Roman" w:eastAsiaTheme="minorEastAsia" w:hAnsi="Times New Roman" w:cs="Times New Roman"/>
+          <w:sz w:val="28"/>
+          <w:szCs w:val="28"/>
+          <w:lang w:val="en-US"/>
+        </w:rPr>
+        <w:t>(x)</w:t>
+      </w:r>
+      <w:r>
+        <w:rPr>
+          <w:rFonts w:ascii="Times New Roman" w:hAnsi="Times New Roman" w:cs="Times New Roman"/>
+        </w:rPr>
         <w:t xml:space="preserve"> </w:t>
       </w:r>
       <w:r>
         <w:rPr>
+          <w:rFonts w:ascii="Cambria Math" w:eastAsiaTheme="minorEastAsia" w:hAnsi="Cambria Math" w:cs="Cambria Math"/>
+          <w:sz w:val="28"/>
+          <w:szCs w:val="28"/>
+          <w:lang w:val="en-US"/>
+        </w:rPr>
+        <w:t>∧</w:t>
+      </w:r>
+      <w:r>
+        <w:rPr>
           <w:rFonts w:ascii="Times New Roman" w:eastAsiaTheme="minorEastAsia" w:hAnsi="Times New Roman" w:cs="Times New Roman"/>
           <w:sz w:val="28"/>
           <w:szCs w:val="28"/>
           <w:lang w:val="en-US"/>
         </w:rPr>
-        <w:t>a</w:t>
+        <w:t xml:space="preserve"> b</w:t>
       </w:r>
       <w:r>
         <w:rPr>
@@ -12040,7 +12108,7 @@
           <w:vertAlign w:val="subscript"/>
           <w:lang w:val="en-US"/>
         </w:rPr>
-        <w:t>1</w:t>
+        <w:t>2</w:t>
       </w:r>
       <w:r>
         <w:rPr>
@@ -12049,157 +12117,7 @@
           <w:szCs w:val="28"/>
           <w:lang w:val="en-US"/>
         </w:rPr>
-        <w:t>(x)</w:t>
-      </w:r>
-      <w:r>
-        <w:rPr>
-          <w:rFonts w:ascii="Times New Roman" w:hAnsi="Times New Roman" w:cs="Times New Roman"/>
-        </w:rPr>
-        <w:t xml:space="preserve"> </w:t>
-      </w:r>
-      <w:r>
-        <w:rPr>
-          <w:rFonts w:ascii="Cambria Math" w:eastAsiaTheme="minorEastAsia" w:hAnsi="Cambria Math" w:cs="Cambria Math"/>
-          <w:sz w:val="28"/>
-          <w:szCs w:val="28"/>
-          <w:lang w:val="en-US"/>
-        </w:rPr>
-        <w:t>∧</w:t>
-      </w:r>
-      <w:r>
-        <w:rPr>
-          <w:rFonts w:ascii="Times New Roman" w:eastAsiaTheme="minorEastAsia" w:hAnsi="Times New Roman" w:cs="Times New Roman"/>
-          <w:sz w:val="28"/>
-          <w:szCs w:val="28"/>
-          <w:lang w:val="en-US"/>
-        </w:rPr>
-        <w:t xml:space="preserve"> a</w:t>
-      </w:r>
-      <w:r>
-        <w:rPr>
-          <w:rFonts w:ascii="Times New Roman" w:eastAsiaTheme="minorEastAsia" w:hAnsi="Times New Roman" w:cs="Times New Roman"/>
-          <w:sz w:val="28"/>
-          <w:szCs w:val="28"/>
-          <w:vertAlign w:val="subscript"/>
-          <w:lang w:val="en-US"/>
-        </w:rPr>
-        <w:t>2</w:t>
-      </w:r>
-      <w:r>
-        <w:rPr>
-          <w:rFonts w:ascii="Times New Roman" w:eastAsiaTheme="minorEastAsia" w:hAnsi="Times New Roman" w:cs="Times New Roman"/>
-          <w:sz w:val="28"/>
-          <w:szCs w:val="28"/>
-          <w:lang w:val="en-US"/>
-        </w:rPr>
-        <w:t>(x</w:t>
-      </w:r>
-      <w:r>
-        <w:rPr>
-          <w:rFonts w:ascii="Times New Roman" w:eastAsiaTheme="minorEastAsia" w:hAnsi="Times New Roman" w:cs="Times New Roman"/>
-          <w:sz w:val="28"/>
-          <w:szCs w:val="28"/>
-          <w:lang w:val="en-US"/>
-        </w:rPr>
-        <w:t xml:space="preserve">) </w:t>
-      </w:r>
-      <w:r>
-        <w:rPr>
-          <w:rFonts w:ascii="Cambria Math" w:eastAsiaTheme="minorEastAsia" w:hAnsi="Cambria Math" w:cs="Cambria Math"/>
-          <w:sz w:val="28"/>
-          <w:szCs w:val="28"/>
-          <w:lang w:val="en-US"/>
-        </w:rPr>
-        <w:t>∧</w:t>
-      </w:r>
-      <w:r>
-        <w:rPr>
-          <w:rFonts w:ascii="Times New Roman" w:eastAsiaTheme="minorEastAsia" w:hAnsi="Times New Roman" w:cs="Times New Roman"/>
-          <w:sz w:val="28"/>
-          <w:szCs w:val="28"/>
-          <w:lang w:val="en-US"/>
-        </w:rPr>
-        <w:t xml:space="preserve"> </w:t>
-      </w:r>
-      <w:r>
-        <w:rPr>
-          <w:rFonts w:ascii="Times New Roman" w:eastAsiaTheme="minorEastAsia" w:hAnsi="Times New Roman" w:cs="Times New Roman"/>
-          <w:sz w:val="28"/>
-          <w:szCs w:val="28"/>
-          <w:lang w:val="en-US"/>
-        </w:rPr>
-        <w:t>b</w:t>
-      </w:r>
-      <w:r>
-        <w:rPr>
-          <w:rFonts w:ascii="Times New Roman" w:eastAsiaTheme="minorEastAsia" w:hAnsi="Times New Roman" w:cs="Times New Roman"/>
-          <w:sz w:val="28"/>
-          <w:szCs w:val="28"/>
-          <w:vertAlign w:val="subscript"/>
-          <w:lang w:val="en-US"/>
-        </w:rPr>
-        <w:t>1</w:t>
-      </w:r>
-      <w:r>
-        <w:rPr>
-          <w:rFonts w:ascii="Times New Roman" w:eastAsiaTheme="minorEastAsia" w:hAnsi="Times New Roman" w:cs="Times New Roman"/>
-          <w:sz w:val="28"/>
-          <w:szCs w:val="28"/>
-          <w:lang w:val="en-US"/>
-        </w:rPr>
-        <w:t>(x)</w:t>
-      </w:r>
-      <w:r>
-        <w:rPr>
-          <w:rFonts w:ascii="Times New Roman" w:hAnsi="Times New Roman" w:cs="Times New Roman"/>
-        </w:rPr>
-        <w:t xml:space="preserve"> </w:t>
-      </w:r>
-      <w:r>
-        <w:rPr>
-          <w:rFonts w:ascii="Cambria Math" w:eastAsiaTheme="minorEastAsia" w:hAnsi="Cambria Math" w:cs="Cambria Math"/>
-          <w:sz w:val="28"/>
-          <w:szCs w:val="28"/>
-          <w:lang w:val="en-US"/>
-        </w:rPr>
-        <w:t>∧</w:t>
-      </w:r>
-      <w:r>
-        <w:rPr>
-          <w:rFonts w:ascii="Times New Roman" w:eastAsiaTheme="minorEastAsia" w:hAnsi="Times New Roman" w:cs="Times New Roman"/>
-          <w:sz w:val="28"/>
-          <w:szCs w:val="28"/>
-          <w:lang w:val="en-US"/>
-        </w:rPr>
-        <w:t xml:space="preserve"> b</w:t>
-      </w:r>
-      <w:r>
-        <w:rPr>
-          <w:rFonts w:ascii="Times New Roman" w:eastAsiaTheme="minorEastAsia" w:hAnsi="Times New Roman" w:cs="Times New Roman"/>
-          <w:sz w:val="28"/>
-          <w:szCs w:val="28"/>
-          <w:vertAlign w:val="subscript"/>
-          <w:lang w:val="en-US"/>
-        </w:rPr>
-        <w:t>2</w:t>
-      </w:r>
-      <w:r>
-        <w:rPr>
-          <w:rFonts w:ascii="Times New Roman" w:eastAsiaTheme="minorEastAsia" w:hAnsi="Times New Roman" w:cs="Times New Roman"/>
-          <w:sz w:val="28"/>
-          <w:szCs w:val="28"/>
-          <w:lang w:val="en-US"/>
-        </w:rPr>
-        <w:t>(x</w:t>
-      </w:r>
-      <w:r>
-        <w:rPr>
-          <w:rFonts w:ascii="Times New Roman" w:eastAsiaTheme="minorEastAsia" w:hAnsi="Times New Roman" w:cs="Times New Roman"/>
-          <w:sz w:val="28"/>
-          <w:szCs w:val="28"/>
-          <w:lang w:val="en-US"/>
-        </w:rPr>
-        <w:t>))</w:t>
+        <w:t>(x))</w:t>
       </w:r>
     </w:p>
     <w:p>
@@ -12638,25 +12556,14 @@
         </w:rPr>
         <w:t xml:space="preserve">и класс генерации отчетов на языке разметки </w:t>
       </w:r>
-      <w:proofErr w:type="spellStart"/>
-      <w:r>
-        <w:rPr>
-          <w:rFonts w:ascii="Times New Roman" w:hAnsi="Times New Roman" w:cs="Times New Roman"/>
-          <w:sz w:val="28"/>
-          <w:szCs w:val="28"/>
-          <w:lang w:val="en-US"/>
-        </w:rPr>
-        <w:t>TeX</w:t>
-      </w:r>
-      <w:proofErr w:type="spellEnd"/>
-      <w:r>
-        <w:rPr>
-          <w:rFonts w:ascii="Times New Roman" w:hAnsi="Times New Roman" w:cs="Times New Roman"/>
-          <w:sz w:val="28"/>
-          <w:szCs w:val="28"/>
-          <w:lang w:val="en-US"/>
-        </w:rPr>
-        <w:t xml:space="preserve"> </w:t>
+      <w:r>
+        <w:rPr>
+          <w:rFonts w:ascii="Times New Roman" w:hAnsi="Times New Roman" w:cs="Times New Roman"/>
+          <w:sz w:val="28"/>
+          <w:szCs w:val="28"/>
+          <w:lang w:val="en-US"/>
+        </w:rPr>
+        <w:t xml:space="preserve">TeX </w:t>
       </w:r>
       <w:r>
         <w:rPr>
@@ -13274,25 +13181,14 @@
         </w:rPr>
         <w:t xml:space="preserve">, набирающий отчеты в формате </w:t>
       </w:r>
-      <w:proofErr w:type="spellStart"/>
-      <w:r>
-        <w:rPr>
-          <w:rFonts w:ascii="Times New Roman" w:hAnsi="Times New Roman" w:cs="Times New Roman"/>
-          <w:sz w:val="28"/>
-          <w:szCs w:val="28"/>
-          <w:lang w:val="en-US"/>
-        </w:rPr>
-        <w:t>TeX</w:t>
-      </w:r>
-      <w:proofErr w:type="spellEnd"/>
-      <w:r>
-        <w:rPr>
-          <w:rFonts w:ascii="Times New Roman" w:hAnsi="Times New Roman" w:cs="Times New Roman"/>
-          <w:sz w:val="28"/>
-          <w:szCs w:val="28"/>
-          <w:lang w:val="en-US"/>
-        </w:rPr>
-        <w:t xml:space="preserve">, </w:t>
+      <w:r>
+        <w:rPr>
+          <w:rFonts w:ascii="Times New Roman" w:hAnsi="Times New Roman" w:cs="Times New Roman"/>
+          <w:sz w:val="28"/>
+          <w:szCs w:val="28"/>
+          <w:lang w:val="en-US"/>
+        </w:rPr>
+        <w:t xml:space="preserve">TeX, </w:t>
       </w:r>
       <w:proofErr w:type="spellStart"/>
       <w:r>
@@ -14064,23 +13960,7 @@
           <w:sz w:val="28"/>
           <w:szCs w:val="28"/>
         </w:rPr>
-        <w:t>таблице 4.</w:t>
-      </w:r>
-      <w:r>
-        <w:rPr>
-          <w:rFonts w:ascii="Times New Roman" w:hAnsi="Times New Roman" w:cs="Times New Roman"/>
-          <w:sz w:val="28"/>
-          <w:szCs w:val="28"/>
-        </w:rPr>
-        <w:t>2</w:t>
-      </w:r>
-      <w:r>
-        <w:rPr>
-          <w:rFonts w:ascii="Times New Roman" w:hAnsi="Times New Roman" w:cs="Times New Roman"/>
-          <w:sz w:val="28"/>
-          <w:szCs w:val="28"/>
-        </w:rPr>
-        <w:t>,</w:t>
+        <w:t>таблице 4.2,</w:t>
       </w:r>
       <w:r>
         <w:rPr>
@@ -14096,23 +13976,7 @@
           <w:sz w:val="28"/>
           <w:szCs w:val="28"/>
         </w:rPr>
-        <w:t>таблице 4.</w:t>
-      </w:r>
-      <w:r>
-        <w:rPr>
-          <w:rFonts w:ascii="Times New Roman" w:hAnsi="Times New Roman" w:cs="Times New Roman"/>
-          <w:sz w:val="28"/>
-          <w:szCs w:val="28"/>
-        </w:rPr>
-        <w:t>3</w:t>
-      </w:r>
-      <w:r>
-        <w:rPr>
-          <w:rFonts w:ascii="Times New Roman" w:hAnsi="Times New Roman" w:cs="Times New Roman"/>
-          <w:sz w:val="28"/>
-          <w:szCs w:val="28"/>
-        </w:rPr>
-        <w:t>,</w:t>
+        <w:t>таблице 4.3,</w:t>
       </w:r>
       <w:r>
         <w:rPr>
@@ -14128,23 +13992,7 @@
           <w:sz w:val="28"/>
           <w:szCs w:val="28"/>
         </w:rPr>
-        <w:t>таблице 4.</w:t>
-      </w:r>
-      <w:r>
-        <w:rPr>
-          <w:rFonts w:ascii="Times New Roman" w:hAnsi="Times New Roman" w:cs="Times New Roman"/>
-          <w:sz w:val="28"/>
-          <w:szCs w:val="28"/>
-        </w:rPr>
-        <w:t>4</w:t>
-      </w:r>
-      <w:r>
-        <w:rPr>
-          <w:rFonts w:ascii="Times New Roman" w:hAnsi="Times New Roman" w:cs="Times New Roman"/>
-          <w:sz w:val="28"/>
-          <w:szCs w:val="28"/>
-        </w:rPr>
-        <w:t>,</w:t>
+        <w:t>таблице 4.4,</w:t>
       </w:r>
       <w:r>
         <w:rPr>
@@ -14160,23 +14008,7 @@
           <w:sz w:val="28"/>
           <w:szCs w:val="28"/>
         </w:rPr>
-        <w:t>таблице 4.</w:t>
-      </w:r>
-      <w:r>
-        <w:rPr>
-          <w:rFonts w:ascii="Times New Roman" w:hAnsi="Times New Roman" w:cs="Times New Roman"/>
-          <w:sz w:val="28"/>
-          <w:szCs w:val="28"/>
-        </w:rPr>
-        <w:t>5</w:t>
-      </w:r>
-      <w:r>
-        <w:rPr>
-          <w:rFonts w:ascii="Times New Roman" w:hAnsi="Times New Roman" w:cs="Times New Roman"/>
-          <w:sz w:val="28"/>
-          <w:szCs w:val="28"/>
-        </w:rPr>
-        <w:t>,</w:t>
+        <w:t>таблице 4.5,</w:t>
       </w:r>
       <w:r>
         <w:rPr>
@@ -14192,23 +14024,7 @@
           <w:sz w:val="28"/>
           <w:szCs w:val="28"/>
         </w:rPr>
-        <w:t>таблице 4.</w:t>
-      </w:r>
-      <w:r>
-        <w:rPr>
-          <w:rFonts w:ascii="Times New Roman" w:hAnsi="Times New Roman" w:cs="Times New Roman"/>
-          <w:sz w:val="28"/>
-          <w:szCs w:val="28"/>
-        </w:rPr>
-        <w:t>6</w:t>
-      </w:r>
-      <w:r>
-        <w:rPr>
-          <w:rFonts w:ascii="Times New Roman" w:hAnsi="Times New Roman" w:cs="Times New Roman"/>
-          <w:sz w:val="28"/>
-          <w:szCs w:val="28"/>
-        </w:rPr>
-        <w:t>,</w:t>
+        <w:t>таблице 4.6,</w:t>
       </w:r>
       <w:r>
         <w:rPr>
@@ -14224,23 +14040,7 @@
           <w:sz w:val="28"/>
           <w:szCs w:val="28"/>
         </w:rPr>
-        <w:t>таблице 4.</w:t>
-      </w:r>
-      <w:r>
-        <w:rPr>
-          <w:rFonts w:ascii="Times New Roman" w:hAnsi="Times New Roman" w:cs="Times New Roman"/>
-          <w:sz w:val="28"/>
-          <w:szCs w:val="28"/>
-        </w:rPr>
-        <w:t>7</w:t>
-      </w:r>
-      <w:r>
-        <w:rPr>
-          <w:rFonts w:ascii="Times New Roman" w:hAnsi="Times New Roman" w:cs="Times New Roman"/>
-          <w:sz w:val="28"/>
-          <w:szCs w:val="28"/>
-        </w:rPr>
-        <w:t>,</w:t>
+        <w:t>таблице 4.7,</w:t>
       </w:r>
       <w:r>
         <w:rPr>
@@ -14256,23 +14056,7 @@
           <w:sz w:val="28"/>
           <w:szCs w:val="28"/>
         </w:rPr>
-        <w:t>таблице 4.</w:t>
-      </w:r>
-      <w:r>
-        <w:rPr>
-          <w:rFonts w:ascii="Times New Roman" w:hAnsi="Times New Roman" w:cs="Times New Roman"/>
-          <w:sz w:val="28"/>
-          <w:szCs w:val="28"/>
-        </w:rPr>
-        <w:t>8</w:t>
-      </w:r>
-      <w:r>
-        <w:rPr>
-          <w:rFonts w:ascii="Times New Roman" w:hAnsi="Times New Roman" w:cs="Times New Roman"/>
-          <w:sz w:val="28"/>
-          <w:szCs w:val="28"/>
-        </w:rPr>
-        <w:t>,</w:t>
+        <w:t>таблице 4.8,</w:t>
       </w:r>
       <w:r>
         <w:rPr>
@@ -14288,23 +14072,7 @@
           <w:sz w:val="28"/>
           <w:szCs w:val="28"/>
         </w:rPr>
-        <w:t>таблице 4.</w:t>
-      </w:r>
-      <w:r>
-        <w:rPr>
-          <w:rFonts w:ascii="Times New Roman" w:hAnsi="Times New Roman" w:cs="Times New Roman"/>
-          <w:sz w:val="28"/>
-          <w:szCs w:val="28"/>
-        </w:rPr>
-        <w:t>9</w:t>
-      </w:r>
-      <w:r>
-        <w:rPr>
-          <w:rFonts w:ascii="Times New Roman" w:hAnsi="Times New Roman" w:cs="Times New Roman"/>
-          <w:sz w:val="28"/>
-          <w:szCs w:val="28"/>
-        </w:rPr>
-        <w:t>,</w:t>
+        <w:t>таблице 4.9,</w:t>
       </w:r>
       <w:r>
         <w:rPr>
@@ -14320,23 +14088,7 @@
           <w:sz w:val="28"/>
           <w:szCs w:val="28"/>
         </w:rPr>
-        <w:t>таблице 4.</w:t>
-      </w:r>
-      <w:r>
-        <w:rPr>
-          <w:rFonts w:ascii="Times New Roman" w:hAnsi="Times New Roman" w:cs="Times New Roman"/>
-          <w:sz w:val="28"/>
-          <w:szCs w:val="28"/>
-        </w:rPr>
-        <w:t>10</w:t>
-      </w:r>
-      <w:r>
-        <w:rPr>
-          <w:rFonts w:ascii="Times New Roman" w:hAnsi="Times New Roman" w:cs="Times New Roman"/>
-          <w:sz w:val="28"/>
-          <w:szCs w:val="28"/>
-        </w:rPr>
-        <w:t>,</w:t>
+        <w:t>таблице 4.10,</w:t>
       </w:r>
       <w:r>
         <w:rPr>
@@ -14352,15 +14104,7 @@
           <w:sz w:val="28"/>
           <w:szCs w:val="28"/>
         </w:rPr>
-        <w:t>таблице 4.1</w:t>
-      </w:r>
-      <w:r>
-        <w:rPr>
-          <w:rFonts w:ascii="Times New Roman" w:hAnsi="Times New Roman" w:cs="Times New Roman"/>
-          <w:sz w:val="28"/>
-          <w:szCs w:val="28"/>
-        </w:rPr>
-        <w:t>1.</w:t>
+        <w:t>таблице 4.11.</w:t>
       </w:r>
     </w:p>
     <w:p>
@@ -15459,17 +15203,7 @@
                 <w:highlight w:val="white"/>
                 <w:lang w:val="en-US" w:eastAsia="ru-RU"/>
               </w:rPr>
-              <w:t xml:space="preserve"> </w:t>
-            </w:r>
-            <w:r>
-              <w:rPr>
-                <w:rFonts w:ascii="Times New Roman" w:eastAsiaTheme="minorEastAsia" w:hAnsi="Times New Roman" w:cs="Times New Roman"/>
-                <w:sz w:val="24"/>
-                <w:szCs w:val="24"/>
-                <w:highlight w:val="white"/>
-                <w:lang w:val="en-US" w:eastAsia="ru-RU"/>
-              </w:rPr>
-              <w:t>(Id),</w:t>
+              <w:t xml:space="preserve"> (Id),</w:t>
             </w:r>
           </w:p>
           <w:p>
@@ -15929,16 +15663,7 @@
           <w:szCs w:val="28"/>
           <w:lang w:val="en-US"/>
         </w:rPr>
-        <w:t>Characteristic</w:t>
-      </w:r>
-      <w:r>
-        <w:rPr>
-          <w:rFonts w:ascii="Times New Roman" w:hAnsi="Times New Roman" w:cs="Times New Roman"/>
-          <w:sz w:val="28"/>
-          <w:szCs w:val="28"/>
-          <w:lang w:val="en-US"/>
-        </w:rPr>
-        <w:t>s</w:t>
+        <w:t>Characteristics</w:t>
       </w:r>
       <w:r>
         <w:rPr>
@@ -19254,17 +18979,7 @@
                 <w:highlight w:val="white"/>
                 <w:lang w:val="en-US" w:eastAsia="ru-RU"/>
               </w:rPr>
-              <w:t xml:space="preserve"> </w:t>
-            </w:r>
-            <w:r>
-              <w:rPr>
-                <w:rFonts w:ascii="Times New Roman" w:eastAsiaTheme="minorEastAsia" w:hAnsi="Times New Roman" w:cs="Times New Roman"/>
-                <w:sz w:val="24"/>
-                <w:szCs w:val="24"/>
-                <w:highlight w:val="white"/>
-                <w:lang w:val="en-US" w:eastAsia="ru-RU"/>
-              </w:rPr>
-              <w:t>(Id),</w:t>
+              <w:t xml:space="preserve"> (Id),</w:t>
             </w:r>
           </w:p>
           <w:p>
@@ -19346,16 +19061,7 @@
                 <w:szCs w:val="24"/>
                 <w:lang w:val="en-US"/>
               </w:rPr>
-              <w:t>Storage</w:t>
-            </w:r>
-            <w:r>
-              <w:rPr>
-                <w:rFonts w:ascii="Times New Roman" w:hAnsi="Times New Roman" w:cs="Times New Roman"/>
-                <w:sz w:val="24"/>
-                <w:szCs w:val="24"/>
-                <w:lang w:val="en-US"/>
-              </w:rPr>
-              <w:t>Id</w:t>
+              <w:t>StorageId</w:t>
             </w:r>
             <w:proofErr w:type="spellEnd"/>
           </w:p>
@@ -19435,17 +19141,7 @@
                 <w:highlight w:val="white"/>
                 <w:lang w:val="en-US" w:eastAsia="ru-RU"/>
               </w:rPr>
-              <w:t xml:space="preserve"> </w:t>
-            </w:r>
-            <w:r>
-              <w:rPr>
-                <w:rFonts w:ascii="Times New Roman" w:eastAsiaTheme="minorEastAsia" w:hAnsi="Times New Roman" w:cs="Times New Roman"/>
-                <w:sz w:val="24"/>
-                <w:szCs w:val="24"/>
-                <w:highlight w:val="white"/>
-                <w:lang w:val="en-US" w:eastAsia="ru-RU"/>
-              </w:rPr>
-              <w:t>(Id),</w:t>
+              <w:t xml:space="preserve"> (Id),</w:t>
             </w:r>
           </w:p>
           <w:p>
@@ -19750,16 +19446,7 @@
                 <w:szCs w:val="24"/>
                 <w:lang w:val="en-US"/>
               </w:rPr>
-              <w:t>Commodity</w:t>
-            </w:r>
-            <w:r>
-              <w:rPr>
-                <w:rFonts w:ascii="Times New Roman" w:hAnsi="Times New Roman" w:cs="Times New Roman"/>
-                <w:sz w:val="24"/>
-                <w:szCs w:val="24"/>
-                <w:lang w:val="en-US"/>
-              </w:rPr>
-              <w:t>Id</w:t>
+              <w:t>CommodityId</w:t>
             </w:r>
             <w:proofErr w:type="spellEnd"/>
           </w:p>
@@ -19847,17 +19534,7 @@
                 <w:highlight w:val="white"/>
                 <w:lang w:val="en-US" w:eastAsia="ru-RU"/>
               </w:rPr>
-              <w:t xml:space="preserve"> </w:t>
-            </w:r>
-            <w:r>
-              <w:rPr>
-                <w:rFonts w:ascii="Times New Roman" w:eastAsiaTheme="minorEastAsia" w:hAnsi="Times New Roman" w:cs="Times New Roman"/>
-                <w:sz w:val="24"/>
-                <w:szCs w:val="24"/>
-                <w:highlight w:val="white"/>
-                <w:lang w:val="en-US" w:eastAsia="ru-RU"/>
-              </w:rPr>
-              <w:t>(Id),</w:t>
+              <w:t xml:space="preserve"> (Id),</w:t>
             </w:r>
           </w:p>
           <w:p>
@@ -21350,17 +21027,7 @@
                 <w:highlight w:val="white"/>
                 <w:lang w:val="en-US" w:eastAsia="ru-RU"/>
               </w:rPr>
-              <w:t xml:space="preserve"> </w:t>
-            </w:r>
-            <w:r>
-              <w:rPr>
-                <w:rFonts w:ascii="Times New Roman" w:eastAsiaTheme="minorEastAsia" w:hAnsi="Times New Roman" w:cs="Times New Roman"/>
-                <w:sz w:val="24"/>
-                <w:szCs w:val="24"/>
-                <w:highlight w:val="white"/>
-                <w:lang w:val="en-US" w:eastAsia="ru-RU"/>
-              </w:rPr>
-              <w:t>(Id),</w:t>
+              <w:t xml:space="preserve"> (Id),</w:t>
             </w:r>
           </w:p>
           <w:p>
@@ -21452,25 +21119,7 @@
                 <w:szCs w:val="24"/>
                 <w:lang w:val="en-US"/>
               </w:rPr>
-              <w:t>Storage</w:t>
-            </w:r>
-            <w:r>
-              <w:rPr>
-                <w:rFonts w:ascii="Times New Roman" w:hAnsi="Times New Roman" w:cs="Times New Roman"/>
-                <w:sz w:val="24"/>
-                <w:szCs w:val="24"/>
-                <w:lang w:val="en-US"/>
-              </w:rPr>
-              <w:t>B</w:t>
-            </w:r>
-            <w:r>
-              <w:rPr>
-                <w:rFonts w:ascii="Times New Roman" w:hAnsi="Times New Roman" w:cs="Times New Roman"/>
-                <w:sz w:val="24"/>
-                <w:szCs w:val="24"/>
-                <w:lang w:val="en-US"/>
-              </w:rPr>
-              <w:t>Id</w:t>
+              <w:t>StorageBId</w:t>
             </w:r>
             <w:proofErr w:type="spellEnd"/>
           </w:p>
@@ -21550,17 +21199,7 @@
                 <w:highlight w:val="white"/>
                 <w:lang w:val="en-US" w:eastAsia="ru-RU"/>
               </w:rPr>
-              <w:t xml:space="preserve"> </w:t>
-            </w:r>
-            <w:r>
-              <w:rPr>
-                <w:rFonts w:ascii="Times New Roman" w:eastAsiaTheme="minorEastAsia" w:hAnsi="Times New Roman" w:cs="Times New Roman"/>
-                <w:sz w:val="24"/>
-                <w:szCs w:val="24"/>
-                <w:highlight w:val="white"/>
-                <w:lang w:val="en-US" w:eastAsia="ru-RU"/>
-              </w:rPr>
-              <w:t>(Id),</w:t>
+              <w:t xml:space="preserve"> (Id),</w:t>
             </w:r>
           </w:p>
           <w:p>
@@ -22178,7 +21817,7 @@
                 <w:szCs w:val="24"/>
                 <w:lang w:val="en-US"/>
               </w:rPr>
-              <w:t>xx.xx,yy.yy,zz.zz</w:t>
+              <w:t>xx.xx,yy.yy</w:t>
             </w:r>
             <w:proofErr w:type="spellEnd"/>
             <w:r>
@@ -22489,16 +22128,7 @@
           <w:szCs w:val="28"/>
           <w:lang w:val="en-US"/>
         </w:rPr>
-        <w:t>Commodities</w:t>
-      </w:r>
-      <w:r>
-        <w:rPr>
-          <w:rFonts w:ascii="Times New Roman" w:hAnsi="Times New Roman" w:cs="Times New Roman"/>
-          <w:sz w:val="28"/>
-          <w:szCs w:val="28"/>
-          <w:lang w:val="en-US"/>
-        </w:rPr>
-        <w:t>InCharts</w:t>
+        <w:t>CommoditiesInCharts</w:t>
       </w:r>
       <w:proofErr w:type="spellEnd"/>
       <w:r>
@@ -22742,17 +22372,7 @@
                 <w:highlight w:val="white"/>
                 <w:lang w:val="en-US" w:eastAsia="ru-RU"/>
               </w:rPr>
-              <w:t xml:space="preserve"> </w:t>
-            </w:r>
-            <w:r>
-              <w:rPr>
-                <w:rFonts w:ascii="Times New Roman" w:eastAsiaTheme="minorEastAsia" w:hAnsi="Times New Roman" w:cs="Times New Roman"/>
-                <w:sz w:val="24"/>
-                <w:szCs w:val="24"/>
-                <w:highlight w:val="white"/>
-                <w:lang w:val="en-US" w:eastAsia="ru-RU"/>
-              </w:rPr>
-              <w:t>(Id),</w:t>
+              <w:t xml:space="preserve"> (Id),</w:t>
             </w:r>
           </w:p>
           <w:p>
@@ -22950,17 +22570,7 @@
                 <w:highlight w:val="white"/>
                 <w:lang w:val="en-US" w:eastAsia="ru-RU"/>
               </w:rPr>
-              <w:t xml:space="preserve"> </w:t>
-            </w:r>
-            <w:r>
-              <w:rPr>
-                <w:rFonts w:ascii="Times New Roman" w:eastAsiaTheme="minorEastAsia" w:hAnsi="Times New Roman" w:cs="Times New Roman"/>
-                <w:sz w:val="24"/>
-                <w:szCs w:val="24"/>
-                <w:highlight w:val="white"/>
-                <w:lang w:val="en-US" w:eastAsia="ru-RU"/>
-              </w:rPr>
-              <w:t>(Id),</w:t>
+              <w:t xml:space="preserve"> (Id),</w:t>
             </w:r>
           </w:p>
           <w:p>
@@ -24175,7 +23785,7 @@
                 <w:szCs w:val="24"/>
                 <w:lang w:val="en-US"/>
               </w:rPr>
-              <w:t>xx.xx,yy.yy,zz.zz</w:t>
+              <w:t>xx.xx,yy.yy</w:t>
             </w:r>
             <w:proofErr w:type="spellEnd"/>
             <w:r>
@@ -24392,27 +24002,7 @@
                 <w:highlight w:val="white"/>
                 <w:lang w:val="en-US" w:eastAsia="ru-RU"/>
               </w:rPr>
-              <w:t xml:space="preserve">FOREIGN KEY REFERENCES </w:t>
-            </w:r>
-            <w:r>
-              <w:rPr>
-                <w:rFonts w:ascii="Times New Roman" w:eastAsiaTheme="minorEastAsia" w:hAnsi="Times New Roman" w:cs="Times New Roman"/>
-                <w:sz w:val="24"/>
-                <w:szCs w:val="24"/>
-                <w:highlight w:val="white"/>
-                <w:lang w:val="en-US" w:eastAsia="ru-RU"/>
-              </w:rPr>
-              <w:t>Storages</w:t>
-            </w:r>
-            <w:r>
-              <w:rPr>
-                <w:rFonts w:ascii="Times New Roman" w:eastAsiaTheme="minorEastAsia" w:hAnsi="Times New Roman" w:cs="Times New Roman"/>
-                <w:sz w:val="24"/>
-                <w:szCs w:val="24"/>
-                <w:highlight w:val="white"/>
-                <w:lang w:val="en-US" w:eastAsia="ru-RU"/>
-              </w:rPr>
-              <w:t>(Id),</w:t>
+              <w:t>FOREIGN KEY REFERENCES Storages(Id),</w:t>
             </w:r>
           </w:p>
           <w:p>
@@ -24473,17 +24063,7 @@
                 <w:sz w:val="24"/>
                 <w:szCs w:val="24"/>
               </w:rPr>
-              <w:t>Главный с</w:t>
-            </w:r>
-            <w:bookmarkStart w:id="0" w:name="_GoBack"/>
-            <w:bookmarkEnd w:id="0"/>
-            <w:r>
-              <w:rPr>
-                <w:rFonts w:ascii="Times New Roman" w:hAnsi="Times New Roman" w:cs="Times New Roman"/>
-                <w:sz w:val="24"/>
-                <w:szCs w:val="24"/>
-              </w:rPr>
-              <w:t>клад, привязанный к данному магазину</w:t>
+              <w:t>Главный склад, привязанный к данному магазину</w:t>
             </w:r>
           </w:p>
         </w:tc>
@@ -24616,6 +24196,2641 @@
           <w:lang w:val="en-US"/>
         </w:rPr>
       </w:pPr>
+    </w:p>
+    <w:p>
+      <w:pPr>
+        <w:spacing w:line="360" w:lineRule="auto"/>
+        <w:rPr>
+          <w:rFonts w:ascii="Times New Roman" w:hAnsi="Times New Roman" w:cs="Times New Roman"/>
+          <w:sz w:val="28"/>
+          <w:szCs w:val="28"/>
+          <w:lang w:val="en-US"/>
+        </w:rPr>
+      </w:pPr>
+    </w:p>
+    <w:p>
+      <w:pPr>
+        <w:spacing w:line="360" w:lineRule="auto"/>
+        <w:rPr>
+          <w:rFonts w:ascii="Times New Roman" w:hAnsi="Times New Roman" w:cs="Times New Roman"/>
+          <w:sz w:val="28"/>
+          <w:szCs w:val="28"/>
+          <w:lang w:val="en-US"/>
+        </w:rPr>
+      </w:pPr>
+      <w:r>
+        <w:rPr>
+          <w:rFonts w:ascii="Times New Roman" w:hAnsi="Times New Roman" w:cs="Times New Roman"/>
+          <w:sz w:val="28"/>
+          <w:szCs w:val="28"/>
+          <w:lang w:val="en-US"/>
+        </w:rPr>
+        <w:t xml:space="preserve">4.5 </w:t>
+      </w:r>
+      <w:proofErr w:type="spellStart"/>
+      <w:r>
+        <w:rPr>
+          <w:rFonts w:ascii="Times New Roman" w:hAnsi="Times New Roman" w:cs="Times New Roman"/>
+          <w:sz w:val="28"/>
+          <w:szCs w:val="28"/>
+          <w:lang w:val="en-US"/>
+        </w:rPr>
+        <w:t>Описание</w:t>
+      </w:r>
+      <w:proofErr w:type="spellEnd"/>
+      <w:r>
+        <w:rPr>
+          <w:rFonts w:ascii="Times New Roman" w:hAnsi="Times New Roman" w:cs="Times New Roman"/>
+          <w:sz w:val="28"/>
+          <w:szCs w:val="28"/>
+          <w:lang w:val="en-US"/>
+        </w:rPr>
+        <w:t xml:space="preserve"> </w:t>
+      </w:r>
+      <w:proofErr w:type="spellStart"/>
+      <w:r>
+        <w:rPr>
+          <w:rFonts w:ascii="Times New Roman" w:hAnsi="Times New Roman" w:cs="Times New Roman"/>
+          <w:sz w:val="28"/>
+          <w:szCs w:val="28"/>
+          <w:lang w:val="en-US"/>
+        </w:rPr>
+        <w:t>программной</w:t>
+      </w:r>
+      <w:proofErr w:type="spellEnd"/>
+      <w:r>
+        <w:rPr>
+          <w:rFonts w:ascii="Times New Roman" w:hAnsi="Times New Roman" w:cs="Times New Roman"/>
+          <w:sz w:val="28"/>
+          <w:szCs w:val="28"/>
+          <w:lang w:val="en-US"/>
+        </w:rPr>
+        <w:t xml:space="preserve"> </w:t>
+      </w:r>
+      <w:proofErr w:type="spellStart"/>
+      <w:r>
+        <w:rPr>
+          <w:rFonts w:ascii="Times New Roman" w:hAnsi="Times New Roman" w:cs="Times New Roman"/>
+          <w:sz w:val="28"/>
+          <w:szCs w:val="28"/>
+          <w:lang w:val="en-US"/>
+        </w:rPr>
+        <w:t>реализации</w:t>
+      </w:r>
+      <w:proofErr w:type="spellEnd"/>
+      <w:r>
+        <w:rPr>
+          <w:rFonts w:ascii="Times New Roman" w:hAnsi="Times New Roman" w:cs="Times New Roman"/>
+          <w:sz w:val="28"/>
+          <w:szCs w:val="28"/>
+          <w:lang w:val="en-US"/>
+        </w:rPr>
+        <w:t xml:space="preserve">  </w:t>
+      </w:r>
+    </w:p>
+    <w:p>
+      <w:pPr>
+        <w:spacing w:line="360" w:lineRule="auto"/>
+        <w:rPr>
+          <w:rFonts w:ascii="Times New Roman" w:hAnsi="Times New Roman" w:cs="Times New Roman"/>
+          <w:sz w:val="28"/>
+          <w:szCs w:val="28"/>
+          <w:lang w:val="en-US"/>
+        </w:rPr>
+      </w:pPr>
+    </w:p>
+    <w:p>
+      <w:pPr>
+        <w:spacing w:line="360" w:lineRule="auto"/>
+        <w:rPr>
+          <w:rFonts w:ascii="Times New Roman" w:hAnsi="Times New Roman" w:cs="Times New Roman"/>
+          <w:sz w:val="28"/>
+          <w:szCs w:val="28"/>
+          <w:lang w:val="en-US"/>
+        </w:rPr>
+      </w:pPr>
+    </w:p>
+    <w:p>
+      <w:pPr>
+        <w:spacing w:line="360" w:lineRule="auto"/>
+        <w:rPr>
+          <w:rFonts w:ascii="Times New Roman" w:hAnsi="Times New Roman" w:cs="Times New Roman"/>
+          <w:sz w:val="28"/>
+          <w:szCs w:val="28"/>
+        </w:rPr>
+      </w:pPr>
+      <w:r>
+        <w:rPr>
+          <w:rFonts w:ascii="Times New Roman" w:hAnsi="Times New Roman" w:cs="Times New Roman"/>
+          <w:sz w:val="28"/>
+          <w:szCs w:val="28"/>
+        </w:rPr>
+        <w:t>При первом запуске программы открывается обзор всех товаров (рисунок 4.</w:t>
+      </w:r>
+      <w:r>
+        <w:rPr>
+          <w:rFonts w:ascii="Times New Roman" w:hAnsi="Times New Roman" w:cs="Times New Roman"/>
+          <w:sz w:val="28"/>
+          <w:szCs w:val="28"/>
+        </w:rPr>
+        <w:t>2</w:t>
+      </w:r>
+      <w:r>
+        <w:rPr>
+          <w:rFonts w:ascii="Times New Roman" w:hAnsi="Times New Roman" w:cs="Times New Roman"/>
+          <w:sz w:val="28"/>
+          <w:szCs w:val="28"/>
+        </w:rPr>
+        <w:t>). Отсюда можно добавить товар в корзину, просматривать категории товаров, перейти к детальному обзору товара, сменить язык.</w:t>
+      </w:r>
+      <w:r>
+        <w:rPr>
+          <w:rFonts w:ascii="Times New Roman" w:hAnsi="Times New Roman" w:cs="Times New Roman"/>
+          <w:sz w:val="28"/>
+          <w:szCs w:val="28"/>
+        </w:rPr>
+        <w:t xml:space="preserve"> Администратор может добавить товар к категории.</w:t>
+      </w:r>
+    </w:p>
+    <w:p>
+      <w:pPr>
+        <w:spacing w:line="360" w:lineRule="auto"/>
+        <w:jc w:val="center"/>
+        <w:rPr>
+          <w:noProof/>
+          <w:lang w:eastAsia="ru-RU"/>
+        </w:rPr>
+      </w:pPr>
+    </w:p>
+    <w:p>
+      <w:pPr>
+        <w:spacing w:line="360" w:lineRule="auto"/>
+        <w:jc w:val="center"/>
+        <w:rPr>
+          <w:noProof/>
+          <w:lang w:eastAsia="ru-RU"/>
+        </w:rPr>
+      </w:pPr>
+    </w:p>
+    <w:p>
+      <w:pPr>
+        <w:spacing w:line="360" w:lineRule="auto"/>
+        <w:jc w:val="center"/>
+        <w:rPr>
+          <w:rFonts w:ascii="Times New Roman" w:hAnsi="Times New Roman" w:cs="Times New Roman"/>
+          <w:sz w:val="28"/>
+          <w:szCs w:val="28"/>
+        </w:rPr>
+      </w:pPr>
+      <w:r>
+        <w:rPr>
+          <w:noProof/>
+          <w:lang w:eastAsia="ru-RU"/>
+        </w:rPr>
+        <w:drawing>
+          <wp:inline distT="0" distB="0" distL="0" distR="0" wp14:anchorId="5106A09E" wp14:editId="793CEF0D">
+            <wp:extent cx="5283165" cy="3481366"/>
+            <wp:effectExtent l="0" t="0" r="0" b="5080"/>
+            <wp:docPr id="9" name="Рисунок 9"/>
+            <wp:cNvGraphicFramePr>
+              <a:graphicFrameLocks xmlns:a="http://schemas.openxmlformats.org/drawingml/2006/main" noChangeAspect="1"/>
+            </wp:cNvGraphicFramePr>
+            <a:graphic xmlns:a="http://schemas.openxmlformats.org/drawingml/2006/main">
+              <a:graphicData uri="http://schemas.openxmlformats.org/drawingml/2006/picture">
+                <pic:pic xmlns:pic="http://schemas.openxmlformats.org/drawingml/2006/picture">
+                  <pic:nvPicPr>
+                    <pic:cNvPr id="1" name=""/>
+                    <pic:cNvPicPr/>
+                  </pic:nvPicPr>
+                  <pic:blipFill rotWithShape="1">
+                    <a:blip r:embed="rId12"/>
+                    <a:srcRect l="53184" t="5575" r="11627" b="29786"/>
+                    <a:stretch/>
+                  </pic:blipFill>
+                  <pic:spPr bwMode="auto">
+                    <a:xfrm>
+                      <a:off x="0" y="0"/>
+                      <a:ext cx="5304324" cy="3495309"/>
+                    </a:xfrm>
+                    <a:prstGeom prst="rect">
+                      <a:avLst/>
+                    </a:prstGeom>
+                    <a:ln>
+                      <a:noFill/>
+                    </a:ln>
+                    <a:extLst>
+                      <a:ext uri="{53640926-AAD7-44D8-BBD7-CCE9431645EC}">
+                        <a14:shadowObscured xmlns:a14="http://schemas.microsoft.com/office/drawing/2010/main"/>
+                      </a:ext>
+                    </a:extLst>
+                  </pic:spPr>
+                </pic:pic>
+              </a:graphicData>
+            </a:graphic>
+          </wp:inline>
+        </w:drawing>
+      </w:r>
+    </w:p>
+    <w:p>
+      <w:pPr>
+        <w:spacing w:line="360" w:lineRule="auto"/>
+        <w:jc w:val="center"/>
+        <w:rPr>
+          <w:rFonts w:ascii="Times New Roman" w:hAnsi="Times New Roman" w:cs="Times New Roman"/>
+          <w:sz w:val="28"/>
+          <w:szCs w:val="28"/>
+        </w:rPr>
+      </w:pPr>
+    </w:p>
+    <w:p>
+      <w:pPr>
+        <w:spacing w:line="360" w:lineRule="auto"/>
+        <w:jc w:val="center"/>
+        <w:rPr>
+          <w:rFonts w:ascii="Times New Roman" w:hAnsi="Times New Roman" w:cs="Times New Roman"/>
+          <w:sz w:val="28"/>
+          <w:szCs w:val="28"/>
+        </w:rPr>
+      </w:pPr>
+      <w:proofErr w:type="spellStart"/>
+      <w:r>
+        <w:rPr>
+          <w:rFonts w:ascii="Times New Roman" w:hAnsi="Times New Roman" w:cs="Times New Roman"/>
+          <w:sz w:val="28"/>
+          <w:szCs w:val="28"/>
+          <w:lang w:val="en-US"/>
+        </w:rPr>
+        <w:t>Рисунок</w:t>
+      </w:r>
+      <w:proofErr w:type="spellEnd"/>
+      <w:r>
+        <w:rPr>
+          <w:rFonts w:ascii="Times New Roman" w:hAnsi="Times New Roman" w:cs="Times New Roman"/>
+          <w:sz w:val="28"/>
+          <w:szCs w:val="28"/>
+          <w:lang w:val="en-US"/>
+        </w:rPr>
+        <w:t xml:space="preserve"> 4.</w:t>
+      </w:r>
+      <w:r>
+        <w:rPr>
+          <w:rFonts w:ascii="Times New Roman" w:hAnsi="Times New Roman" w:cs="Times New Roman"/>
+          <w:sz w:val="28"/>
+          <w:szCs w:val="28"/>
+        </w:rPr>
+        <w:t>2</w:t>
+      </w:r>
+      <w:r>
+        <w:rPr>
+          <w:rFonts w:ascii="Times New Roman" w:hAnsi="Times New Roman" w:cs="Times New Roman"/>
+          <w:sz w:val="28"/>
+          <w:szCs w:val="28"/>
+          <w:lang w:val="en-US"/>
+        </w:rPr>
+        <w:t xml:space="preserve"> – </w:t>
+      </w:r>
+      <w:r>
+        <w:rPr>
+          <w:rFonts w:ascii="Times New Roman" w:hAnsi="Times New Roman" w:cs="Times New Roman"/>
+          <w:sz w:val="28"/>
+          <w:szCs w:val="28"/>
+        </w:rPr>
+        <w:t>Главная страница</w:t>
+      </w:r>
+    </w:p>
+    <w:p>
+      <w:pPr>
+        <w:spacing w:line="360" w:lineRule="auto"/>
+        <w:jc w:val="center"/>
+        <w:rPr>
+          <w:rFonts w:ascii="Times New Roman" w:hAnsi="Times New Roman" w:cs="Times New Roman"/>
+          <w:sz w:val="28"/>
+          <w:szCs w:val="28"/>
+        </w:rPr>
+      </w:pPr>
+    </w:p>
+    <w:p>
+      <w:pPr>
+        <w:spacing w:line="360" w:lineRule="auto"/>
+        <w:rPr>
+          <w:rFonts w:ascii="Times New Roman" w:hAnsi="Times New Roman" w:cs="Times New Roman"/>
+          <w:sz w:val="28"/>
+          <w:szCs w:val="28"/>
+        </w:rPr>
+      </w:pPr>
+      <w:r>
+        <w:rPr>
+          <w:rFonts w:ascii="Times New Roman" w:hAnsi="Times New Roman" w:cs="Times New Roman"/>
+          <w:sz w:val="28"/>
+          <w:szCs w:val="28"/>
+        </w:rPr>
+        <w:t>Перейдем к странице администратора, нажав на кнопку «</w:t>
+      </w:r>
+      <w:r>
+        <w:rPr>
+          <w:rFonts w:ascii="Times New Roman" w:hAnsi="Times New Roman" w:cs="Times New Roman"/>
+          <w:sz w:val="28"/>
+          <w:szCs w:val="28"/>
+          <w:lang w:val="en-US"/>
+        </w:rPr>
+        <w:t>Admin</w:t>
+      </w:r>
+      <w:r>
+        <w:rPr>
+          <w:rFonts w:ascii="Times New Roman" w:hAnsi="Times New Roman" w:cs="Times New Roman"/>
+          <w:sz w:val="28"/>
+          <w:szCs w:val="28"/>
+        </w:rPr>
+        <w:t>» на верхней панели. На странице</w:t>
+      </w:r>
+      <w:r>
+        <w:rPr>
+          <w:rFonts w:ascii="Times New Roman" w:hAnsi="Times New Roman" w:cs="Times New Roman"/>
+          <w:sz w:val="28"/>
+          <w:szCs w:val="28"/>
+        </w:rPr>
+        <w:t xml:space="preserve"> (рисунок 4.3)</w:t>
+      </w:r>
+      <w:r>
+        <w:rPr>
+          <w:rFonts w:ascii="Times New Roman" w:hAnsi="Times New Roman" w:cs="Times New Roman"/>
+          <w:sz w:val="28"/>
+          <w:szCs w:val="28"/>
+        </w:rPr>
+        <w:t xml:space="preserve"> отображены ссылки на страницы обзора магазина, добавления производителя, добавления типа товара, очищения анонимных корзин, добавления категории, поиска, обзора магазинов и складов, обзора накладных, произвольного запроса, статистики. С первой мы уже </w:t>
+      </w:r>
+      <w:r>
+        <w:rPr>
+          <w:rFonts w:ascii="Times New Roman" w:hAnsi="Times New Roman" w:cs="Times New Roman"/>
+          <w:sz w:val="28"/>
+          <w:szCs w:val="28"/>
+        </w:rPr>
+        <w:t>ознакомились</w:t>
+      </w:r>
+      <w:r>
+        <w:rPr>
+          <w:rFonts w:ascii="Times New Roman" w:hAnsi="Times New Roman" w:cs="Times New Roman"/>
+          <w:sz w:val="28"/>
+          <w:szCs w:val="28"/>
+        </w:rPr>
+        <w:t>. Добавим производителя</w:t>
+      </w:r>
+      <w:r>
+        <w:rPr>
+          <w:rFonts w:ascii="Times New Roman" w:hAnsi="Times New Roman" w:cs="Times New Roman"/>
+          <w:sz w:val="28"/>
+          <w:szCs w:val="28"/>
+        </w:rPr>
+        <w:t xml:space="preserve"> (рисунок 4.4)</w:t>
+      </w:r>
+      <w:r>
+        <w:rPr>
+          <w:rFonts w:ascii="Times New Roman" w:hAnsi="Times New Roman" w:cs="Times New Roman"/>
+          <w:sz w:val="28"/>
+          <w:szCs w:val="28"/>
+        </w:rPr>
+        <w:t>.</w:t>
+      </w:r>
+      <w:r>
+        <w:rPr>
+          <w:rFonts w:ascii="Times New Roman" w:hAnsi="Times New Roman" w:cs="Times New Roman"/>
+          <w:sz w:val="28"/>
+          <w:szCs w:val="28"/>
+        </w:rPr>
+        <w:t xml:space="preserve"> Введем название страны и завода в соответствующие поля, и нажмем кнопку «</w:t>
+      </w:r>
+      <w:r>
+        <w:rPr>
+          <w:rFonts w:ascii="Times New Roman" w:hAnsi="Times New Roman" w:cs="Times New Roman"/>
+          <w:sz w:val="28"/>
+          <w:szCs w:val="28"/>
+          <w:lang w:val="en-US"/>
+        </w:rPr>
+        <w:t>Create</w:t>
+      </w:r>
+      <w:r>
+        <w:rPr>
+          <w:rFonts w:ascii="Times New Roman" w:hAnsi="Times New Roman" w:cs="Times New Roman"/>
+          <w:sz w:val="28"/>
+          <w:szCs w:val="28"/>
+        </w:rPr>
+        <w:t>». Вернувшись на страницу администратора, добавим категорию (рисунок 4.5). Для добавления новой характеристики необходимо ввести ее имя в поле ввода, нажать клавишу перевода каретки, ввести в поле допустимых значений допустимые значения в формате «Значение1; Значение2; …». Мы будем посланы на страницу магазина, где уже добавлена наша категория. Добавим подкатегорию, повторив наши действия, но изменив значение полей характеристик и старшей категории.</w:t>
+      </w:r>
+      <w:r>
+        <w:rPr>
+          <w:rFonts w:ascii="Times New Roman" w:hAnsi="Times New Roman" w:cs="Times New Roman"/>
+          <w:sz w:val="28"/>
+          <w:szCs w:val="28"/>
+          <w:lang w:val="en-US"/>
+        </w:rPr>
+        <w:t xml:space="preserve"> </w:t>
+      </w:r>
+      <w:r>
+        <w:rPr>
+          <w:rFonts w:ascii="Times New Roman" w:hAnsi="Times New Roman" w:cs="Times New Roman"/>
+          <w:sz w:val="28"/>
+          <w:szCs w:val="28"/>
+        </w:rPr>
+        <w:t xml:space="preserve">Теперь добавим новый тип </w:t>
+      </w:r>
+      <w:r>
+        <w:rPr>
+          <w:rFonts w:ascii="Times New Roman" w:hAnsi="Times New Roman" w:cs="Times New Roman"/>
+          <w:sz w:val="28"/>
+          <w:szCs w:val="28"/>
+        </w:rPr>
+        <w:t xml:space="preserve">магазина, заполнив форму в верхней части соответствующей страницы и нажав кнопку </w:t>
+      </w:r>
+      <w:r>
+        <w:rPr>
+          <w:rFonts w:ascii="Times New Roman" w:hAnsi="Times New Roman" w:cs="Times New Roman"/>
+          <w:sz w:val="28"/>
+          <w:szCs w:val="28"/>
+        </w:rPr>
+        <w:t>«</w:t>
+      </w:r>
+      <w:r>
+        <w:rPr>
+          <w:rFonts w:ascii="Times New Roman" w:hAnsi="Times New Roman" w:cs="Times New Roman"/>
+          <w:sz w:val="28"/>
+          <w:szCs w:val="28"/>
+          <w:lang w:val="en-US"/>
+        </w:rPr>
+        <w:t>Add</w:t>
+      </w:r>
+      <w:r>
+        <w:rPr>
+          <w:rFonts w:ascii="Times New Roman" w:hAnsi="Times New Roman" w:cs="Times New Roman"/>
+          <w:sz w:val="28"/>
+          <w:szCs w:val="28"/>
+        </w:rPr>
+        <w:t>»</w:t>
+      </w:r>
+      <w:r>
+        <w:rPr>
+          <w:rFonts w:ascii="Times New Roman" w:hAnsi="Times New Roman" w:cs="Times New Roman"/>
+          <w:sz w:val="28"/>
+          <w:szCs w:val="28"/>
+          <w:lang w:val="en-US"/>
+        </w:rPr>
+        <w:t>.</w:t>
+      </w:r>
+      <w:r>
+        <w:rPr>
+          <w:rFonts w:ascii="Times New Roman" w:hAnsi="Times New Roman" w:cs="Times New Roman"/>
+          <w:sz w:val="28"/>
+          <w:szCs w:val="28"/>
+        </w:rPr>
+        <w:t xml:space="preserve"> Теперь все готово для добавления нового типа товара. Заполним необходимые поля соответствующей формы, указав в качестве склада «</w:t>
+      </w:r>
+      <w:r>
+        <w:rPr>
+          <w:rFonts w:ascii="Times New Roman" w:hAnsi="Times New Roman" w:cs="Times New Roman"/>
+          <w:sz w:val="28"/>
+          <w:szCs w:val="28"/>
+          <w:lang w:val="en-US"/>
+        </w:rPr>
+        <w:t>ROOT</w:t>
+      </w:r>
+      <w:r>
+        <w:rPr>
+          <w:rFonts w:ascii="Times New Roman" w:hAnsi="Times New Roman" w:cs="Times New Roman"/>
+          <w:sz w:val="28"/>
+          <w:szCs w:val="28"/>
+        </w:rPr>
+        <w:t>». Теперь мы создали товар в главной категории и не приписанный к складу. Добавим его в категорию, созданную ранее. Для этого найдем его на главной странице и нажмем на кнопку «</w:t>
+      </w:r>
+      <w:r>
+        <w:rPr>
+          <w:rFonts w:ascii="Times New Roman" w:hAnsi="Times New Roman" w:cs="Times New Roman"/>
+          <w:sz w:val="28"/>
+          <w:szCs w:val="28"/>
+          <w:lang w:val="en-US"/>
+        </w:rPr>
+        <w:t>Add to Category</w:t>
+      </w:r>
+      <w:r>
+        <w:rPr>
+          <w:rFonts w:ascii="Times New Roman" w:hAnsi="Times New Roman" w:cs="Times New Roman"/>
+          <w:sz w:val="28"/>
+          <w:szCs w:val="28"/>
+        </w:rPr>
+        <w:t>» (рисунок 4.2). Перед нами откроется список доступных категорий, изображенный на рисунке 4.</w:t>
+      </w:r>
+      <w:r>
+        <w:rPr>
+          <w:rFonts w:ascii="Times New Roman" w:hAnsi="Times New Roman" w:cs="Times New Roman"/>
+          <w:sz w:val="28"/>
+          <w:szCs w:val="28"/>
+        </w:rPr>
+        <w:t>8. Выберем значения характеристик из выпадающих списков и нажмем кнопку «</w:t>
+      </w:r>
+      <w:r>
+        <w:rPr>
+          <w:rFonts w:ascii="Times New Roman" w:hAnsi="Times New Roman" w:cs="Times New Roman"/>
+          <w:sz w:val="28"/>
+          <w:szCs w:val="28"/>
+          <w:lang w:val="en-US"/>
+        </w:rPr>
+        <w:t>Create</w:t>
+      </w:r>
+      <w:r>
+        <w:rPr>
+          <w:rFonts w:ascii="Times New Roman" w:hAnsi="Times New Roman" w:cs="Times New Roman"/>
+          <w:sz w:val="28"/>
+          <w:szCs w:val="28"/>
+        </w:rPr>
+        <w:t>». В результате окажемся на странице обзора товаров в только что выбранной категории. Впоследствии можно добавить наш товар в те катего</w:t>
+      </w:r>
+      <w:r>
+        <w:rPr>
+          <w:rFonts w:ascii="Times New Roman" w:hAnsi="Times New Roman" w:cs="Times New Roman"/>
+          <w:sz w:val="28"/>
+          <w:szCs w:val="28"/>
+        </w:rPr>
+        <w:t xml:space="preserve">рии, в которые он еще не входит. Теперь перейдем к скучным и бесполезным функциям, вроде поиска (рисунок 4.9). Для формирования поискового запроса необходимо ввести поле </w:t>
+      </w:r>
+      <w:r>
+        <w:rPr>
+          <w:rFonts w:ascii="Times New Roman" w:hAnsi="Times New Roman" w:cs="Times New Roman"/>
+          <w:sz w:val="28"/>
+          <w:szCs w:val="28"/>
+        </w:rPr>
+        <w:t xml:space="preserve">модели часть названия модели, </w:t>
+      </w:r>
+      <w:r>
+        <w:rPr>
+          <w:rFonts w:ascii="Times New Roman" w:hAnsi="Times New Roman" w:cs="Times New Roman"/>
+          <w:sz w:val="28"/>
+          <w:szCs w:val="28"/>
+        </w:rPr>
+        <w:lastRenderedPageBreak/>
+        <w:t>отметить галочками необходимые категории и точечками необходимые значения характеристик и нажать на кнопку «Поиск». В результате на странице отобразится только соответствующие товары. Нажав на кнопку «</w:t>
+      </w:r>
+      <w:r>
+        <w:rPr>
+          <w:rFonts w:ascii="Times New Roman" w:hAnsi="Times New Roman" w:cs="Times New Roman"/>
+          <w:sz w:val="28"/>
+          <w:szCs w:val="28"/>
+          <w:lang w:val="en-US"/>
+        </w:rPr>
+        <w:t>Details</w:t>
+      </w:r>
+      <w:r>
+        <w:rPr>
+          <w:rFonts w:ascii="Times New Roman" w:hAnsi="Times New Roman" w:cs="Times New Roman"/>
+          <w:sz w:val="28"/>
+          <w:szCs w:val="28"/>
+        </w:rPr>
+        <w:t>», мы можем просмотреть подробную информацию о товаре (рисунок 4.10).</w:t>
+      </w:r>
+      <w:r>
+        <w:rPr>
+          <w:rFonts w:ascii="Times New Roman" w:hAnsi="Times New Roman" w:cs="Times New Roman"/>
+          <w:sz w:val="28"/>
+          <w:szCs w:val="28"/>
+        </w:rPr>
+        <w:t xml:space="preserve"> Переместим товар на новый склад. На странице мест нажмем на имя склада, на котором хранится наш товар. Перед нами предстанет форма, отображенная на рисунке 4.11. В верхнем выпадающем списке выберем желаемый склад</w:t>
+      </w:r>
+      <w:r>
+        <w:rPr>
+          <w:rFonts w:ascii="Times New Roman" w:hAnsi="Times New Roman" w:cs="Times New Roman"/>
+          <w:sz w:val="28"/>
+          <w:szCs w:val="28"/>
+        </w:rPr>
+        <w:t xml:space="preserve">, справа от каждой единицы хранения отметим галочкой, что мы хотим ее переместить. После нажатия кнопки «Переместить», мы увидим наши товары уже в обзоре нового склада. Нажав на кнопку «Получить </w:t>
+      </w:r>
+      <w:r>
+        <w:rPr>
+          <w:rFonts w:ascii="Times New Roman" w:hAnsi="Times New Roman" w:cs="Times New Roman"/>
+          <w:sz w:val="28"/>
+          <w:szCs w:val="28"/>
+          <w:lang w:val="en-US"/>
+        </w:rPr>
+        <w:t>PDF</w:t>
+      </w:r>
+      <w:r>
+        <w:rPr>
+          <w:rFonts w:ascii="Times New Roman" w:hAnsi="Times New Roman" w:cs="Times New Roman"/>
+          <w:sz w:val="28"/>
+          <w:szCs w:val="28"/>
+        </w:rPr>
+        <w:t xml:space="preserve"> отчет» для нас будет сверстан загружаемый отчет (рисунок 4.12). Теперь рассмотрим накладные. Чтобы сделать это, перейдем на страницу «Накладные» (рисунок 4.13). </w:t>
+      </w:r>
+      <w:r>
+        <w:rPr>
+          <w:rFonts w:ascii="Times New Roman" w:hAnsi="Times New Roman" w:cs="Times New Roman"/>
+          <w:sz w:val="28"/>
+          <w:szCs w:val="28"/>
+        </w:rPr>
+        <w:t>Выберем накладную из списка и нажмем кнопку «Показать». Выпадет список товаров. Нажмем на кнопку «</w:t>
+      </w:r>
+      <w:r>
+        <w:rPr>
+          <w:rFonts w:ascii="Times New Roman" w:hAnsi="Times New Roman" w:cs="Times New Roman"/>
+          <w:sz w:val="28"/>
+          <w:szCs w:val="28"/>
+          <w:lang w:val="en-US"/>
+        </w:rPr>
+        <w:t>PDF</w:t>
+      </w:r>
+      <w:r>
+        <w:rPr>
+          <w:rFonts w:ascii="Times New Roman" w:hAnsi="Times New Roman" w:cs="Times New Roman"/>
+          <w:sz w:val="28"/>
+          <w:szCs w:val="28"/>
+        </w:rPr>
+        <w:t xml:space="preserve">» справа, если нам нужен этот формат для нашей накладной. Если нужен исходный код в формате </w:t>
+      </w:r>
+      <w:r>
+        <w:rPr>
+          <w:rFonts w:ascii="Times New Roman" w:hAnsi="Times New Roman" w:cs="Times New Roman"/>
+          <w:sz w:val="28"/>
+          <w:szCs w:val="28"/>
+          <w:lang w:val="en-US"/>
+        </w:rPr>
+        <w:t xml:space="preserve">TeX, </w:t>
+      </w:r>
+      <w:r>
+        <w:rPr>
+          <w:rFonts w:ascii="Times New Roman" w:hAnsi="Times New Roman" w:cs="Times New Roman"/>
+          <w:sz w:val="28"/>
+          <w:szCs w:val="28"/>
+        </w:rPr>
+        <w:t>нажмем на соседнюю соответствующую кнопку. Скорее всего документ</w:t>
+      </w:r>
+      <w:r>
+        <w:rPr>
+          <w:rFonts w:ascii="Times New Roman" w:hAnsi="Times New Roman" w:cs="Times New Roman"/>
+          <w:sz w:val="28"/>
+          <w:szCs w:val="28"/>
+        </w:rPr>
+        <w:t xml:space="preserve"> (рисунок 4.14)</w:t>
+      </w:r>
+      <w:r>
+        <w:rPr>
+          <w:rFonts w:ascii="Times New Roman" w:hAnsi="Times New Roman" w:cs="Times New Roman"/>
+          <w:sz w:val="28"/>
+          <w:szCs w:val="28"/>
+        </w:rPr>
+        <w:t xml:space="preserve"> откроется в браузере, оттуда же его можно скачать. Иногда бывает необходимо перезагрузить страницу. </w:t>
+      </w:r>
+      <w:r>
+        <w:rPr>
+          <w:rFonts w:ascii="Times New Roman" w:hAnsi="Times New Roman" w:cs="Times New Roman"/>
+          <w:sz w:val="28"/>
+          <w:szCs w:val="28"/>
+        </w:rPr>
+        <w:t xml:space="preserve">Для того, чтобы попасть на страницу произвольных запросов </w:t>
+      </w:r>
+      <w:r>
+        <w:rPr>
+          <w:rFonts w:ascii="Times New Roman" w:hAnsi="Times New Roman" w:cs="Times New Roman"/>
+          <w:sz w:val="28"/>
+          <w:szCs w:val="28"/>
+          <w:lang w:val="en-US"/>
+        </w:rPr>
+        <w:t xml:space="preserve">SQL, </w:t>
+      </w:r>
+      <w:r>
+        <w:rPr>
+          <w:rFonts w:ascii="Times New Roman" w:hAnsi="Times New Roman" w:cs="Times New Roman"/>
+          <w:sz w:val="28"/>
+          <w:szCs w:val="28"/>
+        </w:rPr>
+        <w:t xml:space="preserve">попадем на страницу </w:t>
+      </w:r>
+      <w:r>
+        <w:rPr>
+          <w:rFonts w:ascii="Times New Roman" w:hAnsi="Times New Roman" w:cs="Times New Roman"/>
+          <w:sz w:val="28"/>
+          <w:szCs w:val="28"/>
+        </w:rPr>
+        <w:t xml:space="preserve">произвольных запросов </w:t>
+      </w:r>
+      <w:r>
+        <w:rPr>
+          <w:rFonts w:ascii="Times New Roman" w:hAnsi="Times New Roman" w:cs="Times New Roman"/>
+          <w:sz w:val="28"/>
+          <w:szCs w:val="28"/>
+          <w:lang w:val="en-US"/>
+        </w:rPr>
+        <w:t>SQL</w:t>
+      </w:r>
+      <w:r>
+        <w:rPr>
+          <w:rFonts w:ascii="Times New Roman" w:hAnsi="Times New Roman" w:cs="Times New Roman"/>
+          <w:sz w:val="28"/>
+          <w:szCs w:val="28"/>
+        </w:rPr>
+        <w:t>. Введем в единственное поле ввода наш запрос и выполним его. Получим отформатированный вид содержимого таблицы (рисунок 4.15).</w:t>
+      </w:r>
+      <w:r>
+        <w:rPr>
+          <w:rFonts w:ascii="Times New Roman" w:hAnsi="Times New Roman" w:cs="Times New Roman"/>
+          <w:sz w:val="28"/>
+          <w:szCs w:val="28"/>
+        </w:rPr>
+        <w:t xml:space="preserve"> </w:t>
+      </w:r>
+      <w:r>
+        <w:rPr>
+          <w:rFonts w:ascii="Times New Roman" w:hAnsi="Times New Roman" w:cs="Times New Roman"/>
+          <w:sz w:val="28"/>
+          <w:szCs w:val="28"/>
+        </w:rPr>
+        <w:t xml:space="preserve">Наконец, рассмотрим страницу статистики (рисунок 4.16). </w:t>
+      </w:r>
+      <w:r>
+        <w:rPr>
+          <w:rFonts w:ascii="Times New Roman" w:hAnsi="Times New Roman" w:cs="Times New Roman"/>
+          <w:sz w:val="28"/>
+          <w:szCs w:val="28"/>
+        </w:rPr>
+        <w:t>На ней в виде интерактивных диаграмм изображено распределение товаров по производителям, складам, корзинам пользователей.</w:t>
+      </w:r>
+      <w:bookmarkStart w:id="0" w:name="_GoBack"/>
+      <w:bookmarkEnd w:id="0"/>
+    </w:p>
+    <w:p>
+      <w:pPr>
+        <w:spacing w:line="360" w:lineRule="auto"/>
+        <w:rPr>
+          <w:noProof/>
+          <w:lang w:eastAsia="ru-RU"/>
+        </w:rPr>
+      </w:pPr>
+    </w:p>
+    <w:p>
+      <w:pPr>
+        <w:spacing w:line="360" w:lineRule="auto"/>
+        <w:rPr>
+          <w:noProof/>
+          <w:lang w:eastAsia="ru-RU"/>
+        </w:rPr>
+      </w:pPr>
+    </w:p>
+    <w:p>
+      <w:pPr>
+        <w:spacing w:line="360" w:lineRule="auto"/>
+        <w:jc w:val="center"/>
+        <w:rPr>
+          <w:rFonts w:ascii="Times New Roman" w:hAnsi="Times New Roman" w:cs="Times New Roman"/>
+          <w:sz w:val="28"/>
+          <w:szCs w:val="28"/>
+        </w:rPr>
+      </w:pPr>
+      <w:r>
+        <w:rPr>
+          <w:noProof/>
+          <w:lang w:eastAsia="ru-RU"/>
+        </w:rPr>
+        <w:lastRenderedPageBreak/>
+        <w:drawing>
+          <wp:inline distT="0" distB="0" distL="0" distR="0" wp14:anchorId="1223B9AF" wp14:editId="1E6F157D">
+            <wp:extent cx="5438898" cy="3043750"/>
+            <wp:effectExtent l="0" t="0" r="0" b="4445"/>
+            <wp:docPr id="10" name="Рисунок 10"/>
+            <wp:cNvGraphicFramePr>
+              <a:graphicFrameLocks xmlns:a="http://schemas.openxmlformats.org/drawingml/2006/main" noChangeAspect="1"/>
+            </wp:cNvGraphicFramePr>
+            <a:graphic xmlns:a="http://schemas.openxmlformats.org/drawingml/2006/main">
+              <a:graphicData uri="http://schemas.openxmlformats.org/drawingml/2006/picture">
+                <pic:pic xmlns:pic="http://schemas.openxmlformats.org/drawingml/2006/picture">
+                  <pic:nvPicPr>
+                    <pic:cNvPr id="1" name=""/>
+                    <pic:cNvPicPr/>
+                  </pic:nvPicPr>
+                  <pic:blipFill rotWithShape="1">
+                    <a:blip r:embed="rId13"/>
+                    <a:srcRect l="52581" t="5576" r="10628" b="37031"/>
+                    <a:stretch/>
+                  </pic:blipFill>
+                  <pic:spPr bwMode="auto">
+                    <a:xfrm>
+                      <a:off x="0" y="0"/>
+                      <a:ext cx="5452440" cy="3051328"/>
+                    </a:xfrm>
+                    <a:prstGeom prst="rect">
+                      <a:avLst/>
+                    </a:prstGeom>
+                    <a:ln>
+                      <a:noFill/>
+                    </a:ln>
+                    <a:extLst>
+                      <a:ext uri="{53640926-AAD7-44D8-BBD7-CCE9431645EC}">
+                        <a14:shadowObscured xmlns:a14="http://schemas.microsoft.com/office/drawing/2010/main"/>
+                      </a:ext>
+                    </a:extLst>
+                  </pic:spPr>
+                </pic:pic>
+              </a:graphicData>
+            </a:graphic>
+          </wp:inline>
+        </w:drawing>
+      </w:r>
+    </w:p>
+    <w:p>
+      <w:pPr>
+        <w:spacing w:line="360" w:lineRule="auto"/>
+        <w:jc w:val="center"/>
+        <w:rPr>
+          <w:rFonts w:ascii="Times New Roman" w:hAnsi="Times New Roman" w:cs="Times New Roman"/>
+          <w:sz w:val="28"/>
+          <w:szCs w:val="28"/>
+        </w:rPr>
+      </w:pPr>
+      <w:proofErr w:type="spellStart"/>
+      <w:r>
+        <w:rPr>
+          <w:rFonts w:ascii="Times New Roman" w:hAnsi="Times New Roman" w:cs="Times New Roman"/>
+          <w:sz w:val="28"/>
+          <w:szCs w:val="28"/>
+          <w:lang w:val="en-US"/>
+        </w:rPr>
+        <w:t>Рисунок</w:t>
+      </w:r>
+      <w:proofErr w:type="spellEnd"/>
+      <w:r>
+        <w:rPr>
+          <w:rFonts w:ascii="Times New Roman" w:hAnsi="Times New Roman" w:cs="Times New Roman"/>
+          <w:sz w:val="28"/>
+          <w:szCs w:val="28"/>
+          <w:lang w:val="en-US"/>
+        </w:rPr>
+        <w:t xml:space="preserve"> 4.</w:t>
+      </w:r>
+      <w:r>
+        <w:rPr>
+          <w:rFonts w:ascii="Times New Roman" w:hAnsi="Times New Roman" w:cs="Times New Roman"/>
+          <w:sz w:val="28"/>
+          <w:szCs w:val="28"/>
+        </w:rPr>
+        <w:t>3</w:t>
+      </w:r>
+      <w:r>
+        <w:rPr>
+          <w:rFonts w:ascii="Times New Roman" w:hAnsi="Times New Roman" w:cs="Times New Roman"/>
+          <w:sz w:val="28"/>
+          <w:szCs w:val="28"/>
+          <w:lang w:val="en-US"/>
+        </w:rPr>
+        <w:t xml:space="preserve"> – </w:t>
+      </w:r>
+      <w:r>
+        <w:rPr>
+          <w:rFonts w:ascii="Times New Roman" w:hAnsi="Times New Roman" w:cs="Times New Roman"/>
+          <w:sz w:val="28"/>
+          <w:szCs w:val="28"/>
+        </w:rPr>
+        <w:t>Панель администратора</w:t>
+      </w:r>
+    </w:p>
+    <w:p>
+      <w:pPr>
+        <w:spacing w:line="360" w:lineRule="auto"/>
+        <w:rPr>
+          <w:rFonts w:ascii="Times New Roman" w:hAnsi="Times New Roman" w:cs="Times New Roman"/>
+          <w:sz w:val="28"/>
+          <w:szCs w:val="28"/>
+        </w:rPr>
+      </w:pPr>
+    </w:p>
+    <w:p>
+      <w:pPr>
+        <w:spacing w:line="360" w:lineRule="auto"/>
+        <w:rPr>
+          <w:rFonts w:ascii="Times New Roman" w:hAnsi="Times New Roman" w:cs="Times New Roman"/>
+          <w:sz w:val="28"/>
+          <w:szCs w:val="28"/>
+        </w:rPr>
+      </w:pPr>
+    </w:p>
+    <w:p>
+      <w:pPr>
+        <w:spacing w:line="360" w:lineRule="auto"/>
+        <w:jc w:val="center"/>
+        <w:rPr>
+          <w:rFonts w:ascii="Times New Roman" w:hAnsi="Times New Roman" w:cs="Times New Roman"/>
+          <w:sz w:val="28"/>
+          <w:szCs w:val="28"/>
+        </w:rPr>
+      </w:pPr>
+      <w:r>
+        <w:rPr>
+          <w:noProof/>
+          <w:lang w:eastAsia="ru-RU"/>
+        </w:rPr>
+        <w:drawing>
+          <wp:inline distT="0" distB="0" distL="0" distR="0" wp14:anchorId="3B23E854" wp14:editId="6B94A70B">
+            <wp:extent cx="4512310" cy="2903857"/>
+            <wp:effectExtent l="0" t="0" r="2540" b="0"/>
+            <wp:docPr id="11" name="Рисунок 11"/>
+            <wp:cNvGraphicFramePr>
+              <a:graphicFrameLocks xmlns:a="http://schemas.openxmlformats.org/drawingml/2006/main" noChangeAspect="1"/>
+            </wp:cNvGraphicFramePr>
+            <a:graphic xmlns:a="http://schemas.openxmlformats.org/drawingml/2006/main">
+              <a:graphicData uri="http://schemas.openxmlformats.org/drawingml/2006/picture">
+                <pic:pic xmlns:pic="http://schemas.openxmlformats.org/drawingml/2006/picture">
+                  <pic:nvPicPr>
+                    <pic:cNvPr id="1" name=""/>
+                    <pic:cNvPicPr/>
+                  </pic:nvPicPr>
+                  <pic:blipFill rotWithShape="1">
+                    <a:blip r:embed="rId14"/>
+                    <a:srcRect l="52379" t="5098" r="31825" b="66565"/>
+                    <a:stretch/>
+                  </pic:blipFill>
+                  <pic:spPr bwMode="auto">
+                    <a:xfrm>
+                      <a:off x="0" y="0"/>
+                      <a:ext cx="4519244" cy="2908319"/>
+                    </a:xfrm>
+                    <a:prstGeom prst="rect">
+                      <a:avLst/>
+                    </a:prstGeom>
+                    <a:ln>
+                      <a:noFill/>
+                    </a:ln>
+                    <a:extLst>
+                      <a:ext uri="{53640926-AAD7-44D8-BBD7-CCE9431645EC}">
+                        <a14:shadowObscured xmlns:a14="http://schemas.microsoft.com/office/drawing/2010/main"/>
+                      </a:ext>
+                    </a:extLst>
+                  </pic:spPr>
+                </pic:pic>
+              </a:graphicData>
+            </a:graphic>
+          </wp:inline>
+        </w:drawing>
+      </w:r>
+    </w:p>
+    <w:p>
+      <w:pPr>
+        <w:spacing w:line="360" w:lineRule="auto"/>
+        <w:jc w:val="center"/>
+        <w:rPr>
+          <w:rFonts w:ascii="Times New Roman" w:hAnsi="Times New Roman" w:cs="Times New Roman"/>
+          <w:sz w:val="28"/>
+          <w:szCs w:val="28"/>
+        </w:rPr>
+      </w:pPr>
+      <w:proofErr w:type="spellStart"/>
+      <w:r>
+        <w:rPr>
+          <w:rFonts w:ascii="Times New Roman" w:hAnsi="Times New Roman" w:cs="Times New Roman"/>
+          <w:sz w:val="28"/>
+          <w:szCs w:val="28"/>
+          <w:lang w:val="en-US"/>
+        </w:rPr>
+        <w:t>Рисунок</w:t>
+      </w:r>
+      <w:proofErr w:type="spellEnd"/>
+      <w:r>
+        <w:rPr>
+          <w:rFonts w:ascii="Times New Roman" w:hAnsi="Times New Roman" w:cs="Times New Roman"/>
+          <w:sz w:val="28"/>
+          <w:szCs w:val="28"/>
+          <w:lang w:val="en-US"/>
+        </w:rPr>
+        <w:t xml:space="preserve"> 4.</w:t>
+      </w:r>
+      <w:r>
+        <w:rPr>
+          <w:rFonts w:ascii="Times New Roman" w:hAnsi="Times New Roman" w:cs="Times New Roman"/>
+          <w:sz w:val="28"/>
+          <w:szCs w:val="28"/>
+        </w:rPr>
+        <w:t>4</w:t>
+      </w:r>
+      <w:r>
+        <w:rPr>
+          <w:rFonts w:ascii="Times New Roman" w:hAnsi="Times New Roman" w:cs="Times New Roman"/>
+          <w:sz w:val="28"/>
+          <w:szCs w:val="28"/>
+          <w:lang w:val="en-US"/>
+        </w:rPr>
+        <w:t xml:space="preserve"> – </w:t>
+      </w:r>
+      <w:r>
+        <w:rPr>
+          <w:rFonts w:ascii="Times New Roman" w:hAnsi="Times New Roman" w:cs="Times New Roman"/>
+          <w:sz w:val="28"/>
+          <w:szCs w:val="28"/>
+        </w:rPr>
+        <w:t>Добавление производителя</w:t>
+      </w:r>
+    </w:p>
+    <w:p>
+      <w:pPr>
+        <w:spacing w:line="360" w:lineRule="auto"/>
+        <w:rPr>
+          <w:rFonts w:ascii="Times New Roman" w:hAnsi="Times New Roman" w:cs="Times New Roman"/>
+          <w:sz w:val="28"/>
+          <w:szCs w:val="28"/>
+        </w:rPr>
+      </w:pPr>
+    </w:p>
+    <w:p>
+      <w:pPr>
+        <w:spacing w:line="360" w:lineRule="auto"/>
+        <w:rPr>
+          <w:rFonts w:ascii="Times New Roman" w:hAnsi="Times New Roman" w:cs="Times New Roman"/>
+          <w:sz w:val="28"/>
+          <w:szCs w:val="28"/>
+        </w:rPr>
+      </w:pPr>
+    </w:p>
+    <w:p>
+      <w:pPr>
+        <w:spacing w:line="360" w:lineRule="auto"/>
+        <w:rPr>
+          <w:noProof/>
+          <w:lang w:eastAsia="ru-RU"/>
+        </w:rPr>
+      </w:pPr>
+    </w:p>
+    <w:p>
+      <w:pPr>
+        <w:spacing w:line="360" w:lineRule="auto"/>
+        <w:rPr>
+          <w:noProof/>
+          <w:lang w:eastAsia="ru-RU"/>
+        </w:rPr>
+      </w:pPr>
+    </w:p>
+    <w:p>
+      <w:pPr>
+        <w:spacing w:line="360" w:lineRule="auto"/>
+        <w:jc w:val="center"/>
+        <w:rPr>
+          <w:rFonts w:ascii="Times New Roman" w:hAnsi="Times New Roman" w:cs="Times New Roman"/>
+          <w:sz w:val="28"/>
+          <w:szCs w:val="28"/>
+        </w:rPr>
+      </w:pPr>
+      <w:r>
+        <w:rPr>
+          <w:noProof/>
+          <w:lang w:eastAsia="ru-RU"/>
+        </w:rPr>
+        <w:lastRenderedPageBreak/>
+        <w:drawing>
+          <wp:inline distT="0" distB="0" distL="0" distR="0" wp14:anchorId="5B983DAC" wp14:editId="6B51B3FD">
+            <wp:extent cx="5177641" cy="4546960"/>
+            <wp:effectExtent l="0" t="0" r="4445" b="6350"/>
+            <wp:docPr id="14" name="Рисунок 14"/>
+            <wp:cNvGraphicFramePr>
+              <a:graphicFrameLocks xmlns:a="http://schemas.openxmlformats.org/drawingml/2006/main" noChangeAspect="1"/>
+            </wp:cNvGraphicFramePr>
+            <a:graphic xmlns:a="http://schemas.openxmlformats.org/drawingml/2006/main">
+              <a:graphicData uri="http://schemas.openxmlformats.org/drawingml/2006/picture">
+                <pic:pic xmlns:pic="http://schemas.openxmlformats.org/drawingml/2006/picture">
+                  <pic:nvPicPr>
+                    <pic:cNvPr id="1" name=""/>
+                    <pic:cNvPicPr/>
+                  </pic:nvPicPr>
+                  <pic:blipFill rotWithShape="1">
+                    <a:blip r:embed="rId15"/>
+                    <a:srcRect l="18791" t="5844" r="50023" b="47068"/>
+                    <a:stretch/>
+                  </pic:blipFill>
+                  <pic:spPr bwMode="auto">
+                    <a:xfrm>
+                      <a:off x="0" y="0"/>
+                      <a:ext cx="5186265" cy="4554533"/>
+                    </a:xfrm>
+                    <a:prstGeom prst="rect">
+                      <a:avLst/>
+                    </a:prstGeom>
+                    <a:ln>
+                      <a:noFill/>
+                    </a:ln>
+                    <a:extLst>
+                      <a:ext uri="{53640926-AAD7-44D8-BBD7-CCE9431645EC}">
+                        <a14:shadowObscured xmlns:a14="http://schemas.microsoft.com/office/drawing/2010/main"/>
+                      </a:ext>
+                    </a:extLst>
+                  </pic:spPr>
+                </pic:pic>
+              </a:graphicData>
+            </a:graphic>
+          </wp:inline>
+        </w:drawing>
+      </w:r>
+    </w:p>
+    <w:p>
+      <w:pPr>
+        <w:spacing w:line="360" w:lineRule="auto"/>
+        <w:jc w:val="center"/>
+        <w:rPr>
+          <w:rFonts w:ascii="Times New Roman" w:hAnsi="Times New Roman" w:cs="Times New Roman"/>
+          <w:sz w:val="28"/>
+          <w:szCs w:val="28"/>
+        </w:rPr>
+      </w:pPr>
+      <w:proofErr w:type="spellStart"/>
+      <w:r>
+        <w:rPr>
+          <w:rFonts w:ascii="Times New Roman" w:hAnsi="Times New Roman" w:cs="Times New Roman"/>
+          <w:sz w:val="28"/>
+          <w:szCs w:val="28"/>
+          <w:lang w:val="en-US"/>
+        </w:rPr>
+        <w:t>Рисунок</w:t>
+      </w:r>
+      <w:proofErr w:type="spellEnd"/>
+      <w:r>
+        <w:rPr>
+          <w:rFonts w:ascii="Times New Roman" w:hAnsi="Times New Roman" w:cs="Times New Roman"/>
+          <w:sz w:val="28"/>
+          <w:szCs w:val="28"/>
+          <w:lang w:val="en-US"/>
+        </w:rPr>
+        <w:t xml:space="preserve"> 4.</w:t>
+      </w:r>
+      <w:r>
+        <w:rPr>
+          <w:rFonts w:ascii="Times New Roman" w:hAnsi="Times New Roman" w:cs="Times New Roman"/>
+          <w:sz w:val="28"/>
+          <w:szCs w:val="28"/>
+        </w:rPr>
+        <w:t>5</w:t>
+      </w:r>
+      <w:r>
+        <w:rPr>
+          <w:rFonts w:ascii="Times New Roman" w:hAnsi="Times New Roman" w:cs="Times New Roman"/>
+          <w:sz w:val="28"/>
+          <w:szCs w:val="28"/>
+          <w:lang w:val="en-US"/>
+        </w:rPr>
+        <w:t xml:space="preserve"> – </w:t>
+      </w:r>
+      <w:r>
+        <w:rPr>
+          <w:rFonts w:ascii="Times New Roman" w:hAnsi="Times New Roman" w:cs="Times New Roman"/>
+          <w:sz w:val="28"/>
+          <w:szCs w:val="28"/>
+        </w:rPr>
+        <w:t>Добавление категории</w:t>
+      </w:r>
+    </w:p>
+    <w:p>
+      <w:pPr>
+        <w:spacing w:line="360" w:lineRule="auto"/>
+        <w:rPr>
+          <w:rFonts w:ascii="Times New Roman" w:hAnsi="Times New Roman" w:cs="Times New Roman"/>
+          <w:sz w:val="28"/>
+          <w:szCs w:val="28"/>
+        </w:rPr>
+      </w:pPr>
+    </w:p>
+    <w:p>
+      <w:pPr>
+        <w:spacing w:line="360" w:lineRule="auto"/>
+        <w:rPr>
+          <w:rFonts w:ascii="Times New Roman" w:hAnsi="Times New Roman" w:cs="Times New Roman"/>
+          <w:sz w:val="28"/>
+          <w:szCs w:val="28"/>
+        </w:rPr>
+      </w:pPr>
+    </w:p>
+    <w:p>
+      <w:pPr>
+        <w:spacing w:line="360" w:lineRule="auto"/>
+        <w:rPr>
+          <w:noProof/>
+          <w:lang w:eastAsia="ru-RU"/>
+        </w:rPr>
+      </w:pPr>
+    </w:p>
+    <w:p>
+      <w:pPr>
+        <w:spacing w:line="360" w:lineRule="auto"/>
+        <w:jc w:val="center"/>
+        <w:rPr>
+          <w:rFonts w:ascii="Times New Roman" w:hAnsi="Times New Roman" w:cs="Times New Roman"/>
+          <w:sz w:val="28"/>
+          <w:szCs w:val="28"/>
+        </w:rPr>
+      </w:pPr>
+      <w:r>
+        <w:rPr>
+          <w:noProof/>
+          <w:lang w:eastAsia="ru-RU"/>
+        </w:rPr>
+        <w:drawing>
+          <wp:inline distT="0" distB="0" distL="0" distR="0" wp14:anchorId="20D06D82" wp14:editId="4D989ABE">
+            <wp:extent cx="4609114" cy="2541319"/>
+            <wp:effectExtent l="0" t="0" r="1270" b="0"/>
+            <wp:docPr id="15" name="Рисунок 15"/>
+            <wp:cNvGraphicFramePr>
+              <a:graphicFrameLocks xmlns:a="http://schemas.openxmlformats.org/drawingml/2006/main" noChangeAspect="1"/>
+            </wp:cNvGraphicFramePr>
+            <a:graphic xmlns:a="http://schemas.openxmlformats.org/drawingml/2006/main">
+              <a:graphicData uri="http://schemas.openxmlformats.org/drawingml/2006/picture">
+                <pic:pic xmlns:pic="http://schemas.openxmlformats.org/drawingml/2006/picture">
+                  <pic:nvPicPr>
+                    <pic:cNvPr id="1" name=""/>
+                    <pic:cNvPicPr/>
+                  </pic:nvPicPr>
+                  <pic:blipFill rotWithShape="1">
+                    <a:blip r:embed="rId16"/>
+                    <a:srcRect l="23412" t="16842" r="53381" b="61158"/>
+                    <a:stretch/>
+                  </pic:blipFill>
+                  <pic:spPr bwMode="auto">
+                    <a:xfrm>
+                      <a:off x="0" y="0"/>
+                      <a:ext cx="4623023" cy="2548988"/>
+                    </a:xfrm>
+                    <a:prstGeom prst="rect">
+                      <a:avLst/>
+                    </a:prstGeom>
+                    <a:ln>
+                      <a:noFill/>
+                    </a:ln>
+                    <a:extLst>
+                      <a:ext uri="{53640926-AAD7-44D8-BBD7-CCE9431645EC}">
+                        <a14:shadowObscured xmlns:a14="http://schemas.microsoft.com/office/drawing/2010/main"/>
+                      </a:ext>
+                    </a:extLst>
+                  </pic:spPr>
+                </pic:pic>
+              </a:graphicData>
+            </a:graphic>
+          </wp:inline>
+        </w:drawing>
+      </w:r>
+    </w:p>
+    <w:p>
+      <w:pPr>
+        <w:spacing w:line="360" w:lineRule="auto"/>
+        <w:jc w:val="center"/>
+        <w:rPr>
+          <w:rFonts w:ascii="Times New Roman" w:hAnsi="Times New Roman" w:cs="Times New Roman"/>
+          <w:sz w:val="28"/>
+          <w:szCs w:val="28"/>
+        </w:rPr>
+      </w:pPr>
+      <w:proofErr w:type="spellStart"/>
+      <w:r>
+        <w:rPr>
+          <w:rFonts w:ascii="Times New Roman" w:hAnsi="Times New Roman" w:cs="Times New Roman"/>
+          <w:sz w:val="28"/>
+          <w:szCs w:val="28"/>
+          <w:lang w:val="en-US"/>
+        </w:rPr>
+        <w:t>Рисунок</w:t>
+      </w:r>
+      <w:proofErr w:type="spellEnd"/>
+      <w:r>
+        <w:rPr>
+          <w:rFonts w:ascii="Times New Roman" w:hAnsi="Times New Roman" w:cs="Times New Roman"/>
+          <w:sz w:val="28"/>
+          <w:szCs w:val="28"/>
+          <w:lang w:val="en-US"/>
+        </w:rPr>
+        <w:t xml:space="preserve"> 4.</w:t>
+      </w:r>
+      <w:r>
+        <w:rPr>
+          <w:rFonts w:ascii="Times New Roman" w:hAnsi="Times New Roman" w:cs="Times New Roman"/>
+          <w:sz w:val="28"/>
+          <w:szCs w:val="28"/>
+        </w:rPr>
+        <w:t>6</w:t>
+      </w:r>
+      <w:r>
+        <w:rPr>
+          <w:rFonts w:ascii="Times New Roman" w:hAnsi="Times New Roman" w:cs="Times New Roman"/>
+          <w:sz w:val="28"/>
+          <w:szCs w:val="28"/>
+          <w:lang w:val="en-US"/>
+        </w:rPr>
+        <w:t xml:space="preserve"> – </w:t>
+      </w:r>
+      <w:r>
+        <w:rPr>
+          <w:rFonts w:ascii="Times New Roman" w:hAnsi="Times New Roman" w:cs="Times New Roman"/>
+          <w:sz w:val="28"/>
+          <w:szCs w:val="28"/>
+        </w:rPr>
+        <w:t>Добавление магазина или склада</w:t>
+      </w:r>
+    </w:p>
+    <w:p>
+      <w:pPr>
+        <w:spacing w:line="360" w:lineRule="auto"/>
+        <w:rPr>
+          <w:rFonts w:ascii="Times New Roman" w:hAnsi="Times New Roman" w:cs="Times New Roman"/>
+          <w:sz w:val="28"/>
+          <w:szCs w:val="28"/>
+        </w:rPr>
+      </w:pPr>
+    </w:p>
+    <w:p>
+      <w:pPr>
+        <w:spacing w:line="360" w:lineRule="auto"/>
+        <w:rPr>
+          <w:rFonts w:ascii="Times New Roman" w:hAnsi="Times New Roman" w:cs="Times New Roman"/>
+          <w:sz w:val="28"/>
+          <w:szCs w:val="28"/>
+        </w:rPr>
+      </w:pPr>
+    </w:p>
+    <w:p>
+      <w:pPr>
+        <w:spacing w:line="360" w:lineRule="auto"/>
+        <w:jc w:val="center"/>
+        <w:rPr>
+          <w:noProof/>
+          <w:lang w:eastAsia="ru-RU"/>
+        </w:rPr>
+      </w:pPr>
+      <w:r>
+        <w:rPr>
+          <w:noProof/>
+          <w:lang w:eastAsia="ru-RU"/>
+        </w:rPr>
+        <w:drawing>
+          <wp:inline distT="0" distB="0" distL="0" distR="0" wp14:anchorId="78B1CD24" wp14:editId="5817D0A4">
+            <wp:extent cx="2850077" cy="2850738"/>
+            <wp:effectExtent l="0" t="0" r="7620" b="6985"/>
+            <wp:docPr id="18" name="Рисунок 18"/>
+            <wp:cNvGraphicFramePr>
+              <a:graphicFrameLocks xmlns:a="http://schemas.openxmlformats.org/drawingml/2006/main" noChangeAspect="1"/>
+            </wp:cNvGraphicFramePr>
+            <a:graphic xmlns:a="http://schemas.openxmlformats.org/drawingml/2006/main">
+              <a:graphicData uri="http://schemas.openxmlformats.org/drawingml/2006/picture">
+                <pic:pic xmlns:pic="http://schemas.openxmlformats.org/drawingml/2006/picture">
+                  <pic:nvPicPr>
+                    <pic:cNvPr id="1" name=""/>
+                    <pic:cNvPicPr/>
+                  </pic:nvPicPr>
+                  <pic:blipFill rotWithShape="1">
+                    <a:blip r:embed="rId17"/>
+                    <a:srcRect l="18791" t="6188" r="54819" b="48429"/>
+                    <a:stretch/>
+                  </pic:blipFill>
+                  <pic:spPr bwMode="auto">
+                    <a:xfrm>
+                      <a:off x="0" y="0"/>
+                      <a:ext cx="2859012" cy="2859675"/>
+                    </a:xfrm>
+                    <a:prstGeom prst="rect">
+                      <a:avLst/>
+                    </a:prstGeom>
+                    <a:ln>
+                      <a:noFill/>
+                    </a:ln>
+                    <a:extLst>
+                      <a:ext uri="{53640926-AAD7-44D8-BBD7-CCE9431645EC}">
+                        <a14:shadowObscured xmlns:a14="http://schemas.microsoft.com/office/drawing/2010/main"/>
+                      </a:ext>
+                    </a:extLst>
+                  </pic:spPr>
+                </pic:pic>
+              </a:graphicData>
+            </a:graphic>
+          </wp:inline>
+        </w:drawing>
+      </w:r>
+    </w:p>
+    <w:p>
+      <w:pPr>
+        <w:spacing w:line="360" w:lineRule="auto"/>
+        <w:rPr>
+          <w:rFonts w:ascii="Times New Roman" w:hAnsi="Times New Roman" w:cs="Times New Roman"/>
+          <w:sz w:val="28"/>
+          <w:szCs w:val="28"/>
+        </w:rPr>
+      </w:pPr>
+    </w:p>
+    <w:p>
+      <w:pPr>
+        <w:spacing w:line="360" w:lineRule="auto"/>
+        <w:jc w:val="center"/>
+        <w:rPr>
+          <w:rFonts w:ascii="Times New Roman" w:hAnsi="Times New Roman" w:cs="Times New Roman"/>
+          <w:sz w:val="28"/>
+          <w:szCs w:val="28"/>
+        </w:rPr>
+      </w:pPr>
+      <w:proofErr w:type="spellStart"/>
+      <w:r>
+        <w:rPr>
+          <w:rFonts w:ascii="Times New Roman" w:hAnsi="Times New Roman" w:cs="Times New Roman"/>
+          <w:sz w:val="28"/>
+          <w:szCs w:val="28"/>
+          <w:lang w:val="en-US"/>
+        </w:rPr>
+        <w:t>Рисунок</w:t>
+      </w:r>
+      <w:proofErr w:type="spellEnd"/>
+      <w:r>
+        <w:rPr>
+          <w:rFonts w:ascii="Times New Roman" w:hAnsi="Times New Roman" w:cs="Times New Roman"/>
+          <w:sz w:val="28"/>
+          <w:szCs w:val="28"/>
+          <w:lang w:val="en-US"/>
+        </w:rPr>
+        <w:t xml:space="preserve"> 4.</w:t>
+      </w:r>
+      <w:r>
+        <w:rPr>
+          <w:rFonts w:ascii="Times New Roman" w:hAnsi="Times New Roman" w:cs="Times New Roman"/>
+          <w:sz w:val="28"/>
+          <w:szCs w:val="28"/>
+        </w:rPr>
+        <w:t>7</w:t>
+      </w:r>
+      <w:r>
+        <w:rPr>
+          <w:rFonts w:ascii="Times New Roman" w:hAnsi="Times New Roman" w:cs="Times New Roman"/>
+          <w:sz w:val="28"/>
+          <w:szCs w:val="28"/>
+          <w:lang w:val="en-US"/>
+        </w:rPr>
+        <w:t xml:space="preserve"> – </w:t>
+      </w:r>
+      <w:r>
+        <w:rPr>
+          <w:rFonts w:ascii="Times New Roman" w:hAnsi="Times New Roman" w:cs="Times New Roman"/>
+          <w:sz w:val="28"/>
+          <w:szCs w:val="28"/>
+        </w:rPr>
+        <w:t>Добавление товара</w:t>
+      </w:r>
+    </w:p>
+    <w:p>
+      <w:pPr>
+        <w:spacing w:line="360" w:lineRule="auto"/>
+        <w:rPr>
+          <w:rFonts w:ascii="Times New Roman" w:hAnsi="Times New Roman" w:cs="Times New Roman"/>
+          <w:sz w:val="28"/>
+          <w:szCs w:val="28"/>
+        </w:rPr>
+      </w:pPr>
+    </w:p>
+    <w:p>
+      <w:pPr>
+        <w:spacing w:line="360" w:lineRule="auto"/>
+        <w:rPr>
+          <w:noProof/>
+          <w:lang w:eastAsia="ru-RU"/>
+        </w:rPr>
+      </w:pPr>
+    </w:p>
+    <w:p>
+      <w:pPr>
+        <w:spacing w:line="360" w:lineRule="auto"/>
+        <w:jc w:val="center"/>
+        <w:rPr>
+          <w:rFonts w:ascii="Times New Roman" w:hAnsi="Times New Roman" w:cs="Times New Roman"/>
+          <w:sz w:val="28"/>
+          <w:szCs w:val="28"/>
+        </w:rPr>
+      </w:pPr>
+      <w:r>
+        <w:rPr>
+          <w:noProof/>
+          <w:lang w:eastAsia="ru-RU"/>
+        </w:rPr>
+        <w:lastRenderedPageBreak/>
+        <w:drawing>
+          <wp:inline distT="0" distB="0" distL="0" distR="0" wp14:anchorId="590DF79F" wp14:editId="7F76BD9C">
+            <wp:extent cx="5106389" cy="4960361"/>
+            <wp:effectExtent l="0" t="0" r="0" b="0"/>
+            <wp:docPr id="19" name="Рисунок 19"/>
+            <wp:cNvGraphicFramePr>
+              <a:graphicFrameLocks xmlns:a="http://schemas.openxmlformats.org/drawingml/2006/main" noChangeAspect="1"/>
+            </wp:cNvGraphicFramePr>
+            <a:graphic xmlns:a="http://schemas.openxmlformats.org/drawingml/2006/main">
+              <a:graphicData uri="http://schemas.openxmlformats.org/drawingml/2006/picture">
+                <pic:pic xmlns:pic="http://schemas.openxmlformats.org/drawingml/2006/picture">
+                  <pic:nvPicPr>
+                    <pic:cNvPr id="1" name=""/>
+                    <pic:cNvPicPr/>
+                  </pic:nvPicPr>
+                  <pic:blipFill rotWithShape="1">
+                    <a:blip r:embed="rId18"/>
+                    <a:srcRect l="18991" t="6188" r="53220" b="47399"/>
+                    <a:stretch/>
+                  </pic:blipFill>
+                  <pic:spPr bwMode="auto">
+                    <a:xfrm>
+                      <a:off x="0" y="0"/>
+                      <a:ext cx="5115432" cy="4969146"/>
+                    </a:xfrm>
+                    <a:prstGeom prst="rect">
+                      <a:avLst/>
+                    </a:prstGeom>
+                    <a:ln>
+                      <a:noFill/>
+                    </a:ln>
+                    <a:extLst>
+                      <a:ext uri="{53640926-AAD7-44D8-BBD7-CCE9431645EC}">
+                        <a14:shadowObscured xmlns:a14="http://schemas.microsoft.com/office/drawing/2010/main"/>
+                      </a:ext>
+                    </a:extLst>
+                  </pic:spPr>
+                </pic:pic>
+              </a:graphicData>
+            </a:graphic>
+          </wp:inline>
+        </w:drawing>
+      </w:r>
+    </w:p>
+    <w:p>
+      <w:pPr>
+        <w:spacing w:line="360" w:lineRule="auto"/>
+        <w:jc w:val="center"/>
+        <w:rPr>
+          <w:rFonts w:ascii="Times New Roman" w:hAnsi="Times New Roman" w:cs="Times New Roman"/>
+          <w:sz w:val="28"/>
+          <w:szCs w:val="28"/>
+        </w:rPr>
+      </w:pPr>
+    </w:p>
+    <w:p>
+      <w:pPr>
+        <w:spacing w:line="360" w:lineRule="auto"/>
+        <w:jc w:val="center"/>
+        <w:rPr>
+          <w:rFonts w:ascii="Times New Roman" w:hAnsi="Times New Roman" w:cs="Times New Roman"/>
+          <w:sz w:val="28"/>
+          <w:szCs w:val="28"/>
+        </w:rPr>
+      </w:pPr>
+      <w:r>
+        <w:rPr>
+          <w:rFonts w:ascii="Times New Roman" w:hAnsi="Times New Roman" w:cs="Times New Roman"/>
+          <w:sz w:val="28"/>
+          <w:szCs w:val="28"/>
+        </w:rPr>
+        <w:t xml:space="preserve">Рисунок 4.8 </w:t>
+      </w:r>
+      <w:r>
+        <w:rPr>
+          <w:rFonts w:ascii="Times New Roman" w:hAnsi="Times New Roman" w:cs="Times New Roman"/>
+          <w:sz w:val="28"/>
+          <w:szCs w:val="28"/>
+          <w:lang w:val="en-US"/>
+        </w:rPr>
+        <w:t>–</w:t>
+      </w:r>
+      <w:r>
+        <w:rPr>
+          <w:rFonts w:ascii="Times New Roman" w:hAnsi="Times New Roman" w:cs="Times New Roman"/>
+          <w:sz w:val="28"/>
+          <w:szCs w:val="28"/>
+        </w:rPr>
+        <w:t xml:space="preserve"> Добавление товара в категорию</w:t>
+      </w:r>
+    </w:p>
+    <w:p>
+      <w:pPr>
+        <w:spacing w:line="360" w:lineRule="auto"/>
+        <w:jc w:val="center"/>
+        <w:rPr>
+          <w:rFonts w:ascii="Times New Roman" w:hAnsi="Times New Roman" w:cs="Times New Roman"/>
+          <w:sz w:val="28"/>
+          <w:szCs w:val="28"/>
+        </w:rPr>
+      </w:pPr>
+    </w:p>
+    <w:p>
+      <w:pPr>
+        <w:spacing w:line="360" w:lineRule="auto"/>
+        <w:rPr>
+          <w:rFonts w:ascii="Times New Roman" w:hAnsi="Times New Roman" w:cs="Times New Roman"/>
+          <w:sz w:val="28"/>
+          <w:szCs w:val="28"/>
+        </w:rPr>
+      </w:pPr>
+    </w:p>
+    <w:p>
+      <w:pPr>
+        <w:spacing w:line="360" w:lineRule="auto"/>
+        <w:rPr>
+          <w:noProof/>
+          <w:lang w:eastAsia="ru-RU"/>
+        </w:rPr>
+      </w:pPr>
+    </w:p>
+    <w:p>
+      <w:pPr>
+        <w:spacing w:line="360" w:lineRule="auto"/>
+        <w:rPr>
+          <w:noProof/>
+          <w:lang w:eastAsia="ru-RU"/>
+        </w:rPr>
+      </w:pPr>
+    </w:p>
+    <w:p>
+      <w:pPr>
+        <w:spacing w:line="360" w:lineRule="auto"/>
+        <w:rPr>
+          <w:noProof/>
+          <w:lang w:eastAsia="ru-RU"/>
+        </w:rPr>
+      </w:pPr>
+    </w:p>
+    <w:p>
+      <w:pPr>
+        <w:spacing w:line="360" w:lineRule="auto"/>
+        <w:jc w:val="center"/>
+        <w:rPr>
+          <w:rFonts w:ascii="Times New Roman" w:hAnsi="Times New Roman" w:cs="Times New Roman"/>
+          <w:sz w:val="28"/>
+          <w:szCs w:val="28"/>
+        </w:rPr>
+      </w:pPr>
+      <w:r>
+        <w:rPr>
+          <w:noProof/>
+          <w:lang w:eastAsia="ru-RU"/>
+        </w:rPr>
+        <w:lastRenderedPageBreak/>
+        <w:drawing>
+          <wp:inline distT="0" distB="0" distL="0" distR="0" wp14:anchorId="76F38786" wp14:editId="5F13872A">
+            <wp:extent cx="5165766" cy="3787140"/>
+            <wp:effectExtent l="0" t="0" r="0" b="3810"/>
+            <wp:docPr id="20" name="Рисунок 20"/>
+            <wp:cNvGraphicFramePr>
+              <a:graphicFrameLocks xmlns:a="http://schemas.openxmlformats.org/drawingml/2006/main" noChangeAspect="1"/>
+            </wp:cNvGraphicFramePr>
+            <a:graphic xmlns:a="http://schemas.openxmlformats.org/drawingml/2006/main">
+              <a:graphicData uri="http://schemas.openxmlformats.org/drawingml/2006/picture">
+                <pic:pic xmlns:pic="http://schemas.openxmlformats.org/drawingml/2006/picture">
+                  <pic:nvPicPr>
+                    <pic:cNvPr id="1" name=""/>
+                    <pic:cNvPicPr/>
+                  </pic:nvPicPr>
+                  <pic:blipFill rotWithShape="1">
+                    <a:blip r:embed="rId19"/>
+                    <a:srcRect l="4286" t="7830" r="2493" b="51225"/>
+                    <a:stretch/>
+                  </pic:blipFill>
+                  <pic:spPr bwMode="auto">
+                    <a:xfrm>
+                      <a:off x="0" y="0"/>
+                      <a:ext cx="5167182" cy="3788178"/>
+                    </a:xfrm>
+                    <a:prstGeom prst="rect">
+                      <a:avLst/>
+                    </a:prstGeom>
+                    <a:ln>
+                      <a:noFill/>
+                    </a:ln>
+                    <a:extLst>
+                      <a:ext uri="{53640926-AAD7-44D8-BBD7-CCE9431645EC}">
+                        <a14:shadowObscured xmlns:a14="http://schemas.microsoft.com/office/drawing/2010/main"/>
+                      </a:ext>
+                    </a:extLst>
+                  </pic:spPr>
+                </pic:pic>
+              </a:graphicData>
+            </a:graphic>
+          </wp:inline>
+        </w:drawing>
+      </w:r>
+    </w:p>
+    <w:p>
+      <w:pPr>
+        <w:spacing w:line="360" w:lineRule="auto"/>
+        <w:jc w:val="center"/>
+        <w:rPr>
+          <w:rFonts w:ascii="Times New Roman" w:hAnsi="Times New Roman" w:cs="Times New Roman"/>
+          <w:sz w:val="28"/>
+          <w:szCs w:val="28"/>
+        </w:rPr>
+      </w:pPr>
+      <w:r>
+        <w:rPr>
+          <w:rFonts w:ascii="Times New Roman" w:hAnsi="Times New Roman" w:cs="Times New Roman"/>
+          <w:sz w:val="28"/>
+          <w:szCs w:val="28"/>
+        </w:rPr>
+        <w:t xml:space="preserve">Рисунок 4.9 </w:t>
+      </w:r>
+      <w:r>
+        <w:rPr>
+          <w:rFonts w:ascii="Times New Roman" w:hAnsi="Times New Roman" w:cs="Times New Roman"/>
+          <w:sz w:val="28"/>
+          <w:szCs w:val="28"/>
+          <w:lang w:val="en-US"/>
+        </w:rPr>
+        <w:t>–</w:t>
+      </w:r>
+      <w:r>
+        <w:rPr>
+          <w:rFonts w:ascii="Times New Roman" w:hAnsi="Times New Roman" w:cs="Times New Roman"/>
+          <w:sz w:val="28"/>
+          <w:szCs w:val="28"/>
+        </w:rPr>
+        <w:t xml:space="preserve"> Поиск</w:t>
+      </w:r>
+    </w:p>
+    <w:p>
+      <w:pPr>
+        <w:spacing w:line="360" w:lineRule="auto"/>
+        <w:jc w:val="center"/>
+        <w:rPr>
+          <w:rFonts w:ascii="Times New Roman" w:hAnsi="Times New Roman" w:cs="Times New Roman"/>
+          <w:sz w:val="28"/>
+          <w:szCs w:val="28"/>
+        </w:rPr>
+      </w:pPr>
+    </w:p>
+    <w:p>
+      <w:pPr>
+        <w:spacing w:line="360" w:lineRule="auto"/>
+        <w:jc w:val="center"/>
+        <w:rPr>
+          <w:noProof/>
+          <w:lang w:eastAsia="ru-RU"/>
+        </w:rPr>
+      </w:pPr>
+    </w:p>
+    <w:p>
+      <w:pPr>
+        <w:spacing w:line="360" w:lineRule="auto"/>
+        <w:jc w:val="center"/>
+        <w:rPr>
+          <w:rFonts w:ascii="Times New Roman" w:hAnsi="Times New Roman" w:cs="Times New Roman"/>
+          <w:sz w:val="28"/>
+          <w:szCs w:val="28"/>
+        </w:rPr>
+      </w:pPr>
+      <w:r>
+        <w:rPr>
+          <w:noProof/>
+          <w:lang w:eastAsia="ru-RU"/>
+        </w:rPr>
+        <w:drawing>
+          <wp:inline distT="0" distB="0" distL="0" distR="0" wp14:anchorId="6BBA86C4" wp14:editId="72B79554">
+            <wp:extent cx="3192628" cy="3526972"/>
+            <wp:effectExtent l="0" t="0" r="8255" b="0"/>
+            <wp:docPr id="21" name="Рисунок 21"/>
+            <wp:cNvGraphicFramePr>
+              <a:graphicFrameLocks xmlns:a="http://schemas.openxmlformats.org/drawingml/2006/main" noChangeAspect="1"/>
+            </wp:cNvGraphicFramePr>
+            <a:graphic xmlns:a="http://schemas.openxmlformats.org/drawingml/2006/main">
+              <a:graphicData uri="http://schemas.openxmlformats.org/drawingml/2006/picture">
+                <pic:pic xmlns:pic="http://schemas.openxmlformats.org/drawingml/2006/picture">
+                  <pic:nvPicPr>
+                    <pic:cNvPr id="1" name=""/>
+                    <pic:cNvPicPr/>
+                  </pic:nvPicPr>
+                  <pic:blipFill rotWithShape="1">
+                    <a:blip r:embed="rId20"/>
+                    <a:srcRect l="4713" t="12324" r="50292" b="57897"/>
+                    <a:stretch/>
+                  </pic:blipFill>
+                  <pic:spPr bwMode="auto">
+                    <a:xfrm>
+                      <a:off x="0" y="0"/>
+                      <a:ext cx="3195548" cy="3530198"/>
+                    </a:xfrm>
+                    <a:prstGeom prst="rect">
+                      <a:avLst/>
+                    </a:prstGeom>
+                    <a:ln>
+                      <a:noFill/>
+                    </a:ln>
+                    <a:extLst>
+                      <a:ext uri="{53640926-AAD7-44D8-BBD7-CCE9431645EC}">
+                        <a14:shadowObscured xmlns:a14="http://schemas.microsoft.com/office/drawing/2010/main"/>
+                      </a:ext>
+                    </a:extLst>
+                  </pic:spPr>
+                </pic:pic>
+              </a:graphicData>
+            </a:graphic>
+          </wp:inline>
+        </w:drawing>
+      </w:r>
+    </w:p>
+    <w:p>
+      <w:pPr>
+        <w:spacing w:line="360" w:lineRule="auto"/>
+        <w:jc w:val="center"/>
+        <w:rPr>
+          <w:rFonts w:ascii="Times New Roman" w:hAnsi="Times New Roman" w:cs="Times New Roman"/>
+          <w:sz w:val="28"/>
+          <w:szCs w:val="28"/>
+        </w:rPr>
+      </w:pPr>
+      <w:r>
+        <w:rPr>
+          <w:rFonts w:ascii="Times New Roman" w:hAnsi="Times New Roman" w:cs="Times New Roman"/>
+          <w:sz w:val="28"/>
+          <w:szCs w:val="28"/>
+        </w:rPr>
+        <w:t>Рисунок 4.10</w:t>
+      </w:r>
+      <w:r>
+        <w:rPr>
+          <w:rFonts w:ascii="Times New Roman" w:hAnsi="Times New Roman" w:cs="Times New Roman"/>
+          <w:sz w:val="28"/>
+          <w:szCs w:val="28"/>
+        </w:rPr>
+        <w:t xml:space="preserve"> </w:t>
+      </w:r>
+      <w:r>
+        <w:rPr>
+          <w:rFonts w:ascii="Times New Roman" w:hAnsi="Times New Roman" w:cs="Times New Roman"/>
+          <w:sz w:val="28"/>
+          <w:szCs w:val="28"/>
+          <w:lang w:val="en-US"/>
+        </w:rPr>
+        <w:t>–</w:t>
+      </w:r>
+      <w:r>
+        <w:rPr>
+          <w:rFonts w:ascii="Times New Roman" w:hAnsi="Times New Roman" w:cs="Times New Roman"/>
+          <w:sz w:val="28"/>
+          <w:szCs w:val="28"/>
+        </w:rPr>
+        <w:t xml:space="preserve"> </w:t>
+      </w:r>
+      <w:r>
+        <w:rPr>
+          <w:rFonts w:ascii="Times New Roman" w:hAnsi="Times New Roman" w:cs="Times New Roman"/>
+          <w:sz w:val="28"/>
+          <w:szCs w:val="28"/>
+        </w:rPr>
+        <w:t>Детальный обзор типа товара</w:t>
+      </w:r>
+    </w:p>
+    <w:p>
+      <w:pPr>
+        <w:spacing w:line="360" w:lineRule="auto"/>
+        <w:jc w:val="center"/>
+        <w:rPr>
+          <w:rFonts w:ascii="Times New Roman" w:hAnsi="Times New Roman" w:cs="Times New Roman"/>
+          <w:sz w:val="28"/>
+          <w:szCs w:val="28"/>
+        </w:rPr>
+      </w:pPr>
+    </w:p>
+    <w:p>
+      <w:pPr>
+        <w:spacing w:line="360" w:lineRule="auto"/>
+        <w:jc w:val="center"/>
+        <w:rPr>
+          <w:rFonts w:ascii="Times New Roman" w:hAnsi="Times New Roman" w:cs="Times New Roman"/>
+          <w:sz w:val="28"/>
+          <w:szCs w:val="28"/>
+        </w:rPr>
+      </w:pPr>
+    </w:p>
+    <w:p>
+      <w:pPr>
+        <w:spacing w:line="360" w:lineRule="auto"/>
+        <w:jc w:val="center"/>
+        <w:rPr>
+          <w:rFonts w:ascii="Times New Roman" w:hAnsi="Times New Roman" w:cs="Times New Roman"/>
+          <w:sz w:val="28"/>
+          <w:szCs w:val="28"/>
+        </w:rPr>
+      </w:pPr>
+    </w:p>
+    <w:p>
+      <w:pPr>
+        <w:spacing w:line="360" w:lineRule="auto"/>
+        <w:jc w:val="center"/>
+        <w:rPr>
+          <w:noProof/>
+          <w:lang w:eastAsia="ru-RU"/>
+        </w:rPr>
+      </w:pPr>
+    </w:p>
+    <w:p>
+      <w:pPr>
+        <w:spacing w:line="360" w:lineRule="auto"/>
+        <w:jc w:val="center"/>
+        <w:rPr>
+          <w:noProof/>
+          <w:lang w:eastAsia="ru-RU"/>
+        </w:rPr>
+      </w:pPr>
+    </w:p>
+    <w:p>
+      <w:pPr>
+        <w:spacing w:line="360" w:lineRule="auto"/>
+        <w:jc w:val="center"/>
+        <w:rPr>
+          <w:noProof/>
+          <w:lang w:eastAsia="ru-RU"/>
+        </w:rPr>
+      </w:pPr>
+    </w:p>
+    <w:p>
+      <w:pPr>
+        <w:spacing w:line="360" w:lineRule="auto"/>
+        <w:jc w:val="center"/>
+        <w:rPr>
+          <w:noProof/>
+          <w:lang w:eastAsia="ru-RU"/>
+        </w:rPr>
+      </w:pPr>
+    </w:p>
+    <w:p>
+      <w:pPr>
+        <w:spacing w:line="360" w:lineRule="auto"/>
+        <w:jc w:val="center"/>
+        <w:rPr>
+          <w:rFonts w:ascii="Times New Roman" w:hAnsi="Times New Roman" w:cs="Times New Roman"/>
+          <w:sz w:val="28"/>
+          <w:szCs w:val="28"/>
+        </w:rPr>
+      </w:pPr>
+      <w:r>
+        <w:rPr>
+          <w:noProof/>
+          <w:lang w:eastAsia="ru-RU"/>
+        </w:rPr>
+        <w:drawing>
+          <wp:inline distT="0" distB="0" distL="0" distR="0" wp14:anchorId="401022CD" wp14:editId="375577F2">
+            <wp:extent cx="5687695" cy="6042836"/>
+            <wp:effectExtent l="0" t="0" r="8255" b="0"/>
+            <wp:docPr id="23" name="Рисунок 23"/>
+            <wp:cNvGraphicFramePr>
+              <a:graphicFrameLocks xmlns:a="http://schemas.openxmlformats.org/drawingml/2006/main" noChangeAspect="1"/>
+            </wp:cNvGraphicFramePr>
+            <a:graphic xmlns:a="http://schemas.openxmlformats.org/drawingml/2006/main">
+              <a:graphicData uri="http://schemas.openxmlformats.org/drawingml/2006/picture">
+                <pic:pic xmlns:pic="http://schemas.openxmlformats.org/drawingml/2006/picture">
+                  <pic:nvPicPr>
+                    <pic:cNvPr id="1" name=""/>
+                    <pic:cNvPicPr/>
+                  </pic:nvPicPr>
+                  <pic:blipFill rotWithShape="1">
+                    <a:blip r:embed="rId21"/>
+                    <a:srcRect l="1199" t="16384" r="3026" b="15816"/>
+                    <a:stretch/>
+                  </pic:blipFill>
+                  <pic:spPr bwMode="auto">
+                    <a:xfrm>
+                      <a:off x="0" y="0"/>
+                      <a:ext cx="5689376" cy="6044622"/>
+                    </a:xfrm>
+                    <a:prstGeom prst="rect">
+                      <a:avLst/>
+                    </a:prstGeom>
+                    <a:ln>
+                      <a:noFill/>
+                    </a:ln>
+                    <a:extLst>
+                      <a:ext uri="{53640926-AAD7-44D8-BBD7-CCE9431645EC}">
+                        <a14:shadowObscured xmlns:a14="http://schemas.microsoft.com/office/drawing/2010/main"/>
+                      </a:ext>
+                    </a:extLst>
+                  </pic:spPr>
+                </pic:pic>
+              </a:graphicData>
+            </a:graphic>
+          </wp:inline>
+        </w:drawing>
+      </w:r>
+    </w:p>
+    <w:p>
+      <w:pPr>
+        <w:spacing w:line="360" w:lineRule="auto"/>
+        <w:jc w:val="center"/>
+        <w:rPr>
+          <w:rFonts w:ascii="Times New Roman" w:hAnsi="Times New Roman" w:cs="Times New Roman"/>
+          <w:sz w:val="28"/>
+          <w:szCs w:val="28"/>
+        </w:rPr>
+      </w:pPr>
+      <w:r>
+        <w:rPr>
+          <w:rFonts w:ascii="Times New Roman" w:hAnsi="Times New Roman" w:cs="Times New Roman"/>
+          <w:sz w:val="28"/>
+          <w:szCs w:val="28"/>
+        </w:rPr>
+        <w:t>Рисунок 4.1</w:t>
+      </w:r>
+      <w:r>
+        <w:rPr>
+          <w:rFonts w:ascii="Times New Roman" w:hAnsi="Times New Roman" w:cs="Times New Roman"/>
+          <w:sz w:val="28"/>
+          <w:szCs w:val="28"/>
+          <w:lang w:val="en-US"/>
+        </w:rPr>
+        <w:t>1</w:t>
+      </w:r>
+      <w:r>
+        <w:rPr>
+          <w:rFonts w:ascii="Times New Roman" w:hAnsi="Times New Roman" w:cs="Times New Roman"/>
+          <w:sz w:val="28"/>
+          <w:szCs w:val="28"/>
+        </w:rPr>
+        <w:t xml:space="preserve"> </w:t>
+      </w:r>
+      <w:r>
+        <w:rPr>
+          <w:rFonts w:ascii="Times New Roman" w:hAnsi="Times New Roman" w:cs="Times New Roman"/>
+          <w:sz w:val="28"/>
+          <w:szCs w:val="28"/>
+          <w:lang w:val="en-US"/>
+        </w:rPr>
+        <w:t>–</w:t>
+      </w:r>
+      <w:r>
+        <w:rPr>
+          <w:rFonts w:ascii="Times New Roman" w:hAnsi="Times New Roman" w:cs="Times New Roman"/>
+          <w:sz w:val="28"/>
+          <w:szCs w:val="28"/>
+        </w:rPr>
+        <w:t xml:space="preserve"> </w:t>
+      </w:r>
+      <w:r>
+        <w:rPr>
+          <w:rFonts w:ascii="Times New Roman" w:hAnsi="Times New Roman" w:cs="Times New Roman"/>
+          <w:sz w:val="28"/>
+          <w:szCs w:val="28"/>
+        </w:rPr>
+        <w:t>Склад</w:t>
+      </w:r>
+    </w:p>
+    <w:p>
+      <w:pPr>
+        <w:spacing w:line="360" w:lineRule="auto"/>
+        <w:jc w:val="center"/>
+        <w:rPr>
+          <w:rFonts w:ascii="Times New Roman" w:hAnsi="Times New Roman" w:cs="Times New Roman"/>
+          <w:sz w:val="28"/>
+          <w:szCs w:val="28"/>
+        </w:rPr>
+      </w:pPr>
+    </w:p>
+    <w:p>
+      <w:pPr>
+        <w:spacing w:line="360" w:lineRule="auto"/>
+        <w:jc w:val="center"/>
+        <w:rPr>
+          <w:noProof/>
+          <w:lang w:eastAsia="ru-RU"/>
+        </w:rPr>
+      </w:pPr>
+    </w:p>
+    <w:p>
+      <w:pPr>
+        <w:spacing w:line="360" w:lineRule="auto"/>
+        <w:jc w:val="center"/>
+        <w:rPr>
+          <w:rFonts w:ascii="Times New Roman" w:hAnsi="Times New Roman" w:cs="Times New Roman"/>
+          <w:sz w:val="28"/>
+          <w:szCs w:val="28"/>
+        </w:rPr>
+      </w:pPr>
+      <w:r>
+        <w:rPr>
+          <w:noProof/>
+          <w:lang w:eastAsia="ru-RU"/>
+        </w:rPr>
+        <w:lastRenderedPageBreak/>
+        <w:drawing>
+          <wp:inline distT="0" distB="0" distL="0" distR="0" wp14:anchorId="7521326D" wp14:editId="4CD5ECE6">
+            <wp:extent cx="4358244" cy="4059287"/>
+            <wp:effectExtent l="0" t="0" r="4445" b="0"/>
+            <wp:docPr id="24" name="Рисунок 24"/>
+            <wp:cNvGraphicFramePr>
+              <a:graphicFrameLocks xmlns:a="http://schemas.openxmlformats.org/drawingml/2006/main" noChangeAspect="1"/>
+            </wp:cNvGraphicFramePr>
+            <a:graphic xmlns:a="http://schemas.openxmlformats.org/drawingml/2006/main">
+              <a:graphicData uri="http://schemas.openxmlformats.org/drawingml/2006/picture">
+                <pic:pic xmlns:pic="http://schemas.openxmlformats.org/drawingml/2006/picture">
+                  <pic:nvPicPr>
+                    <pic:cNvPr id="1" name=""/>
+                    <pic:cNvPicPr/>
+                  </pic:nvPicPr>
+                  <pic:blipFill rotWithShape="1">
+                    <a:blip r:embed="rId22"/>
+                    <a:srcRect l="36983" t="24411" r="34029" b="29168"/>
+                    <a:stretch/>
+                  </pic:blipFill>
+                  <pic:spPr bwMode="auto">
+                    <a:xfrm>
+                      <a:off x="0" y="0"/>
+                      <a:ext cx="4368485" cy="4068826"/>
+                    </a:xfrm>
+                    <a:prstGeom prst="rect">
+                      <a:avLst/>
+                    </a:prstGeom>
+                    <a:ln>
+                      <a:noFill/>
+                    </a:ln>
+                    <a:extLst>
+                      <a:ext uri="{53640926-AAD7-44D8-BBD7-CCE9431645EC}">
+                        <a14:shadowObscured xmlns:a14="http://schemas.microsoft.com/office/drawing/2010/main"/>
+                      </a:ext>
+                    </a:extLst>
+                  </pic:spPr>
+                </pic:pic>
+              </a:graphicData>
+            </a:graphic>
+          </wp:inline>
+        </w:drawing>
+      </w:r>
+    </w:p>
+    <w:p>
+      <w:pPr>
+        <w:spacing w:line="360" w:lineRule="auto"/>
+        <w:jc w:val="center"/>
+        <w:rPr>
+          <w:rFonts w:ascii="Times New Roman" w:hAnsi="Times New Roman" w:cs="Times New Roman"/>
+          <w:sz w:val="28"/>
+          <w:szCs w:val="28"/>
+        </w:rPr>
+      </w:pPr>
+      <w:r>
+        <w:rPr>
+          <w:rFonts w:ascii="Times New Roman" w:hAnsi="Times New Roman" w:cs="Times New Roman"/>
+          <w:sz w:val="28"/>
+          <w:szCs w:val="28"/>
+        </w:rPr>
+        <w:t>Рисунок 4.12 – Пример инвентарного отчета</w:t>
+      </w:r>
+    </w:p>
+    <w:p>
+      <w:pPr>
+        <w:spacing w:line="360" w:lineRule="auto"/>
+        <w:jc w:val="center"/>
+        <w:rPr>
+          <w:rFonts w:ascii="Times New Roman" w:hAnsi="Times New Roman" w:cs="Times New Roman"/>
+          <w:sz w:val="28"/>
+          <w:szCs w:val="28"/>
+        </w:rPr>
+      </w:pPr>
+    </w:p>
+    <w:p>
+      <w:pPr>
+        <w:spacing w:line="360" w:lineRule="auto"/>
+        <w:jc w:val="center"/>
+        <w:rPr>
+          <w:noProof/>
+          <w:lang w:eastAsia="ru-RU"/>
+        </w:rPr>
+      </w:pPr>
+    </w:p>
+    <w:p>
+      <w:pPr>
+        <w:spacing w:line="360" w:lineRule="auto"/>
+        <w:jc w:val="center"/>
+        <w:rPr>
+          <w:noProof/>
+          <w:lang w:eastAsia="ru-RU"/>
+        </w:rPr>
+      </w:pPr>
+    </w:p>
+    <w:p>
+      <w:pPr>
+        <w:spacing w:line="360" w:lineRule="auto"/>
+        <w:jc w:val="center"/>
+        <w:rPr>
+          <w:rFonts w:ascii="Times New Roman" w:hAnsi="Times New Roman" w:cs="Times New Roman"/>
+          <w:sz w:val="28"/>
+          <w:szCs w:val="28"/>
+        </w:rPr>
+      </w:pPr>
+      <w:r>
+        <w:rPr>
+          <w:noProof/>
+          <w:lang w:eastAsia="ru-RU"/>
+        </w:rPr>
+        <w:drawing>
+          <wp:inline distT="0" distB="0" distL="0" distR="0" wp14:anchorId="71391AB8" wp14:editId="65EB26CC">
+            <wp:extent cx="5723255" cy="3313023"/>
+            <wp:effectExtent l="0" t="0" r="0" b="1905"/>
+            <wp:docPr id="26" name="Рисунок 26"/>
+            <wp:cNvGraphicFramePr>
+              <a:graphicFrameLocks xmlns:a="http://schemas.openxmlformats.org/drawingml/2006/main" noChangeAspect="1"/>
+            </wp:cNvGraphicFramePr>
+            <a:graphic xmlns:a="http://schemas.openxmlformats.org/drawingml/2006/main">
+              <a:graphicData uri="http://schemas.openxmlformats.org/drawingml/2006/picture">
+                <pic:pic xmlns:pic="http://schemas.openxmlformats.org/drawingml/2006/picture">
+                  <pic:nvPicPr>
+                    <pic:cNvPr id="1" name=""/>
+                    <pic:cNvPicPr/>
+                  </pic:nvPicPr>
+                  <pic:blipFill rotWithShape="1">
+                    <a:blip r:embed="rId23"/>
+                    <a:srcRect l="1800" t="13946" r="1838" b="47907"/>
+                    <a:stretch/>
+                  </pic:blipFill>
+                  <pic:spPr bwMode="auto">
+                    <a:xfrm>
+                      <a:off x="0" y="0"/>
+                      <a:ext cx="5724336" cy="3313649"/>
+                    </a:xfrm>
+                    <a:prstGeom prst="rect">
+                      <a:avLst/>
+                    </a:prstGeom>
+                    <a:ln>
+                      <a:noFill/>
+                    </a:ln>
+                    <a:extLst>
+                      <a:ext uri="{53640926-AAD7-44D8-BBD7-CCE9431645EC}">
+                        <a14:shadowObscured xmlns:a14="http://schemas.microsoft.com/office/drawing/2010/main"/>
+                      </a:ext>
+                    </a:extLst>
+                  </pic:spPr>
+                </pic:pic>
+              </a:graphicData>
+            </a:graphic>
+          </wp:inline>
+        </w:drawing>
+      </w:r>
+    </w:p>
+    <w:p>
+      <w:pPr>
+        <w:spacing w:line="360" w:lineRule="auto"/>
+        <w:jc w:val="center"/>
+        <w:rPr>
+          <w:rFonts w:ascii="Times New Roman" w:hAnsi="Times New Roman" w:cs="Times New Roman"/>
+          <w:sz w:val="28"/>
+          <w:szCs w:val="28"/>
+        </w:rPr>
+      </w:pPr>
+      <w:r>
+        <w:rPr>
+          <w:rFonts w:ascii="Times New Roman" w:hAnsi="Times New Roman" w:cs="Times New Roman"/>
+          <w:sz w:val="28"/>
+          <w:szCs w:val="28"/>
+        </w:rPr>
+        <w:t>Рисунок 4.1</w:t>
+      </w:r>
+      <w:r>
+        <w:rPr>
+          <w:rFonts w:ascii="Times New Roman" w:hAnsi="Times New Roman" w:cs="Times New Roman"/>
+          <w:sz w:val="28"/>
+          <w:szCs w:val="28"/>
+        </w:rPr>
+        <w:t>3</w:t>
+      </w:r>
+      <w:r>
+        <w:rPr>
+          <w:rFonts w:ascii="Times New Roman" w:hAnsi="Times New Roman" w:cs="Times New Roman"/>
+          <w:sz w:val="28"/>
+          <w:szCs w:val="28"/>
+        </w:rPr>
+        <w:t xml:space="preserve"> – </w:t>
+      </w:r>
+      <w:r>
+        <w:rPr>
+          <w:rFonts w:ascii="Times New Roman" w:hAnsi="Times New Roman" w:cs="Times New Roman"/>
+          <w:sz w:val="28"/>
+          <w:szCs w:val="28"/>
+        </w:rPr>
+        <w:t>Накладные</w:t>
+      </w:r>
+    </w:p>
+    <w:p>
+      <w:pPr>
+        <w:spacing w:line="360" w:lineRule="auto"/>
+        <w:jc w:val="center"/>
+        <w:rPr>
+          <w:rFonts w:ascii="Times New Roman" w:hAnsi="Times New Roman" w:cs="Times New Roman"/>
+          <w:sz w:val="28"/>
+          <w:szCs w:val="28"/>
+        </w:rPr>
+      </w:pPr>
+    </w:p>
+    <w:p>
+      <w:pPr>
+        <w:spacing w:line="360" w:lineRule="auto"/>
+        <w:jc w:val="center"/>
+        <w:rPr>
+          <w:noProof/>
+          <w:lang w:eastAsia="ru-RU"/>
+        </w:rPr>
+      </w:pPr>
+    </w:p>
+    <w:p>
+      <w:pPr>
+        <w:spacing w:line="360" w:lineRule="auto"/>
+        <w:jc w:val="center"/>
+        <w:rPr>
+          <w:rFonts w:ascii="Times New Roman" w:hAnsi="Times New Roman" w:cs="Times New Roman"/>
+          <w:sz w:val="28"/>
+          <w:szCs w:val="28"/>
+          <w:lang w:val="en-US"/>
+        </w:rPr>
+      </w:pPr>
+      <w:r>
+        <w:rPr>
+          <w:noProof/>
+          <w:lang w:eastAsia="ru-RU"/>
+        </w:rPr>
+        <w:drawing>
+          <wp:inline distT="0" distB="0" distL="0" distR="0" wp14:anchorId="10D046AB" wp14:editId="4B918E01">
+            <wp:extent cx="4286992" cy="3502063"/>
+            <wp:effectExtent l="0" t="0" r="0" b="3175"/>
+            <wp:docPr id="27" name="Рисунок 27"/>
+            <wp:cNvGraphicFramePr>
+              <a:graphicFrameLocks xmlns:a="http://schemas.openxmlformats.org/drawingml/2006/main" noChangeAspect="1"/>
+            </wp:cNvGraphicFramePr>
+            <a:graphic xmlns:a="http://schemas.openxmlformats.org/drawingml/2006/main">
+              <a:graphicData uri="http://schemas.openxmlformats.org/drawingml/2006/picture">
+                <pic:pic xmlns:pic="http://schemas.openxmlformats.org/drawingml/2006/picture">
+                  <pic:nvPicPr>
+                    <pic:cNvPr id="1" name=""/>
+                    <pic:cNvPicPr/>
+                  </pic:nvPicPr>
+                  <pic:blipFill rotWithShape="1">
+                    <a:blip r:embed="rId24"/>
+                    <a:srcRect l="18993" t="25428" r="17626" b="39166"/>
+                    <a:stretch/>
+                  </pic:blipFill>
+                  <pic:spPr bwMode="auto">
+                    <a:xfrm>
+                      <a:off x="0" y="0"/>
+                      <a:ext cx="4292183" cy="3506304"/>
+                    </a:xfrm>
+                    <a:prstGeom prst="rect">
+                      <a:avLst/>
+                    </a:prstGeom>
+                    <a:ln>
+                      <a:noFill/>
+                    </a:ln>
+                    <a:extLst>
+                      <a:ext uri="{53640926-AAD7-44D8-BBD7-CCE9431645EC}">
+                        <a14:shadowObscured xmlns:a14="http://schemas.microsoft.com/office/drawing/2010/main"/>
+                      </a:ext>
+                    </a:extLst>
+                  </pic:spPr>
+                </pic:pic>
+              </a:graphicData>
+            </a:graphic>
+          </wp:inline>
+        </w:drawing>
+      </w:r>
+    </w:p>
+    <w:p>
+      <w:pPr>
+        <w:spacing w:line="360" w:lineRule="auto"/>
+        <w:jc w:val="center"/>
+        <w:rPr>
+          <w:rFonts w:ascii="Times New Roman" w:hAnsi="Times New Roman" w:cs="Times New Roman"/>
+          <w:sz w:val="28"/>
+          <w:szCs w:val="28"/>
+        </w:rPr>
+      </w:pPr>
+      <w:r>
+        <w:rPr>
+          <w:rFonts w:ascii="Times New Roman" w:hAnsi="Times New Roman" w:cs="Times New Roman"/>
+          <w:sz w:val="28"/>
+          <w:szCs w:val="28"/>
+        </w:rPr>
+        <w:t>Рисунок 4.1</w:t>
+      </w:r>
+      <w:r>
+        <w:rPr>
+          <w:rFonts w:ascii="Times New Roman" w:hAnsi="Times New Roman" w:cs="Times New Roman"/>
+          <w:sz w:val="28"/>
+          <w:szCs w:val="28"/>
+          <w:lang w:val="en-US"/>
+        </w:rPr>
+        <w:t>4</w:t>
+      </w:r>
+      <w:r>
+        <w:rPr>
+          <w:rFonts w:ascii="Times New Roman" w:hAnsi="Times New Roman" w:cs="Times New Roman"/>
+          <w:sz w:val="28"/>
+          <w:szCs w:val="28"/>
+        </w:rPr>
+        <w:t xml:space="preserve"> – </w:t>
+      </w:r>
+      <w:r>
+        <w:rPr>
+          <w:rFonts w:ascii="Times New Roman" w:hAnsi="Times New Roman" w:cs="Times New Roman"/>
+          <w:sz w:val="28"/>
+          <w:szCs w:val="28"/>
+        </w:rPr>
+        <w:t>Пример накладной</w:t>
+      </w:r>
+    </w:p>
+    <w:p>
+      <w:pPr>
+        <w:spacing w:line="360" w:lineRule="auto"/>
+        <w:jc w:val="center"/>
+        <w:rPr>
+          <w:rFonts w:ascii="Times New Roman" w:hAnsi="Times New Roman" w:cs="Times New Roman"/>
+          <w:sz w:val="28"/>
+          <w:szCs w:val="28"/>
+        </w:rPr>
+      </w:pPr>
+    </w:p>
+    <w:p>
+      <w:pPr>
+        <w:spacing w:line="360" w:lineRule="auto"/>
+        <w:jc w:val="center"/>
+        <w:rPr>
+          <w:noProof/>
+          <w:lang w:eastAsia="ru-RU"/>
+        </w:rPr>
+      </w:pPr>
+    </w:p>
+    <w:p>
+      <w:pPr>
+        <w:spacing w:line="360" w:lineRule="auto"/>
+        <w:jc w:val="center"/>
+        <w:rPr>
+          <w:rFonts w:ascii="Times New Roman" w:hAnsi="Times New Roman" w:cs="Times New Roman"/>
+          <w:sz w:val="28"/>
+          <w:szCs w:val="28"/>
+        </w:rPr>
+      </w:pPr>
+      <w:r>
+        <w:rPr>
+          <w:noProof/>
+          <w:lang w:eastAsia="ru-RU"/>
+        </w:rPr>
+        <w:drawing>
+          <wp:inline distT="0" distB="0" distL="0" distR="0" wp14:anchorId="11D8E176" wp14:editId="34E8DF04">
+            <wp:extent cx="4638499" cy="1881655"/>
+            <wp:effectExtent l="0" t="0" r="0" b="4445"/>
+            <wp:docPr id="28" name="Рисунок 28"/>
+            <wp:cNvGraphicFramePr>
+              <a:graphicFrameLocks xmlns:a="http://schemas.openxmlformats.org/drawingml/2006/main" noChangeAspect="1"/>
+            </wp:cNvGraphicFramePr>
+            <a:graphic xmlns:a="http://schemas.openxmlformats.org/drawingml/2006/main">
+              <a:graphicData uri="http://schemas.openxmlformats.org/drawingml/2006/picture">
+                <pic:pic xmlns:pic="http://schemas.openxmlformats.org/drawingml/2006/picture">
+                  <pic:nvPicPr>
+                    <pic:cNvPr id="1" name=""/>
+                    <pic:cNvPicPr/>
+                  </pic:nvPicPr>
+                  <pic:blipFill rotWithShape="1">
+                    <a:blip r:embed="rId25"/>
+                    <a:srcRect l="21087" t="10711" r="21432" b="49198"/>
+                    <a:stretch/>
+                  </pic:blipFill>
+                  <pic:spPr bwMode="auto">
+                    <a:xfrm>
+                      <a:off x="0" y="0"/>
+                      <a:ext cx="4645517" cy="1884502"/>
+                    </a:xfrm>
+                    <a:prstGeom prst="rect">
+                      <a:avLst/>
+                    </a:prstGeom>
+                    <a:ln>
+                      <a:noFill/>
+                    </a:ln>
+                    <a:extLst>
+                      <a:ext uri="{53640926-AAD7-44D8-BBD7-CCE9431645EC}">
+                        <a14:shadowObscured xmlns:a14="http://schemas.microsoft.com/office/drawing/2010/main"/>
+                      </a:ext>
+                    </a:extLst>
+                  </pic:spPr>
+                </pic:pic>
+              </a:graphicData>
+            </a:graphic>
+          </wp:inline>
+        </w:drawing>
+      </w:r>
+    </w:p>
+    <w:p>
+      <w:pPr>
+        <w:spacing w:line="360" w:lineRule="auto"/>
+        <w:jc w:val="center"/>
+        <w:rPr>
+          <w:rFonts w:ascii="Times New Roman" w:hAnsi="Times New Roman" w:cs="Times New Roman"/>
+          <w:sz w:val="28"/>
+          <w:szCs w:val="28"/>
+        </w:rPr>
+      </w:pPr>
+    </w:p>
+    <w:p>
+      <w:pPr>
+        <w:spacing w:line="360" w:lineRule="auto"/>
+        <w:jc w:val="center"/>
+        <w:rPr>
+          <w:rFonts w:ascii="Times New Roman" w:hAnsi="Times New Roman" w:cs="Times New Roman"/>
+          <w:sz w:val="28"/>
+          <w:szCs w:val="28"/>
+        </w:rPr>
+      </w:pPr>
+      <w:r>
+        <w:rPr>
+          <w:rFonts w:ascii="Times New Roman" w:hAnsi="Times New Roman" w:cs="Times New Roman"/>
+          <w:sz w:val="28"/>
+          <w:szCs w:val="28"/>
+        </w:rPr>
+        <w:t>Рисунок 4.1</w:t>
+      </w:r>
+      <w:r>
+        <w:rPr>
+          <w:rFonts w:ascii="Times New Roman" w:hAnsi="Times New Roman" w:cs="Times New Roman"/>
+          <w:sz w:val="28"/>
+          <w:szCs w:val="28"/>
+          <w:lang w:val="en-US"/>
+        </w:rPr>
+        <w:t>5</w:t>
+      </w:r>
+      <w:r>
+        <w:rPr>
+          <w:rFonts w:ascii="Times New Roman" w:hAnsi="Times New Roman" w:cs="Times New Roman"/>
+          <w:sz w:val="28"/>
+          <w:szCs w:val="28"/>
+        </w:rPr>
+        <w:t xml:space="preserve"> – </w:t>
+      </w:r>
+      <w:r>
+        <w:rPr>
+          <w:rFonts w:ascii="Times New Roman" w:hAnsi="Times New Roman" w:cs="Times New Roman"/>
+          <w:sz w:val="28"/>
+          <w:szCs w:val="28"/>
+        </w:rPr>
+        <w:t>Страница произвольных запросов</w:t>
+      </w:r>
+    </w:p>
+    <w:p>
+      <w:pPr>
+        <w:spacing w:line="360" w:lineRule="auto"/>
+        <w:jc w:val="center"/>
+        <w:rPr>
+          <w:rFonts w:ascii="Times New Roman" w:hAnsi="Times New Roman" w:cs="Times New Roman"/>
+          <w:sz w:val="28"/>
+          <w:szCs w:val="28"/>
+        </w:rPr>
+      </w:pPr>
+    </w:p>
+    <w:p>
+      <w:pPr>
+        <w:spacing w:line="360" w:lineRule="auto"/>
+        <w:jc w:val="center"/>
+        <w:rPr>
+          <w:noProof/>
+          <w:lang w:eastAsia="ru-RU"/>
+        </w:rPr>
+      </w:pPr>
+    </w:p>
+    <w:p>
+      <w:pPr>
+        <w:spacing w:line="360" w:lineRule="auto"/>
+        <w:jc w:val="center"/>
+        <w:rPr>
+          <w:rFonts w:ascii="Times New Roman" w:hAnsi="Times New Roman" w:cs="Times New Roman"/>
+          <w:sz w:val="28"/>
+          <w:szCs w:val="28"/>
+        </w:rPr>
+      </w:pPr>
+      <w:r>
+        <w:rPr>
+          <w:noProof/>
+          <w:lang w:eastAsia="ru-RU"/>
+        </w:rPr>
+        <w:lastRenderedPageBreak/>
+        <w:drawing>
+          <wp:inline distT="0" distB="0" distL="0" distR="0" wp14:anchorId="792E217F" wp14:editId="011E8E99">
+            <wp:extent cx="3009900" cy="2621844"/>
+            <wp:effectExtent l="0" t="0" r="0" b="7620"/>
+            <wp:docPr id="29" name="Рисунок 29"/>
+            <wp:cNvGraphicFramePr>
+              <a:graphicFrameLocks xmlns:a="http://schemas.openxmlformats.org/drawingml/2006/main" noChangeAspect="1"/>
+            </wp:cNvGraphicFramePr>
+            <a:graphic xmlns:a="http://schemas.openxmlformats.org/drawingml/2006/main">
+              <a:graphicData uri="http://schemas.openxmlformats.org/drawingml/2006/picture">
+                <pic:pic xmlns:pic="http://schemas.openxmlformats.org/drawingml/2006/picture">
+                  <pic:nvPicPr>
+                    <pic:cNvPr id="1" name=""/>
+                    <pic:cNvPicPr/>
+                  </pic:nvPicPr>
+                  <pic:blipFill rotWithShape="1">
+                    <a:blip r:embed="rId26"/>
+                    <a:srcRect l="25848" t="16734" r="23465" b="7353"/>
+                    <a:stretch/>
+                  </pic:blipFill>
+                  <pic:spPr bwMode="auto">
+                    <a:xfrm>
+                      <a:off x="0" y="0"/>
+                      <a:ext cx="3011004" cy="2622806"/>
+                    </a:xfrm>
+                    <a:prstGeom prst="rect">
+                      <a:avLst/>
+                    </a:prstGeom>
+                    <a:ln>
+                      <a:noFill/>
+                    </a:ln>
+                    <a:extLst>
+                      <a:ext uri="{53640926-AAD7-44D8-BBD7-CCE9431645EC}">
+                        <a14:shadowObscured xmlns:a14="http://schemas.microsoft.com/office/drawing/2010/main"/>
+                      </a:ext>
+                    </a:extLst>
+                  </pic:spPr>
+                </pic:pic>
+              </a:graphicData>
+            </a:graphic>
+          </wp:inline>
+        </w:drawing>
+      </w:r>
     </w:p>
     <w:sectPr>
       <w:pgSz w:w="11906" w:h="16838"/>
@@ -28039,7 +30254,7 @@
 </file>
 
 <file path=customXml/itemProps1.xml><?xml version="1.0" encoding="utf-8"?>
-<ds:datastoreItem xmlns:ds="http://schemas.openxmlformats.org/officeDocument/2006/customXml" ds:itemID="{E7FD1779-291B-4D58-8408-BF0DB14E8D74}">
+<ds:datastoreItem xmlns:ds="http://schemas.openxmlformats.org/officeDocument/2006/customXml" ds:itemID="{4250A79E-6130-405D-91D2-5FD5704BCCBF}">
   <ds:schemaRefs>
     <ds:schemaRef ds:uri="http://schemas.openxmlformats.org/officeDocument/2006/bibliography"/>
   </ds:schemaRefs>

</xml_diff>